<commit_message>
the observation and assismet of 5 websites was made
</commit_message>
<xml_diff>
--- a/Lecture_One_Based_Assignment.docx
+++ b/Lecture_One_Based_Assignment.docx
@@ -272,7 +272,7 @@
       <w:pPr>
         <w:pStyle w:val="NormalWeb"/>
         <w:spacing w:before="0" w:beforeAutospacing="0" w:after="0" w:afterAutospacing="0" w:line="480" w:lineRule="auto"/>
-        <w:ind w:left="3600"/>
+        <w:jc w:val="center"/>
         <w:rPr>
           <w:rFonts w:ascii="Arial" w:hAnsi="Arial" w:cs="Arial"/>
           <w:color w:val="000000"/>
@@ -296,6 +296,20 @@
     <w:p/>
     <w:p/>
     <w:p/>
+    <w:p>
+      <w:pPr>
+        <w:sectPr>
+          <w:footerReference w:type="default" r:id="rId9"/>
+          <w:footerReference w:type="first" r:id="rId10"/>
+          <w:pgSz w:w="12240" w:h="15840"/>
+          <w:pgMar w:top="1440" w:right="1440" w:bottom="1440" w:left="1440" w:header="720" w:footer="720" w:gutter="0"/>
+          <w:pgNumType w:chapStyle="1"/>
+          <w:cols w:space="720"/>
+          <w:titlePg/>
+          <w:docGrid w:linePitch="360"/>
+        </w:sectPr>
+      </w:pPr>
+    </w:p>
     <w:p/>
     <w:p>
       <w:pPr>
@@ -513,7 +527,7 @@
     <w:p/>
     <w:p>
       <w:pPr>
-        <w:ind w:left="5760" w:firstLine="720"/>
+        <w:jc w:val="right"/>
         <w:rPr>
           <w:rFonts w:ascii="Times New Roman" w:hAnsi="Times New Roman" w:cs="Times New Roman"/>
           <w:sz w:val="32"/>
@@ -559,6 +573,7 @@
     </w:p>
     <w:p>
       <w:pPr>
+        <w:jc w:val="right"/>
         <w:rPr>
           <w:rFonts w:ascii="Times New Roman" w:hAnsi="Times New Roman" w:cs="Times New Roman"/>
           <w:sz w:val="32"/>
@@ -566,33 +581,6 @@
         </w:rPr>
       </w:pPr>
       <w:r>
-        <w:tab/>
-      </w:r>
-      <w:r>
-        <w:tab/>
-      </w:r>
-      <w:r>
-        <w:tab/>
-      </w:r>
-      <w:r>
-        <w:tab/>
-      </w:r>
-      <w:r>
-        <w:tab/>
-      </w:r>
-      <w:r>
-        <w:tab/>
-      </w:r>
-      <w:r>
-        <w:tab/>
-      </w:r>
-      <w:r>
-        <w:tab/>
-      </w:r>
-      <w:r>
-        <w:tab/>
-      </w:r>
-      <w:r>
         <w:rPr>
           <w:rFonts w:ascii="Times New Roman" w:hAnsi="Times New Roman" w:cs="Times New Roman"/>
           <w:sz w:val="32"/>
@@ -643,24 +631,14 @@
       </w:r>
     </w:p>
     <w:p/>
-    <w:p>
-      <w:r>
-        <w:lastRenderedPageBreak/>
-        <w:tab/>
-      </w:r>
-      <w:r>
-        <w:tab/>
-      </w:r>
-      <w:r>
-        <w:tab/>
-      </w:r>
-      <w:r>
-        <w:tab/>
-      </w:r>
-    </w:p>
-    <w:p/>
     <w:sdt>
       <w:sdtPr>
+        <w:rPr>
+          <w:rFonts w:asciiTheme="minorHAnsi" w:eastAsiaTheme="minorHAnsi" w:hAnsiTheme="minorHAnsi" w:cstheme="minorBidi"/>
+          <w:color w:val="auto"/>
+          <w:sz w:val="22"/>
+          <w:szCs w:val="22"/>
+        </w:rPr>
         <w:id w:val="-946920262"/>
         <w:docPartObj>
           <w:docPartGallery w:val="Table of Contents"/>
@@ -669,13 +647,9 @@
       </w:sdtPr>
       <w:sdtEndPr>
         <w:rPr>
-          <w:rFonts w:asciiTheme="minorHAnsi" w:eastAsiaTheme="minorHAnsi" w:hAnsiTheme="minorHAnsi" w:cstheme="minorBidi"/>
           <w:b/>
           <w:bCs/>
           <w:noProof/>
-          <w:color w:val="auto"/>
-          <w:sz w:val="22"/>
-          <w:szCs w:val="22"/>
         </w:rPr>
       </w:sdtEndPr>
       <w:sdtContent>
@@ -686,8 +660,6 @@
           <w:r>
             <w:t>Contents</w:t>
           </w:r>
-          <w:bookmarkStart w:id="0" w:name="_GoBack"/>
-          <w:bookmarkEnd w:id="0"/>
         </w:p>
         <w:p>
           <w:pPr>
@@ -709,7 +681,7 @@
           <w:r>
             <w:fldChar w:fldCharType="separate"/>
           </w:r>
-          <w:hyperlink w:anchor="_Toc34235199" w:history="1">
+          <w:hyperlink w:anchor="_Toc34235508" w:history="1">
             <w:r>
               <w:rPr>
                 <w:rStyle w:val="Hyperlink"/>
@@ -736,7 +708,7 @@
                 <w:noProof/>
                 <w:webHidden/>
               </w:rPr>
-              <w:instrText xml:space="preserve"> PAGEREF _Toc34235199 \h </w:instrText>
+              <w:instrText xml:space="preserve"> PAGEREF _Toc34235508 \h </w:instrText>
             </w:r>
             <w:r>
               <w:rPr>
@@ -756,7 +728,7 @@
                 <w:noProof/>
                 <w:webHidden/>
               </w:rPr>
-              <w:t>4</w:t>
+              <w:t>0</w:t>
             </w:r>
             <w:r>
               <w:rPr>
@@ -778,13 +750,13 @@
               <w:noProof/>
             </w:rPr>
           </w:pPr>
-          <w:hyperlink w:anchor="_Toc34235200" w:history="1">
+          <w:hyperlink w:anchor="_Toc34235509" w:history="1">
             <w:r>
               <w:rPr>
                 <w:rStyle w:val="Hyperlink"/>
                 <w:noProof/>
               </w:rPr>
-              <w:t>12 Categories of websites</w:t>
+              <w:t>Observation and assessment of websites</w:t>
             </w:r>
             <w:r>
               <w:rPr>
@@ -805,7 +777,7 @@
                 <w:noProof/>
                 <w:webHidden/>
               </w:rPr>
-              <w:instrText xml:space="preserve"> PAGEREF _Toc34235200 \h </w:instrText>
+              <w:instrText xml:space="preserve"> PAGEREF _Toc34235509 \h </w:instrText>
             </w:r>
             <w:r>
               <w:rPr>
@@ -825,7 +797,7 @@
                 <w:noProof/>
                 <w:webHidden/>
               </w:rPr>
-              <w:t>6</w:t>
+              <w:t>2</w:t>
             </w:r>
             <w:r>
               <w:rPr>
@@ -847,12 +819,357 @@
               <w:noProof/>
             </w:rPr>
           </w:pPr>
-          <w:hyperlink w:anchor="_Toc34235201" w:history="1">
+          <w:hyperlink w:anchor="_Toc34235510" w:history="1">
             <w:r>
               <w:rPr>
                 <w:rStyle w:val="Hyperlink"/>
                 <w:noProof/>
               </w:rPr>
+              <w:t>Youtube.com</w:t>
+            </w:r>
+            <w:r>
+              <w:rPr>
+                <w:noProof/>
+                <w:webHidden/>
+              </w:rPr>
+              <w:tab/>
+            </w:r>
+            <w:r>
+              <w:rPr>
+                <w:noProof/>
+                <w:webHidden/>
+              </w:rPr>
+              <w:fldChar w:fldCharType="begin"/>
+            </w:r>
+            <w:r>
+              <w:rPr>
+                <w:noProof/>
+                <w:webHidden/>
+              </w:rPr>
+              <w:instrText xml:space="preserve"> PAGEREF _Toc34235510 \h </w:instrText>
+            </w:r>
+            <w:r>
+              <w:rPr>
+                <w:noProof/>
+                <w:webHidden/>
+              </w:rPr>
+            </w:r>
+            <w:r>
+              <w:rPr>
+                <w:noProof/>
+                <w:webHidden/>
+              </w:rPr>
+              <w:fldChar w:fldCharType="separate"/>
+            </w:r>
+            <w:r>
+              <w:rPr>
+                <w:noProof/>
+                <w:webHidden/>
+              </w:rPr>
+              <w:t>2</w:t>
+            </w:r>
+            <w:r>
+              <w:rPr>
+                <w:noProof/>
+                <w:webHidden/>
+              </w:rPr>
+              <w:fldChar w:fldCharType="end"/>
+            </w:r>
+          </w:hyperlink>
+        </w:p>
+        <w:p>
+          <w:pPr>
+            <w:pStyle w:val="TOC2"/>
+            <w:tabs>
+              <w:tab w:val="right" w:leader="dot" w:pos="9350"/>
+            </w:tabs>
+            <w:rPr>
+              <w:rFonts w:eastAsiaTheme="minorEastAsia"/>
+              <w:noProof/>
+            </w:rPr>
+          </w:pPr>
+          <w:hyperlink w:anchor="_Toc34235511" w:history="1">
+            <w:r>
+              <w:rPr>
+                <w:rStyle w:val="Hyperlink"/>
+                <w:noProof/>
+              </w:rPr>
+              <w:t>Amazon.com</w:t>
+            </w:r>
+            <w:r>
+              <w:rPr>
+                <w:noProof/>
+                <w:webHidden/>
+              </w:rPr>
+              <w:tab/>
+            </w:r>
+            <w:r>
+              <w:rPr>
+                <w:noProof/>
+                <w:webHidden/>
+              </w:rPr>
+              <w:fldChar w:fldCharType="begin"/>
+            </w:r>
+            <w:r>
+              <w:rPr>
+                <w:noProof/>
+                <w:webHidden/>
+              </w:rPr>
+              <w:instrText xml:space="preserve"> PAGEREF _Toc34235511 \h </w:instrText>
+            </w:r>
+            <w:r>
+              <w:rPr>
+                <w:noProof/>
+                <w:webHidden/>
+              </w:rPr>
+            </w:r>
+            <w:r>
+              <w:rPr>
+                <w:noProof/>
+                <w:webHidden/>
+              </w:rPr>
+              <w:fldChar w:fldCharType="separate"/>
+            </w:r>
+            <w:r>
+              <w:rPr>
+                <w:noProof/>
+                <w:webHidden/>
+              </w:rPr>
+              <w:t>3</w:t>
+            </w:r>
+            <w:r>
+              <w:rPr>
+                <w:noProof/>
+                <w:webHidden/>
+              </w:rPr>
+              <w:fldChar w:fldCharType="end"/>
+            </w:r>
+          </w:hyperlink>
+        </w:p>
+        <w:p>
+          <w:pPr>
+            <w:pStyle w:val="TOC2"/>
+            <w:tabs>
+              <w:tab w:val="right" w:leader="dot" w:pos="9350"/>
+            </w:tabs>
+            <w:rPr>
+              <w:rFonts w:eastAsiaTheme="minorEastAsia"/>
+              <w:noProof/>
+            </w:rPr>
+          </w:pPr>
+          <w:hyperlink w:anchor="_Toc34235512" w:history="1">
+            <w:r>
+              <w:rPr>
+                <w:rStyle w:val="Hyperlink"/>
+                <w:noProof/>
+              </w:rPr>
+              <w:t>eBay.com</w:t>
+            </w:r>
+            <w:r>
+              <w:rPr>
+                <w:noProof/>
+                <w:webHidden/>
+              </w:rPr>
+              <w:tab/>
+            </w:r>
+            <w:r>
+              <w:rPr>
+                <w:noProof/>
+                <w:webHidden/>
+              </w:rPr>
+              <w:fldChar w:fldCharType="begin"/>
+            </w:r>
+            <w:r>
+              <w:rPr>
+                <w:noProof/>
+                <w:webHidden/>
+              </w:rPr>
+              <w:instrText xml:space="preserve"> PAGEREF _Toc34235512 \h </w:instrText>
+            </w:r>
+            <w:r>
+              <w:rPr>
+                <w:noProof/>
+                <w:webHidden/>
+              </w:rPr>
+            </w:r>
+            <w:r>
+              <w:rPr>
+                <w:noProof/>
+                <w:webHidden/>
+              </w:rPr>
+              <w:fldChar w:fldCharType="separate"/>
+            </w:r>
+            <w:r>
+              <w:rPr>
+                <w:noProof/>
+                <w:webHidden/>
+              </w:rPr>
+              <w:t>4</w:t>
+            </w:r>
+            <w:r>
+              <w:rPr>
+                <w:noProof/>
+                <w:webHidden/>
+              </w:rPr>
+              <w:fldChar w:fldCharType="end"/>
+            </w:r>
+          </w:hyperlink>
+        </w:p>
+        <w:p>
+          <w:pPr>
+            <w:pStyle w:val="TOC2"/>
+            <w:tabs>
+              <w:tab w:val="right" w:leader="dot" w:pos="9350"/>
+            </w:tabs>
+            <w:rPr>
+              <w:rFonts w:eastAsiaTheme="minorEastAsia"/>
+              <w:noProof/>
+            </w:rPr>
+          </w:pPr>
+          <w:hyperlink w:anchor="_Toc34235513" w:history="1">
+            <w:r>
+              <w:rPr>
+                <w:rStyle w:val="Hyperlink"/>
+                <w:noProof/>
+              </w:rPr>
+              <w:t>Imdb.com</w:t>
+            </w:r>
+            <w:r>
+              <w:rPr>
+                <w:noProof/>
+                <w:webHidden/>
+              </w:rPr>
+              <w:tab/>
+            </w:r>
+            <w:r>
+              <w:rPr>
+                <w:noProof/>
+                <w:webHidden/>
+              </w:rPr>
+              <w:fldChar w:fldCharType="begin"/>
+            </w:r>
+            <w:r>
+              <w:rPr>
+                <w:noProof/>
+                <w:webHidden/>
+              </w:rPr>
+              <w:instrText xml:space="preserve"> PAGEREF _Toc34235513 \h </w:instrText>
+            </w:r>
+            <w:r>
+              <w:rPr>
+                <w:noProof/>
+                <w:webHidden/>
+              </w:rPr>
+            </w:r>
+            <w:r>
+              <w:rPr>
+                <w:noProof/>
+                <w:webHidden/>
+              </w:rPr>
+              <w:fldChar w:fldCharType="separate"/>
+            </w:r>
+            <w:r>
+              <w:rPr>
+                <w:noProof/>
+                <w:webHidden/>
+              </w:rPr>
+              <w:t>5</w:t>
+            </w:r>
+            <w:r>
+              <w:rPr>
+                <w:noProof/>
+                <w:webHidden/>
+              </w:rPr>
+              <w:fldChar w:fldCharType="end"/>
+            </w:r>
+          </w:hyperlink>
+        </w:p>
+        <w:p>
+          <w:pPr>
+            <w:pStyle w:val="TOC1"/>
+            <w:tabs>
+              <w:tab w:val="right" w:leader="dot" w:pos="9350"/>
+            </w:tabs>
+            <w:rPr>
+              <w:rFonts w:eastAsiaTheme="minorEastAsia"/>
+              <w:noProof/>
+            </w:rPr>
+          </w:pPr>
+          <w:hyperlink w:anchor="_Toc34235514" w:history="1">
+            <w:r>
+              <w:rPr>
+                <w:rStyle w:val="Hyperlink"/>
+                <w:noProof/>
+              </w:rPr>
+              <w:t>12 Categories of websites</w:t>
+            </w:r>
+            <w:r>
+              <w:rPr>
+                <w:noProof/>
+                <w:webHidden/>
+              </w:rPr>
+              <w:tab/>
+            </w:r>
+            <w:r>
+              <w:rPr>
+                <w:noProof/>
+                <w:webHidden/>
+              </w:rPr>
+              <w:fldChar w:fldCharType="begin"/>
+            </w:r>
+            <w:r>
+              <w:rPr>
+                <w:noProof/>
+                <w:webHidden/>
+              </w:rPr>
+              <w:instrText xml:space="preserve"> PAGEREF _Toc34235514 \h </w:instrText>
+            </w:r>
+            <w:r>
+              <w:rPr>
+                <w:noProof/>
+                <w:webHidden/>
+              </w:rPr>
+            </w:r>
+            <w:r>
+              <w:rPr>
+                <w:noProof/>
+                <w:webHidden/>
+              </w:rPr>
+              <w:fldChar w:fldCharType="separate"/>
+            </w:r>
+            <w:r>
+              <w:rPr>
+                <w:noProof/>
+                <w:webHidden/>
+              </w:rPr>
+              <w:t>6</w:t>
+            </w:r>
+            <w:r>
+              <w:rPr>
+                <w:noProof/>
+                <w:webHidden/>
+              </w:rPr>
+              <w:fldChar w:fldCharType="end"/>
+            </w:r>
+          </w:hyperlink>
+        </w:p>
+        <w:p>
+          <w:pPr>
+            <w:pStyle w:val="TOC2"/>
+            <w:tabs>
+              <w:tab w:val="right" w:leader="dot" w:pos="9350"/>
+            </w:tabs>
+            <w:rPr>
+              <w:rFonts w:eastAsiaTheme="minorEastAsia"/>
+              <w:noProof/>
+            </w:rPr>
+          </w:pPr>
+          <w:hyperlink w:anchor="_Toc34235515" w:history="1">
+            <w:r>
+              <w:rPr>
+                <w:rStyle w:val="Hyperlink"/>
+                <w:noProof/>
+              </w:rPr>
               <w:t>1. Blog</w:t>
             </w:r>
             <w:r>
@@ -874,7 +1191,7 @@
                 <w:noProof/>
                 <w:webHidden/>
               </w:rPr>
-              <w:instrText xml:space="preserve"> PAGEREF _Toc34235201 \h </w:instrText>
+              <w:instrText xml:space="preserve"> PAGEREF _Toc34235515 \h </w:instrText>
             </w:r>
             <w:r>
               <w:rPr>
@@ -916,7 +1233,7 @@
               <w:noProof/>
             </w:rPr>
           </w:pPr>
-          <w:hyperlink w:anchor="_Toc34235202" w:history="1">
+          <w:hyperlink w:anchor="_Toc34235516" w:history="1">
             <w:r>
               <w:rPr>
                 <w:rStyle w:val="Hyperlink"/>
@@ -943,7 +1260,7 @@
                 <w:noProof/>
                 <w:webHidden/>
               </w:rPr>
-              <w:instrText xml:space="preserve"> PAGEREF _Toc34235202 \h </w:instrText>
+              <w:instrText xml:space="preserve"> PAGEREF _Toc34235516 \h </w:instrText>
             </w:r>
             <w:r>
               <w:rPr>
@@ -985,7 +1302,7 @@
               <w:noProof/>
             </w:rPr>
           </w:pPr>
-          <w:hyperlink w:anchor="_Toc34235203" w:history="1">
+          <w:hyperlink w:anchor="_Toc34235517" w:history="1">
             <w:r>
               <w:rPr>
                 <w:rStyle w:val="Hyperlink"/>
@@ -1012,7 +1329,7 @@
                 <w:noProof/>
                 <w:webHidden/>
               </w:rPr>
-              <w:instrText xml:space="preserve"> PAGEREF _Toc34235203 \h </w:instrText>
+              <w:instrText xml:space="preserve"> PAGEREF _Toc34235517 \h </w:instrText>
             </w:r>
             <w:r>
               <w:rPr>
@@ -1032,7 +1349,7 @@
                 <w:noProof/>
                 <w:webHidden/>
               </w:rPr>
-              <w:t>7</w:t>
+              <w:t>6</w:t>
             </w:r>
             <w:r>
               <w:rPr>
@@ -1054,7 +1371,7 @@
               <w:noProof/>
             </w:rPr>
           </w:pPr>
-          <w:hyperlink w:anchor="_Toc34235204" w:history="1">
+          <w:hyperlink w:anchor="_Toc34235518" w:history="1">
             <w:r>
               <w:rPr>
                 <w:rStyle w:val="Hyperlink"/>
@@ -1081,7 +1398,7 @@
                 <w:noProof/>
                 <w:webHidden/>
               </w:rPr>
-              <w:instrText xml:space="preserve"> PAGEREF _Toc34235204 \h </w:instrText>
+              <w:instrText xml:space="preserve"> PAGEREF _Toc34235518 \h </w:instrText>
             </w:r>
             <w:r>
               <w:rPr>
@@ -1101,7 +1418,7 @@
                 <w:noProof/>
                 <w:webHidden/>
               </w:rPr>
-              <w:t>7</w:t>
+              <w:t>6</w:t>
             </w:r>
             <w:r>
               <w:rPr>
@@ -1123,7 +1440,7 @@
               <w:noProof/>
             </w:rPr>
           </w:pPr>
-          <w:hyperlink w:anchor="_Toc34235205" w:history="1">
+          <w:hyperlink w:anchor="_Toc34235519" w:history="1">
             <w:r>
               <w:rPr>
                 <w:rStyle w:val="Hyperlink"/>
@@ -1150,7 +1467,7 @@
                 <w:noProof/>
                 <w:webHidden/>
               </w:rPr>
-              <w:instrText xml:space="preserve"> PAGEREF _Toc34235205 \h </w:instrText>
+              <w:instrText xml:space="preserve"> PAGEREF _Toc34235519 \h </w:instrText>
             </w:r>
             <w:r>
               <w:rPr>
@@ -1192,7 +1509,7 @@
               <w:noProof/>
             </w:rPr>
           </w:pPr>
-          <w:hyperlink w:anchor="_Toc34235206" w:history="1">
+          <w:hyperlink w:anchor="_Toc34235520" w:history="1">
             <w:r>
               <w:rPr>
                 <w:rStyle w:val="Hyperlink"/>
@@ -1219,7 +1536,7 @@
                 <w:noProof/>
                 <w:webHidden/>
               </w:rPr>
-              <w:instrText xml:space="preserve"> PAGEREF _Toc34235206 \h </w:instrText>
+              <w:instrText xml:space="preserve"> PAGEREF _Toc34235520 \h </w:instrText>
             </w:r>
             <w:r>
               <w:rPr>
@@ -1261,7 +1578,7 @@
               <w:noProof/>
             </w:rPr>
           </w:pPr>
-          <w:hyperlink w:anchor="_Toc34235207" w:history="1">
+          <w:hyperlink w:anchor="_Toc34235521" w:history="1">
             <w:r>
               <w:rPr>
                 <w:rStyle w:val="Hyperlink"/>
@@ -1288,7 +1605,7 @@
                 <w:noProof/>
                 <w:webHidden/>
               </w:rPr>
-              <w:instrText xml:space="preserve"> PAGEREF _Toc34235207 \h </w:instrText>
+              <w:instrText xml:space="preserve"> PAGEREF _Toc34235521 \h </w:instrText>
             </w:r>
             <w:r>
               <w:rPr>
@@ -1308,7 +1625,7 @@
                 <w:noProof/>
                 <w:webHidden/>
               </w:rPr>
-              <w:t>8</w:t>
+              <w:t>7</w:t>
             </w:r>
             <w:r>
               <w:rPr>
@@ -1330,7 +1647,7 @@
               <w:noProof/>
             </w:rPr>
           </w:pPr>
-          <w:hyperlink w:anchor="_Toc34235208" w:history="1">
+          <w:hyperlink w:anchor="_Toc34235522" w:history="1">
             <w:r>
               <w:rPr>
                 <w:rStyle w:val="Hyperlink"/>
@@ -1357,7 +1674,7 @@
                 <w:noProof/>
                 <w:webHidden/>
               </w:rPr>
-              <w:instrText xml:space="preserve"> PAGEREF _Toc34235208 \h </w:instrText>
+              <w:instrText xml:space="preserve"> PAGEREF _Toc34235522 \h </w:instrText>
             </w:r>
             <w:r>
               <w:rPr>
@@ -1377,7 +1694,7 @@
                 <w:noProof/>
                 <w:webHidden/>
               </w:rPr>
-              <w:t>8</w:t>
+              <w:t>7</w:t>
             </w:r>
             <w:r>
               <w:rPr>
@@ -1399,7 +1716,7 @@
               <w:noProof/>
             </w:rPr>
           </w:pPr>
-          <w:hyperlink w:anchor="_Toc34235209" w:history="1">
+          <w:hyperlink w:anchor="_Toc34235523" w:history="1">
             <w:r>
               <w:rPr>
                 <w:rStyle w:val="Hyperlink"/>
@@ -1426,7 +1743,7 @@
                 <w:noProof/>
                 <w:webHidden/>
               </w:rPr>
-              <w:instrText xml:space="preserve"> PAGEREF _Toc34235209 \h </w:instrText>
+              <w:instrText xml:space="preserve"> PAGEREF _Toc34235523 \h </w:instrText>
             </w:r>
             <w:r>
               <w:rPr>
@@ -1446,7 +1763,7 @@
                 <w:noProof/>
                 <w:webHidden/>
               </w:rPr>
-              <w:t>8</w:t>
+              <w:t>7</w:t>
             </w:r>
             <w:r>
               <w:rPr>
@@ -1468,7 +1785,7 @@
               <w:noProof/>
             </w:rPr>
           </w:pPr>
-          <w:hyperlink w:anchor="_Toc34235210" w:history="1">
+          <w:hyperlink w:anchor="_Toc34235524" w:history="1">
             <w:r>
               <w:rPr>
                 <w:rStyle w:val="Hyperlink"/>
@@ -1495,7 +1812,7 @@
                 <w:noProof/>
                 <w:webHidden/>
               </w:rPr>
-              <w:instrText xml:space="preserve"> PAGEREF _Toc34235210 \h </w:instrText>
+              <w:instrText xml:space="preserve"> PAGEREF _Toc34235524 \h </w:instrText>
             </w:r>
             <w:r>
               <w:rPr>
@@ -1515,7 +1832,7 @@
                 <w:noProof/>
                 <w:webHidden/>
               </w:rPr>
-              <w:t>8</w:t>
+              <w:t>7</w:t>
             </w:r>
             <w:r>
               <w:rPr>
@@ -1537,7 +1854,7 @@
               <w:noProof/>
             </w:rPr>
           </w:pPr>
-          <w:hyperlink w:anchor="_Toc34235211" w:history="1">
+          <w:hyperlink w:anchor="_Toc34235525" w:history="1">
             <w:r>
               <w:rPr>
                 <w:rStyle w:val="Hyperlink"/>
@@ -1564,7 +1881,7 @@
                 <w:noProof/>
                 <w:webHidden/>
               </w:rPr>
-              <w:instrText xml:space="preserve"> PAGEREF _Toc34235211 \h </w:instrText>
+              <w:instrText xml:space="preserve"> PAGEREF _Toc34235525 \h </w:instrText>
             </w:r>
             <w:r>
               <w:rPr>
@@ -1606,7 +1923,7 @@
               <w:noProof/>
             </w:rPr>
           </w:pPr>
-          <w:hyperlink w:anchor="_Toc34235212" w:history="1">
+          <w:hyperlink w:anchor="_Toc34235526" w:history="1">
             <w:r>
               <w:rPr>
                 <w:rStyle w:val="Hyperlink"/>
@@ -1633,7 +1950,7 @@
                 <w:noProof/>
                 <w:webHidden/>
               </w:rPr>
-              <w:instrText xml:space="preserve"> PAGEREF _Toc34235212 \h </w:instrText>
+              <w:instrText xml:space="preserve"> PAGEREF _Toc34235526 \h </w:instrText>
             </w:r>
             <w:r>
               <w:rPr>
@@ -1675,7 +1992,7 @@
               <w:noProof/>
             </w:rPr>
           </w:pPr>
-          <w:hyperlink w:anchor="_Toc34235213" w:history="1">
+          <w:hyperlink w:anchor="_Toc34235527" w:history="1">
             <w:r>
               <w:rPr>
                 <w:rStyle w:val="Hyperlink"/>
@@ -1702,7 +2019,7 @@
                 <w:noProof/>
                 <w:webHidden/>
               </w:rPr>
-              <w:instrText xml:space="preserve"> PAGEREF _Toc34235213 \h </w:instrText>
+              <w:instrText xml:space="preserve"> PAGEREF _Toc34235527 \h </w:instrText>
             </w:r>
             <w:r>
               <w:rPr>
@@ -1744,7 +2061,7 @@
               <w:noProof/>
             </w:rPr>
           </w:pPr>
-          <w:hyperlink w:anchor="_Toc34235214" w:history="1">
+          <w:hyperlink w:anchor="_Toc34235528" w:history="1">
             <w:r>
               <w:rPr>
                 <w:rStyle w:val="Hyperlink"/>
@@ -1771,7 +2088,7 @@
                 <w:noProof/>
                 <w:webHidden/>
               </w:rPr>
-              <w:instrText xml:space="preserve"> PAGEREF _Toc34235214 \h </w:instrText>
+              <w:instrText xml:space="preserve"> PAGEREF _Toc34235528 \h </w:instrText>
             </w:r>
             <w:r>
               <w:rPr>
@@ -1813,7 +2130,7 @@
               <w:noProof/>
             </w:rPr>
           </w:pPr>
-          <w:hyperlink w:anchor="_Toc34235215" w:history="1">
+          <w:hyperlink w:anchor="_Toc34235529" w:history="1">
             <w:r>
               <w:rPr>
                 <w:rStyle w:val="Hyperlink"/>
@@ -1840,7 +2157,7 @@
                 <w:noProof/>
                 <w:webHidden/>
               </w:rPr>
-              <w:instrText xml:space="preserve"> PAGEREF _Toc34235215 \h </w:instrText>
+              <w:instrText xml:space="preserve"> PAGEREF _Toc34235529 \h </w:instrText>
             </w:r>
             <w:r>
               <w:rPr>
@@ -1860,7 +2177,7 @@
                 <w:noProof/>
                 <w:webHidden/>
               </w:rPr>
-              <w:t>9</w:t>
+              <w:t>8</w:t>
             </w:r>
             <w:r>
               <w:rPr>
@@ -1882,7 +2199,7 @@
               <w:noProof/>
             </w:rPr>
           </w:pPr>
-          <w:hyperlink w:anchor="_Toc34235216" w:history="1">
+          <w:hyperlink w:anchor="_Toc34235530" w:history="1">
             <w:r>
               <w:rPr>
                 <w:rStyle w:val="Hyperlink"/>
@@ -1909,7 +2226,7 @@
                 <w:noProof/>
                 <w:webHidden/>
               </w:rPr>
-              <w:instrText xml:space="preserve"> PAGEREF _Toc34235216 \h </w:instrText>
+              <w:instrText xml:space="preserve"> PAGEREF _Toc34235530 \h </w:instrText>
             </w:r>
             <w:r>
               <w:rPr>
@@ -1929,7 +2246,7 @@
                 <w:noProof/>
                 <w:webHidden/>
               </w:rPr>
-              <w:t>9</w:t>
+              <w:t>8</w:t>
             </w:r>
             <w:r>
               <w:rPr>
@@ -1951,7 +2268,7 @@
               <w:noProof/>
             </w:rPr>
           </w:pPr>
-          <w:hyperlink w:anchor="_Toc34235217" w:history="1">
+          <w:hyperlink w:anchor="_Toc34235531" w:history="1">
             <w:r>
               <w:rPr>
                 <w:rStyle w:val="Hyperlink"/>
@@ -1978,7 +2295,7 @@
                 <w:noProof/>
                 <w:webHidden/>
               </w:rPr>
-              <w:instrText xml:space="preserve"> PAGEREF _Toc34235217 \h </w:instrText>
+              <w:instrText xml:space="preserve"> PAGEREF _Toc34235531 \h </w:instrText>
             </w:r>
             <w:r>
               <w:rPr>
@@ -2020,7 +2337,7 @@
               <w:noProof/>
             </w:rPr>
           </w:pPr>
-          <w:hyperlink w:anchor="_Toc34235218" w:history="1">
+          <w:hyperlink w:anchor="_Toc34235532" w:history="1">
             <w:r>
               <w:rPr>
                 <w:rStyle w:val="Hyperlink"/>
@@ -2047,7 +2364,7 @@
                 <w:noProof/>
                 <w:webHidden/>
               </w:rPr>
-              <w:instrText xml:space="preserve"> PAGEREF _Toc34235218 \h </w:instrText>
+              <w:instrText xml:space="preserve"> PAGEREF _Toc34235532 \h </w:instrText>
             </w:r>
             <w:r>
               <w:rPr>
@@ -2089,7 +2406,7 @@
               <w:noProof/>
             </w:rPr>
           </w:pPr>
-          <w:hyperlink w:anchor="_Toc34235219" w:history="1">
+          <w:hyperlink w:anchor="_Toc34235533" w:history="1">
             <w:r>
               <w:rPr>
                 <w:rStyle w:val="Hyperlink"/>
@@ -2116,7 +2433,7 @@
                 <w:noProof/>
                 <w:webHidden/>
               </w:rPr>
-              <w:instrText xml:space="preserve"> PAGEREF _Toc34235219 \h </w:instrText>
+              <w:instrText xml:space="preserve"> PAGEREF _Toc34235533 \h </w:instrText>
             </w:r>
             <w:r>
               <w:rPr>
@@ -2158,7 +2475,7 @@
               <w:noProof/>
             </w:rPr>
           </w:pPr>
-          <w:hyperlink w:anchor="_Toc34235220" w:history="1">
+          <w:hyperlink w:anchor="_Toc34235534" w:history="1">
             <w:r>
               <w:rPr>
                 <w:rStyle w:val="Hyperlink"/>
@@ -2185,7 +2502,7 @@
                 <w:noProof/>
                 <w:webHidden/>
               </w:rPr>
-              <w:instrText xml:space="preserve"> PAGEREF _Toc34235220 \h </w:instrText>
+              <w:instrText xml:space="preserve"> PAGEREF _Toc34235534 \h </w:instrText>
             </w:r>
             <w:r>
               <w:rPr>
@@ -2227,7 +2544,7 @@
               <w:noProof/>
             </w:rPr>
           </w:pPr>
-          <w:hyperlink w:anchor="_Toc34235221" w:history="1">
+          <w:hyperlink w:anchor="_Toc34235535" w:history="1">
             <w:r>
               <w:rPr>
                 <w:rStyle w:val="Hyperlink"/>
@@ -2254,7 +2571,7 @@
                 <w:noProof/>
                 <w:webHidden/>
               </w:rPr>
-              <w:instrText xml:space="preserve"> PAGEREF _Toc34235221 \h </w:instrText>
+              <w:instrText xml:space="preserve"> PAGEREF _Toc34235535 \h </w:instrText>
             </w:r>
             <w:r>
               <w:rPr>
@@ -2274,7 +2591,7 @@
                 <w:noProof/>
                 <w:webHidden/>
               </w:rPr>
-              <w:t>10</w:t>
+              <w:t>9</w:t>
             </w:r>
             <w:r>
               <w:rPr>
@@ -2296,7 +2613,7 @@
               <w:noProof/>
             </w:rPr>
           </w:pPr>
-          <w:hyperlink w:anchor="_Toc34235222" w:history="1">
+          <w:hyperlink w:anchor="_Toc34235536" w:history="1">
             <w:r>
               <w:rPr>
                 <w:rStyle w:val="Hyperlink"/>
@@ -2323,7 +2640,7 @@
                 <w:noProof/>
                 <w:webHidden/>
               </w:rPr>
-              <w:instrText xml:space="preserve"> PAGEREF _Toc34235222 \h </w:instrText>
+              <w:instrText xml:space="preserve"> PAGEREF _Toc34235536 \h </w:instrText>
             </w:r>
             <w:r>
               <w:rPr>
@@ -2343,7 +2660,7 @@
                 <w:noProof/>
                 <w:webHidden/>
               </w:rPr>
-              <w:t>10</w:t>
+              <w:t>9</w:t>
             </w:r>
             <w:r>
               <w:rPr>
@@ -2365,7 +2682,7 @@
               <w:noProof/>
             </w:rPr>
           </w:pPr>
-          <w:hyperlink w:anchor="_Toc34235223" w:history="1">
+          <w:hyperlink w:anchor="_Toc34235537" w:history="1">
             <w:r>
               <w:rPr>
                 <w:rStyle w:val="Hyperlink"/>
@@ -2392,7 +2709,7 @@
                 <w:noProof/>
                 <w:webHidden/>
               </w:rPr>
-              <w:instrText xml:space="preserve"> PAGEREF _Toc34235223 \h </w:instrText>
+              <w:instrText xml:space="preserve"> PAGEREF _Toc34235537 \h </w:instrText>
             </w:r>
             <w:r>
               <w:rPr>
@@ -2434,7 +2751,7 @@
               <w:noProof/>
             </w:rPr>
           </w:pPr>
-          <w:hyperlink w:anchor="_Toc34235224" w:history="1">
+          <w:hyperlink w:anchor="_Toc34235538" w:history="1">
             <w:r>
               <w:rPr>
                 <w:rStyle w:val="Hyperlink"/>
@@ -2461,7 +2778,7 @@
                 <w:noProof/>
                 <w:webHidden/>
               </w:rPr>
-              <w:instrText xml:space="preserve"> PAGEREF _Toc34235224 \h </w:instrText>
+              <w:instrText xml:space="preserve"> PAGEREF _Toc34235538 \h </w:instrText>
             </w:r>
             <w:r>
               <w:rPr>
@@ -2506,29 +2823,29 @@
     </w:sdt>
     <w:p>
       <w:pPr>
-        <w:rPr>
-          <w:rFonts w:ascii="Times New Roman" w:hAnsi="Times New Roman" w:cs="Times New Roman"/>
-          <w:sz w:val="32"/>
-          <w:szCs w:val="32"/>
-        </w:rPr>
-      </w:pPr>
-    </w:p>
-    <w:p/>
-    <w:p/>
-    <w:p/>
-    <w:p/>
-    <w:p/>
-    <w:p/>
-    <w:p/>
-    <w:p/>
-    <w:p/>
-    <w:p/>
-    <w:p/>
-    <w:p/>
-    <w:p/>
-    <w:p/>
-    <w:p/>
-    <w:p/>
+        <w:sectPr>
+          <w:footerReference w:type="default" r:id="rId11"/>
+          <w:pgSz w:w="12240" w:h="15840"/>
+          <w:pgMar w:top="1440" w:right="1440" w:bottom="1440" w:left="1440" w:header="720" w:footer="720" w:gutter="0"/>
+          <w:pgNumType w:start="0" w:chapStyle="1"/>
+          <w:cols w:space="720"/>
+          <w:titlePg/>
+          <w:docGrid w:linePitch="360"/>
+        </w:sectPr>
+      </w:pPr>
+    </w:p>
+    <w:p/>
+    <w:p>
+      <w:pPr>
+        <w:pStyle w:val="Heading1"/>
+        <w:jc w:val="center"/>
+      </w:pPr>
+      <w:bookmarkStart w:id="0" w:name="_Toc34235508"/>
+      <w:r>
+        <w:t>History of Internet [The evolution]</w:t>
+      </w:r>
+      <w:bookmarkEnd w:id="0"/>
+    </w:p>
     <w:p/>
     <w:p>
       <w:pPr>
@@ -2566,72 +2883,31 @@
           <w:sz w:val="48"/>
           <w:szCs w:val="48"/>
         </w:rPr>
-        <w:t>History of Internet [The evolution]</w:t>
-      </w:r>
-    </w:p>
-    <w:p>
-      <w:pPr>
-        <w:pStyle w:val="NormalWeb"/>
-        <w:numPr>
-          <w:ilvl w:val="0"/>
-          <w:numId w:val="2"/>
-        </w:numPr>
-        <w:spacing w:before="0" w:beforeAutospacing="0" w:after="0" w:afterAutospacing="0" w:line="0" w:lineRule="auto"/>
-        <w:ind w:left="656"/>
-        <w:textAlignment w:val="baseline"/>
+        <w:t xml:space="preserve">History of Internet [The </w:t>
+      </w:r>
+      <w:proofErr w:type="spellStart"/>
+      <w:r>
         <w:rPr>
           <w:rFonts w:ascii="Arial" w:hAnsi="Arial" w:cs="Arial"/>
           <w:color w:val="695D46"/>
           <w:sz w:val="48"/>
           <w:szCs w:val="48"/>
         </w:rPr>
-      </w:pPr>
-      <w:r>
-        <w:tab/>
-      </w:r>
-      <w:r>
-        <w:tab/>
-      </w:r>
-      <w:r>
-        <w:tab/>
-      </w:r>
-      <w:r>
-        <w:tab/>
-      </w:r>
-      <w:r>
-        <w:rPr>
-          <w:rFonts w:ascii="Arial" w:hAnsi="Arial" w:cs="Arial"/>
-          <w:color w:val="695D46"/>
-          <w:sz w:val="48"/>
-          <w:szCs w:val="48"/>
-        </w:rPr>
-        <w:t>History of Internet [The evolution]</w:t>
-      </w:r>
-    </w:p>
-    <w:p>
-      <w:r>
-        <w:tab/>
-        <w:t xml:space="preserve">   </w:t>
-      </w:r>
-    </w:p>
-    <w:p>
-      <w:r>
-        <w:t xml:space="preserve">                      </w:t>
-      </w:r>
-    </w:p>
-    <w:p/>
-    <w:p>
-      <w:pPr>
-        <w:pStyle w:val="Heading1"/>
-        <w:jc w:val="center"/>
-      </w:pPr>
-      <w:bookmarkStart w:id="1" w:name="_Toc34235199"/>
-      <w:r>
-        <w:t>History of Internet [The evolution]</w:t>
-      </w:r>
-      <w:bookmarkEnd w:id="1"/>
-    </w:p>
-    <w:p/>
+        <w:t>e</w:t>
+      </w:r>
+      <w:r>
+        <w:t>History</w:t>
+      </w:r>
+      <w:proofErr w:type="spellEnd"/>
+      <w:r>
+        <w:t xml:space="preserve"> of Internet [The </w:t>
+      </w:r>
+      <w:proofErr w:type="spellStart"/>
+      <w:r>
+        <w:t>evolu</w:t>
+      </w:r>
+      <w:proofErr w:type="spellEnd"/>
+    </w:p>
     <w:p>
       <w:r>
         <w:t xml:space="preserve">The origins of internet date back from </w:t>
@@ -2707,197 +2983,194 @@
         <w:t>By the time of 1984 Arpanet was renamed the Internet at that moment the intern</w:t>
       </w:r>
       <w:r>
-        <w:t xml:space="preserve">et had already linked 1,000 hosts at university and corporate labs. And at this time The Internet's Domain Name System was </w:t>
-      </w:r>
+        <w:t>et had already linked 1,000 hosts at university and corporate labs. And at this time The Internet's Domain Name System was created to match complex IP addresses with easy-to-remember names ending in extensions such as .com, .org, .</w:t>
+      </w:r>
+      <w:proofErr w:type="spellStart"/>
+      <w:r>
+        <w:t>e</w:t>
+      </w:r>
+      <w:r>
+        <w:t>du</w:t>
+      </w:r>
+      <w:proofErr w:type="spellEnd"/>
+      <w:r>
+        <w:t>, .gov, .mil and country codes including .de for Germany.</w:t>
+      </w:r>
+    </w:p>
+    <w:p>
+      <w:r>
+        <w:t xml:space="preserve">And by the time of </w:t>
+      </w:r>
+      <w:r>
+        <w:t xml:space="preserve">1990 </w:t>
+      </w:r>
+      <w:r>
+        <w:t>Tim Berners-Lee</w:t>
+      </w:r>
+      <w:r>
+        <w:t xml:space="preserve">, a scientist at CERN, the European Organization for Nuclear Research, develops </w:t>
+      </w:r>
+      <w:r>
+        <w:t>Hypertext</w:t>
+      </w:r>
+      <w:r>
+        <w:t xml:space="preserve"> Markup Language (HTML).</w:t>
+      </w:r>
+      <w:r>
+        <w:t xml:space="preserve"> </w:t>
+      </w:r>
+      <w:r>
+        <w:t xml:space="preserve">This technology continues to have a large impact on how we navigate and view the Internet today. And to publish this hypertext format on the Internet Tim Berners-Lee invented the World Wide Web. </w:t>
+      </w:r>
+    </w:p>
+    <w:p>
+      <w:r>
+        <w:t xml:space="preserve">Tim Berners-Lee built the </w:t>
+      </w:r>
+      <w:r>
+        <w:t>first webpage</w:t>
+      </w:r>
+      <w:r>
+        <w:t xml:space="preserve"> in 1993. Seeing the value in what Berners-Lee and his team had created, CERN </w:t>
+      </w:r>
+      <w:r>
+        <w:t>opened up the software</w:t>
+      </w:r>
+      <w:r>
+        <w:t xml:space="preserve"> for the web to t</w:t>
+      </w:r>
+      <w:r>
+        <w:t>h</w:t>
+      </w:r>
+      <w:r>
+        <w:t>e public domain, meaning anyone could use it and build upon it.</w:t>
+      </w:r>
+      <w:r>
+        <w:t xml:space="preserve"> </w:t>
+      </w:r>
+      <w:r>
+        <w:t xml:space="preserve">Berners-Lee also created </w:t>
+      </w:r>
+      <w:r>
+        <w:t>the first</w:t>
+      </w:r>
+      <w:r>
+        <w:t xml:space="preserve"> website browser (initially called </w:t>
+      </w:r>
+      <w:r>
+        <w:t>Worldwide Web</w:t>
+      </w:r>
+      <w:r>
+        <w:t xml:space="preserve"> and then renamed Nexus). But it wasn’t until a team of former students at the University </w:t>
+      </w:r>
+      <w:r>
+        <w:t>of Illinois</w:t>
+      </w:r>
+      <w:r>
+        <w:t xml:space="preserve"> at Urbana–Champaign (UIUC), led by Marc Andreessen, created the Mosaic web browser in 1993 that the web started to take off.</w:t>
+      </w:r>
+    </w:p>
+    <w:p>
+      <w:r>
+        <w:t xml:space="preserve">Marc Andreessen </w:t>
+      </w:r>
+      <w:r>
+        <w:t>and his team were also the ones who started the development of Netscape Navigator and it was the first web browser many people ever used.</w:t>
+      </w:r>
+      <w:r>
+        <w:t xml:space="preserve"> </w:t>
+      </w:r>
+      <w:r>
+        <w:t xml:space="preserve">By the mid-1990s, Netscape </w:t>
+      </w:r>
+      <w:r>
+        <w:t>had about 80%</w:t>
+      </w:r>
+      <w:r>
+        <w:t xml:space="preserve"> of the browser market in the US and Europe. Its only real competitor was Microsoft’s Internet Explorer, which first launched with Windows 95. But Microsoft, a huge company even then, was able to iterate its software faster as the web changed, implementing new technologies like CSS (cascading style sheets—the code that ensures the web is more than just bland pages of text) before Netscape could. (Microsoft’s dominance remained pretty much unchallenged until the dawn of the mobile web).</w:t>
+      </w:r>
+    </w:p>
+    <w:p>
+      <w:r>
+        <w:t xml:space="preserve">In 1996 we got the 56K modem which let internet users surf the web at a blistering 56,000 bits per second. (Today we can download a 1 GB file in about 32 seconds, compared with around 3.5 days, which is what </w:t>
+      </w:r>
+      <w:r>
+        <w:t>it would</w:t>
+      </w:r>
+      <w:r>
+        <w:t xml:space="preserve"> take on a 56k modem.)</w:t>
+      </w:r>
+    </w:p>
+    <w:p/>
+    <w:p>
       <w:r>
         <w:lastRenderedPageBreak/>
-        <w:t>created to match complex IP addresses with easy-to-remember names ending in extensions such as .com, .org</w:t>
+        <w:t>In 1998, the U.S. Department of Commerce privatized domain name registrations and operations through the creation of the Internet Corporation for Assigned Names and Numbers. Since then, domain name sales have risen nearly 10-fold, but .com remains the most popular domain.</w:t>
+      </w:r>
+    </w:p>
+    <w:p>
+      <w:r>
+        <w:t xml:space="preserve">At some point in 2004, for the first time ever, there were more people in the US who had access to broadband internet than dial-up </w:t>
       </w:r>
       <w:proofErr w:type="gramStart"/>
       <w:r>
-        <w:t>, .</w:t>
-      </w:r>
-      <w:r>
-        <w:t>Edu</w:t>
+        <w:t>and ,</w:t>
       </w:r>
       <w:proofErr w:type="gramEnd"/>
       <w:r>
-        <w:t>, .gov, .mil and country codes including .de for Germany.</w:t>
-      </w:r>
-    </w:p>
-    <w:p>
-      <w:r>
-        <w:t xml:space="preserve">And by the time of </w:t>
-      </w:r>
-      <w:r>
-        <w:t xml:space="preserve">1990 </w:t>
-      </w:r>
-      <w:r>
-        <w:t>Tim Berners-Lee</w:t>
-      </w:r>
-      <w:r>
-        <w:t xml:space="preserve">, a scientist at CERN, the European Organization for Nuclear Research, develops </w:t>
-      </w:r>
-      <w:r>
-        <w:t>Hypertext</w:t>
-      </w:r>
-      <w:r>
-        <w:t xml:space="preserve"> Markup Language (HTML).</w:t>
-      </w:r>
-      <w:r>
         <w:t xml:space="preserve"> </w:t>
       </w:r>
       <w:r>
-        <w:t xml:space="preserve">This technology continues to have a large impact on how we navigate and view the Internet today. And to publish this hypertext format on the Internet Tim Berners-Lee invented the World Wide Web. </w:t>
-      </w:r>
-    </w:p>
-    <w:p>
-      <w:r>
-        <w:t xml:space="preserve">Tim Berners-Lee built the </w:t>
-      </w:r>
-      <w:r>
-        <w:t>first webpage</w:t>
-      </w:r>
-      <w:r>
-        <w:t xml:space="preserve"> in 1993. Seeing the value in what Berners-Lee and his team had created, CERN </w:t>
-      </w:r>
-      <w:r>
-        <w:t>opened up the software</w:t>
-      </w:r>
-      <w:r>
-        <w:t xml:space="preserve"> for the web to t</w:t>
-      </w:r>
-      <w:r>
-        <w:t>h</w:t>
-      </w:r>
-      <w:r>
-        <w:t>e public domain, meaning anyone could use it and build upon it.</w:t>
+        <w:t xml:space="preserve">Coupled with the advent of </w:t>
+      </w:r>
+      <w:r>
+        <w:t>WIFI</w:t>
+      </w:r>
+      <w:r>
+        <w:t xml:space="preserve">, broadband has revolutionized the way that people connect to the internet. Before </w:t>
+      </w:r>
+      <w:r>
+        <w:t>WIFI</w:t>
+      </w:r>
+      <w:r>
+        <w:t xml:space="preserve"> and broadband, accessing the internet was a very static and slow experience,</w:t>
       </w:r>
       <w:r>
         <w:t xml:space="preserve"> </w:t>
       </w:r>
       <w:r>
-        <w:t xml:space="preserve">Berners-Lee also created </w:t>
-      </w:r>
-      <w:r>
-        <w:t>the first</w:t>
-      </w:r>
-      <w:r>
-        <w:t xml:space="preserve"> website browser (initially called </w:t>
-      </w:r>
-      <w:r>
-        <w:t>Worldwide Web</w:t>
-      </w:r>
-      <w:r>
-        <w:t xml:space="preserve"> and then renamed Nexus). But it wasn’t until a team of former students at the University </w:t>
-      </w:r>
-      <w:r>
-        <w:t>of Illinois</w:t>
-      </w:r>
-      <w:r>
-        <w:t xml:space="preserve"> at Urbana–Champaign (UIUC), led by Marc Andreessen, created the Mosaic web browser in 1993 that the web started to take off.</w:t>
-      </w:r>
-    </w:p>
-    <w:p>
-      <w:r>
-        <w:t xml:space="preserve">Marc Andreessen </w:t>
-      </w:r>
-      <w:r>
-        <w:t>and his team were also the ones who started the development of Netscape Navigator and it was the first web browser many people ever used.</w:t>
-      </w:r>
-      <w:r>
-        <w:t xml:space="preserve"> </w:t>
-      </w:r>
-      <w:r>
-        <w:t xml:space="preserve">By the mid-1990s, Netscape </w:t>
-      </w:r>
-      <w:r>
-        <w:t>had about 80%</w:t>
-      </w:r>
-      <w:r>
-        <w:t xml:space="preserve"> of the browser market in the US and Europe. Its only real competitor was Microsoft’s Internet Explorer, which first launched with Windows 95. But Microsoft, a huge company even then, was able to iterate its software faster as the web changed, implementing new technologies like CSS (cascading style sheets—the code that ensures the web is more than just bland pages of text) before Netscape could. (Microsoft’s dominance remained pretty much unchallenged until the dawn of the mobile web).</w:t>
-      </w:r>
-    </w:p>
-    <w:p>
-      <w:r>
-        <w:t xml:space="preserve">In 1996 we got the 56K modem which let internet users surf the web at a blistering 56,000 bits per second. (Today we can download a 1 GB file in about 32 seconds, compared with around 3.5 days, which is what </w:t>
-      </w:r>
-      <w:r>
-        <w:t>it would</w:t>
-      </w:r>
-      <w:r>
-        <w:t xml:space="preserve"> take on a 56k modem.)</w:t>
-      </w:r>
-    </w:p>
-    <w:p/>
-    <w:p>
-      <w:r>
-        <w:t>In 1998, the U.S. Department of Commerce privatized domain name registrations and operations through the creation of the Internet Corporation for Assigned Names and Numbers. Since then, domain name sales have risen nearly 10-fold, but .com remains the most popular domain.</w:t>
-      </w:r>
-    </w:p>
-    <w:p>
-      <w:r>
-        <w:t xml:space="preserve">At some point in 2004, for the first time ever, there were more people in the US who had access to broadband internet than dial-up </w:t>
+        <w:t xml:space="preserve">requiring someone to sit in front of a large computer, physically connected to a modem, to access the web. But when </w:t>
+      </w:r>
+      <w:r>
+        <w:t>WIFI</w:t>
+      </w:r>
+      <w:r>
+        <w:t xml:space="preserve"> started to gain popularity, it made the internet accessible wherever someone had a laptop, tablet, or Palm Pilot and </w:t>
+      </w:r>
+      <w:r>
+        <w:t>WIFI</w:t>
+      </w:r>
+      <w:r>
+        <w:t xml:space="preserve"> connection. The earliest versions of </w:t>
+      </w:r>
+      <w:r>
+        <w:t>WIFI</w:t>
+      </w:r>
+      <w:r>
+        <w:t xml:space="preserve"> were implemented in the mid-1990s, but it wasn’t until Apple </w:t>
+      </w:r>
+      <w:r>
+        <w:t>included the technology</w:t>
+      </w:r>
+      <w:r>
+        <w:t xml:space="preserve"> in the iBook laptop in 1999, as well </w:t>
       </w:r>
       <w:proofErr w:type="gramStart"/>
       <w:r>
-        <w:t>and ,</w:t>
+        <w:t>as  other</w:t>
       </w:r>
       <w:proofErr w:type="gramEnd"/>
       <w:r>
-        <w:t xml:space="preserve"> </w:t>
-      </w:r>
-      <w:r>
-        <w:t xml:space="preserve">Coupled with the advent of </w:t>
-      </w:r>
-      <w:r>
-        <w:t>WIFI</w:t>
-      </w:r>
-      <w:r>
-        <w:t xml:space="preserve">, broadband has revolutionized the way that people connect to the internet. Before </w:t>
-      </w:r>
-      <w:r>
-        <w:t>WIFI</w:t>
-      </w:r>
-      <w:r>
-        <w:t xml:space="preserve"> and broadband, accessing the internet was a very static and slow experience,</w:t>
-      </w:r>
-      <w:r>
-        <w:t xml:space="preserve"> </w:t>
-      </w:r>
-      <w:r>
-        <w:t xml:space="preserve">requiring someone to sit in front of a large computer, physically connected to a modem, to access the web. But when </w:t>
-      </w:r>
-      <w:r>
-        <w:t>WIFI</w:t>
-      </w:r>
-      <w:r>
-        <w:t xml:space="preserve"> started to gain popularity, it made the internet accessible wherever someone had a laptop, tablet, or Palm Pilot and </w:t>
-      </w:r>
-      <w:r>
-        <w:t>WIFI</w:t>
-      </w:r>
-      <w:r>
-        <w:t xml:space="preserve"> connection. The earliest versions of </w:t>
-      </w:r>
-      <w:r>
-        <w:t>WIFI</w:t>
-      </w:r>
-      <w:r>
-        <w:t xml:space="preserve"> were implemented in the mid-1990s, but it wasn’t until Apple </w:t>
-      </w:r>
-      <w:r>
-        <w:t>included the technology</w:t>
-      </w:r>
-      <w:r>
-        <w:t xml:space="preserve"> in the iBook laptop in 1999, as well </w:t>
-      </w:r>
-      <w:proofErr w:type="gramStart"/>
-      <w:r>
-        <w:t>as  other</w:t>
-      </w:r>
-      <w:proofErr w:type="gramEnd"/>
-      <w:r>
         <w:t xml:space="preserve"> models in the early 2000s, that it really started to kick off.</w:t>
       </w:r>
     </w:p>
@@ -2917,7 +3190,6 @@
     </w:p>
     <w:p>
       <w:r>
-        <w:lastRenderedPageBreak/>
         <w:t>YouTube first launched in 2005. Websites evolved from simple destinations to interactive places where people could buy things and communicate with each other in real-time.</w:t>
       </w:r>
     </w:p>
@@ -3031,46 +3303,441 @@
         <w:t xml:space="preserve"> different is that the Internet will become increasingly mobile and social.</w:t>
       </w:r>
     </w:p>
-    <w:p/>
-    <w:p/>
+    <w:p>
+      <w:pPr>
+        <w:pStyle w:val="a1dbe"/>
+        <w:rPr>
+          <w:rFonts w:asciiTheme="minorHAnsi" w:hAnsiTheme="minorHAnsi" w:cstheme="minorHAnsi"/>
+          <w:sz w:val="22"/>
+          <w:szCs w:val="22"/>
+        </w:rPr>
+      </w:pPr>
+    </w:p>
+    <w:p>
+      <w:pPr>
+        <w:pStyle w:val="a1dbe"/>
+        <w:rPr>
+          <w:rFonts w:asciiTheme="minorHAnsi" w:hAnsiTheme="minorHAnsi" w:cstheme="minorHAnsi"/>
+          <w:sz w:val="22"/>
+          <w:szCs w:val="22"/>
+        </w:rPr>
+      </w:pPr>
+    </w:p>
+    <w:p>
+      <w:pPr>
+        <w:pStyle w:val="a1dbe"/>
+        <w:rPr>
+          <w:rFonts w:asciiTheme="minorHAnsi" w:hAnsiTheme="minorHAnsi" w:cstheme="minorHAnsi"/>
+          <w:sz w:val="22"/>
+          <w:szCs w:val="22"/>
+        </w:rPr>
+      </w:pPr>
+    </w:p>
+    <w:p>
+      <w:pPr>
+        <w:pStyle w:val="a1dbe"/>
+        <w:rPr>
+          <w:rFonts w:asciiTheme="minorHAnsi" w:hAnsiTheme="minorHAnsi" w:cstheme="minorHAnsi"/>
+          <w:sz w:val="22"/>
+          <w:szCs w:val="22"/>
+        </w:rPr>
+      </w:pPr>
+    </w:p>
     <w:p>
       <w:pPr>
         <w:pStyle w:val="Heading1"/>
         <w:jc w:val="center"/>
       </w:pPr>
-    </w:p>
+      <w:bookmarkStart w:id="1" w:name="_Toc34234983"/>
+      <w:bookmarkStart w:id="2" w:name="_Toc34235509"/>
+      <w:r>
+        <w:t>Observation and assessment of websites</w:t>
+      </w:r>
+      <w:bookmarkEnd w:id="1"/>
+      <w:bookmarkEnd w:id="2"/>
+    </w:p>
+    <w:p/>
+    <w:p>
+      <w:pPr>
+        <w:pStyle w:val="Subtitle"/>
+      </w:pPr>
+      <w:bookmarkStart w:id="3" w:name="_Toc34234984"/>
+      <w:bookmarkStart w:id="4" w:name="_Toc34235510"/>
+      <w:r>
+        <w:t>Youtube.com</w:t>
+      </w:r>
+      <w:bookmarkEnd w:id="3"/>
+      <w:bookmarkEnd w:id="4"/>
+    </w:p>
+    <w:p/>
+    <w:p>
+      <w:r>
+        <w:t>YouTube is the largest video-sharing entertainment website that has over 2 billion users with 500 hours of videos being uploaded within every minute.</w:t>
+      </w:r>
+    </w:p>
+    <w:p>
+      <w:r>
+        <w:t>YouTubes layout sought a lot of changes since its creation in 2005 since then multiple changes were made to give the best experience to the users. At the current time YouTube webpage is one of the latest webpages with an easy to use layout and fast service.</w:t>
+      </w:r>
+    </w:p>
+    <w:p>
+      <w:r>
+        <w:t>YouTube is known to have a white background which allows the user to keep his/her attention on the video and read their titles very clearly without being distracted by the background. Also, YouTube has another theme with a black background that provides an ease for the user’s eye specially for a night time use.</w:t>
+      </w:r>
+    </w:p>
+    <w:p>
+      <w:r>
+        <w:t>YouTube’s homepage has a drop-down button at the left side section of the layout which displays home button to return to the homepage making it easy for the user to navigate through the site, trending button to display trending videos, at the bottom of the trending button YouTube lists out our subscription of some channels. The middle layout of YouTube displays recent videos uploaded on YouTube separated by the video content and genres which allows the users to easily reach and see the videos they want. At the top of the homepage there is a search bar, notification button and profile bar to login or sign up to google account.</w:t>
+      </w:r>
+    </w:p>
+    <w:p>
+      <w:r>
+        <w:t>As we go to the display section of the videos a new webpage layout emerges with the top left side displaying the content of the video. Slightly as we go down from the top left side section; buttons like share, dislike and like button are laid out which helps the user enter their status about the video. Again, as slightly go down the from status update section the user can see the description of the video which helps the user read more about what the uploader has to say and also a subscribe button to subscribe to the uploader channel if any. The rest of the bottom section of the webpage consist of comments of the users which really comes in handy for both the user and the uploader. The right-side section of the webpage displays upcoming videos in order, this section helps the user easily navigate through the videos without going through the homepage or the search section. The top section of the video’s webpage is the same as the home page with a search bar and profile bars.</w:t>
+      </w:r>
+    </w:p>
+    <w:p/>
+    <w:p>
+      <w:r>
+        <w:t>.</w:t>
+      </w:r>
+    </w:p>
+    <w:p>
+      <w:pPr>
+        <w:pStyle w:val="a1dbe"/>
+        <w:rPr>
+          <w:rFonts w:asciiTheme="minorHAnsi" w:hAnsiTheme="minorHAnsi" w:cstheme="minorHAnsi"/>
+          <w:sz w:val="22"/>
+          <w:szCs w:val="22"/>
+        </w:rPr>
+      </w:pPr>
+    </w:p>
+    <w:p>
+      <w:pPr>
+        <w:pStyle w:val="a1dbe"/>
+        <w:rPr>
+          <w:rFonts w:asciiTheme="minorHAnsi" w:hAnsiTheme="minorHAnsi" w:cstheme="minorHAnsi"/>
+          <w:sz w:val="22"/>
+          <w:szCs w:val="22"/>
+        </w:rPr>
+      </w:pPr>
+    </w:p>
+    <w:p>
+      <w:bookmarkStart w:id="5" w:name="_Toc34234985"/>
+    </w:p>
+    <w:p>
+      <w:pPr>
+        <w:pStyle w:val="Subtitle"/>
+      </w:pPr>
+      <w:bookmarkStart w:id="6" w:name="_Toc34235511"/>
+      <w:r>
+        <w:t>Amazon.com</w:t>
+      </w:r>
+      <w:bookmarkEnd w:id="5"/>
+      <w:bookmarkEnd w:id="6"/>
+    </w:p>
+    <w:p/>
+    <w:p>
+      <w:r>
+        <w:t xml:space="preserve">Amazon Is the largest online shopping website on the internet </w:t>
+      </w:r>
+      <w:r>
+        <w:t xml:space="preserve">which mainly focus on e-commerce, cloud computing, digital streaming and artificial intelligence. </w:t>
+      </w:r>
+    </w:p>
+    <w:p>
+      <w:r>
+        <w:t>Amazon has the most user-friendly webpage that will keep u going to buy stuff with its well-integrated ads and discounts being displayed every minute to keep the user hooked.</w:t>
+      </w:r>
+    </w:p>
+    <w:p>
+      <w:r>
+        <w:t>Amazon has basic layouts and services as any other ecommerce sites should have. To start with the homepage, the top section of amazon has a search bar,login,</w:t>
+      </w:r>
+      <w:r>
+        <w:t xml:space="preserve">sign up menus </w:t>
+      </w:r>
+      <w:r>
+        <w:t xml:space="preserve">, a whole menu of </w:t>
+      </w:r>
+      <w:r>
+        <w:t>categories</w:t>
+      </w:r>
+      <w:r>
+        <w:t xml:space="preserve"> in which the user want to buy a product allowing the user to explore different products from one </w:t>
+      </w:r>
+      <w:r>
+        <w:t>category</w:t>
+      </w:r>
+      <w:r>
+        <w:t xml:space="preserve">, </w:t>
+      </w:r>
+      <w:r>
+        <w:t>and a cart and order counter to keep track of what the user has on his/her cart before checking out which is really handy for the user to re assess and make his/her de</w:t>
+      </w:r>
+      <w:r>
+        <w:t>cision.</w:t>
+      </w:r>
+      <w:r>
+        <w:t xml:space="preserve"> Below the top section there is an entire room for ads and products available at amazon.com. but amazon gives a lot of space for their discount offers since it is the most important item that keeps the user </w:t>
+      </w:r>
+      <w:r>
+        <w:t>going on to buy.</w:t>
+      </w:r>
+    </w:p>
+    <w:p>
+      <w:r>
+        <w:t>As we go further down on amazon webpage products available at amazon are classified by their genres and offers making it easer for the user to navigate and get the best offer amazon has to offer.</w:t>
+      </w:r>
+    </w:p>
+    <w:p>
+      <w:r>
+        <w:t>At the footer section of the homepage services and contacts of amazon are very well laid out giving the user even be part of amazon by selling and advertising. Also, at the footer section the user can find multiple companies and services owned by amazon.</w:t>
+      </w:r>
+    </w:p>
+    <w:p>
+      <w:r>
+        <w:t>As we procced to the product webpage the user can easily know if that product is available on his country, see the price tag, assign quantity and check how many of that product is available , also check to see related products with a comparison of price allowing the user make an economic decision during the shopping process. But most of all the most important feature of this webpage is the review section which allows the user to read and see comments of people who actually bought the item; This feature helps the user review what other have got to say before making any deci</w:t>
+      </w:r>
+      <w:r>
+        <w:t>si</w:t>
+      </w:r>
+      <w:r>
+        <w:t>on.</w:t>
+      </w:r>
+      <w:r>
+        <w:t xml:space="preserve"> All this feature </w:t>
+      </w:r>
+      <w:proofErr w:type="gramStart"/>
+      <w:r>
+        <w:t>allow</w:t>
+      </w:r>
+      <w:proofErr w:type="gramEnd"/>
+      <w:r>
+        <w:t xml:space="preserve"> the site to be a reliable and cost efficient for the user and not be a rep off unlike other e-commerce sites. </w:t>
+      </w:r>
+    </w:p>
+    <w:p>
+      <w:r>
+        <w:t xml:space="preserve"> </w:t>
+      </w:r>
+    </w:p>
+    <w:p>
+      <w:r>
+        <w:t xml:space="preserve"> </w:t>
+      </w:r>
+    </w:p>
+    <w:p/>
+    <w:p/>
+    <w:p/>
+    <w:p>
+      <w:pPr>
+        <w:pStyle w:val="a1dbe"/>
+        <w:rPr>
+          <w:rFonts w:asciiTheme="minorHAnsi" w:hAnsiTheme="minorHAnsi" w:cstheme="minorHAnsi"/>
+          <w:sz w:val="22"/>
+          <w:szCs w:val="22"/>
+        </w:rPr>
+      </w:pPr>
+    </w:p>
+    <w:p/>
+    <w:p/>
+    <w:p/>
+    <w:p/>
+    <w:p>
+      <w:pPr>
+        <w:pStyle w:val="Subtitle"/>
+      </w:pPr>
+      <w:bookmarkStart w:id="7" w:name="_Toc34235512"/>
+      <w:r>
+        <w:t>eBay</w:t>
+      </w:r>
+      <w:r>
+        <w:t>.com</w:t>
+      </w:r>
+      <w:bookmarkEnd w:id="7"/>
+    </w:p>
+    <w:p/>
+    <w:p>
+      <w:r>
+        <w:t xml:space="preserve">eBay.com is a site that facilitates consumer to consumer and business to consumer </w:t>
+      </w:r>
+      <w:r>
+        <w:t>sales. Giving both the buyer and the seller a well-structured platform to operate on.</w:t>
+      </w:r>
+    </w:p>
+    <w:p>
+      <w:r>
+        <w:t>eBay has a lot alike layout as amazon. eBay has an all-out white background giving it a simple and a modern look to it.</w:t>
+      </w:r>
+    </w:p>
+    <w:p>
+      <w:r>
+        <w:t xml:space="preserve">eBay’s top section offers the user with a search bar, sign in or </w:t>
+      </w:r>
+      <w:r>
+        <w:t>register,</w:t>
+      </w:r>
+      <w:r>
+        <w:t xml:space="preserve"> daily </w:t>
+      </w:r>
+      <w:r>
+        <w:t>deals,</w:t>
+      </w:r>
+      <w:r>
+        <w:t xml:space="preserve"> gift cards menus which are put up their cause it’s the first thing the user has to put his hands on first before getting deep to the site. And like amazon.com </w:t>
+      </w:r>
+      <w:r>
+        <w:t>the top section offers the user with variety of categories he/she want to buy from that allows the user to navigate more efficiently through the site.</w:t>
+      </w:r>
+    </w:p>
+    <w:p>
+      <w:r>
+        <w:t xml:space="preserve">Blow the top section of eBay’s webpage there is an entire room of display of items and ads, separated by </w:t>
+      </w:r>
+      <w:r>
+        <w:t>offers, categories, deals</w:t>
+      </w:r>
+      <w:r>
+        <w:t xml:space="preserve"> and paid advertise. All this is proven to be efficient for any e-commerce sites since all the site wants you to do is buy and buy more and make more profits.</w:t>
+      </w:r>
+    </w:p>
+    <w:p>
+      <w:r>
+        <w:t xml:space="preserve">eBay’s product </w:t>
+      </w:r>
+      <w:r>
+        <w:t>section is</w:t>
+      </w:r>
+      <w:r>
+        <w:t xml:space="preserve"> no different from amazon site giving the same </w:t>
+      </w:r>
+      <w:r>
+        <w:t>services, allowing a trust worthy exchange between the buyer and the seller. Also, eBay guarantees a money return policy so that the user doesn’t have to worry about the product if not found satisfying enough.</w:t>
+      </w:r>
+      <w:r>
+        <w:t xml:space="preserve"> </w:t>
+      </w:r>
+      <w:proofErr w:type="gramStart"/>
+      <w:r>
+        <w:t>So</w:t>
+      </w:r>
+      <w:proofErr w:type="gramEnd"/>
+      <w:r>
+        <w:t xml:space="preserve"> we can think of eBay as a next door shopping from a neighbor with a site serving as intermedium.</w:t>
+      </w:r>
+    </w:p>
+    <w:p>
+      <w:r>
+        <w:t xml:space="preserve">eBay’s platform has allowed any seller from around the world to sell </w:t>
+      </w:r>
+      <w:proofErr w:type="gramStart"/>
+      <w:r>
+        <w:t>there</w:t>
+      </w:r>
+      <w:proofErr w:type="gramEnd"/>
+      <w:r>
+        <w:t xml:space="preserve"> product with the most efficient and fast way due to its large amount visitors and mind seducing ads.</w:t>
+      </w:r>
+    </w:p>
+    <w:p/>
+    <w:p/>
+    <w:p/>
+    <w:p/>
+    <w:p/>
+    <w:p/>
+    <w:p/>
+    <w:p/>
+    <w:p/>
+    <w:p/>
+    <w:p/>
+    <w:p/>
+    <w:p/>
+    <w:p>
+      <w:pPr>
+        <w:pStyle w:val="Subtitle"/>
+      </w:pPr>
+      <w:bookmarkStart w:id="8" w:name="_Toc34235513"/>
+      <w:r>
+        <w:t>Imdb.com</w:t>
+      </w:r>
+      <w:bookmarkEnd w:id="8"/>
+    </w:p>
+    <w:p/>
+    <w:p>
+      <w:r>
+        <w:t xml:space="preserve">IMDb is an online database of information related to </w:t>
+      </w:r>
+      <w:proofErr w:type="spellStart"/>
+      <w:proofErr w:type="gramStart"/>
+      <w:r>
+        <w:t>films,televiso</w:t>
+      </w:r>
+      <w:proofErr w:type="spellEnd"/>
+      <w:proofErr w:type="gramEnd"/>
+    </w:p>
+    <w:p/>
+    <w:p/>
+    <w:p/>
+    <w:p/>
+    <w:p/>
+    <w:p/>
+    <w:p/>
+    <w:p/>
+    <w:p/>
+    <w:p/>
+    <w:p/>
+    <w:p/>
+    <w:p/>
+    <w:p/>
+    <w:p/>
+    <w:p/>
+    <w:p/>
+    <w:p/>
+    <w:p/>
+    <w:p/>
+    <w:p/>
+    <w:p/>
+    <w:p>
+      <w:bookmarkStart w:id="9" w:name="_GoBack"/>
+      <w:bookmarkEnd w:id="9"/>
+    </w:p>
+    <w:p/>
     <w:p>
       <w:pPr>
         <w:pStyle w:val="Heading1"/>
         <w:jc w:val="center"/>
       </w:pPr>
-      <w:bookmarkStart w:id="2" w:name="_Toc34235200"/>
-      <w:r>
-        <w:t>12 Categories of website</w:t>
+      <w:bookmarkStart w:id="10" w:name="_Toc34235514"/>
+      <w:r>
+        <w:lastRenderedPageBreak/>
+        <w:t>12</w:t>
+      </w:r>
+      <w:r>
+        <w:t xml:space="preserve"> Categories of website</w:t>
       </w:r>
       <w:r>
         <w:t>s</w:t>
       </w:r>
-      <w:bookmarkEnd w:id="2"/>
-    </w:p>
-    <w:p/>
-    <w:p/>
-    <w:p>
-      <w:pPr>
-        <w:pStyle w:val="Heading2"/>
+      <w:bookmarkEnd w:id="10"/>
+    </w:p>
+    <w:p/>
+    <w:p/>
+    <w:p>
+      <w:pPr>
+        <w:pStyle w:val="Subtitle"/>
         <w:rPr>
           <w:sz w:val="32"/>
           <w:szCs w:val="32"/>
         </w:rPr>
       </w:pPr>
-      <w:bookmarkStart w:id="3" w:name="_Toc34235201"/>
+      <w:bookmarkStart w:id="11" w:name="_Toc34235515"/>
       <w:r>
         <w:t>1.</w:t>
       </w:r>
       <w:r>
         <w:t xml:space="preserve"> Blog</w:t>
       </w:r>
-      <w:bookmarkEnd w:id="3"/>
+      <w:bookmarkEnd w:id="11"/>
       <w:r>
         <w:t xml:space="preserve"> </w:t>
       </w:r>
@@ -3082,13 +3749,22 @@
     </w:p>
     <w:p>
       <w:pPr>
-        <w:pStyle w:val="Heading3"/>
-      </w:pPr>
-      <w:bookmarkStart w:id="4" w:name="_Toc34235202"/>
-      <w:r>
+        <w:pStyle w:val="Subtitle"/>
+        <w:rPr>
+          <w:rStyle w:val="SubtleEmphasis"/>
+          <w:i w:val="0"/>
+          <w:iCs w:val="0"/>
+        </w:rPr>
+      </w:pPr>
+      <w:bookmarkStart w:id="12" w:name="_Toc34235516"/>
+      <w:r>
+        <w:rPr>
+          <w:i/>
+          <w:iCs/>
+        </w:rPr>
         <w:t>Popular Blog webpages</w:t>
       </w:r>
-      <w:bookmarkEnd w:id="4"/>
+      <w:bookmarkEnd w:id="12"/>
     </w:p>
     <w:p>
       <w:r>
@@ -3143,7 +3819,7 @@
             <w:tcW w:w="4675" w:type="dxa"/>
           </w:tcPr>
           <w:p>
-            <w:hyperlink r:id="rId9" w:history="1">
+            <w:hyperlink r:id="rId12" w:history="1">
               <w:r>
                 <w:rPr>
                   <w:rStyle w:val="Hyperlink"/>
@@ -3165,7 +3841,6 @@
           <w:p>
             <w:proofErr w:type="spellStart"/>
             <w:r>
-              <w:lastRenderedPageBreak/>
               <w:t>Wix</w:t>
             </w:r>
             <w:proofErr w:type="spellEnd"/>
@@ -3176,7 +3851,7 @@
             <w:tcW w:w="4675" w:type="dxa"/>
           </w:tcPr>
           <w:p>
-            <w:hyperlink r:id="rId10" w:history="1">
+            <w:hyperlink r:id="rId13" w:history="1">
               <w:r>
                 <w:rPr>
                   <w:rStyle w:val="Hyperlink"/>
@@ -3206,7 +3881,7 @@
             <w:tcW w:w="4675" w:type="dxa"/>
           </w:tcPr>
           <w:p>
-            <w:hyperlink r:id="rId11" w:history="1">
+            <w:hyperlink r:id="rId14" w:history="1">
               <w:r>
                 <w:rPr>
                   <w:rStyle w:val="Hyperlink"/>
@@ -3236,24 +3911,12 @@
             <w:tcW w:w="4675" w:type="dxa"/>
           </w:tcPr>
           <w:p>
-            <w:hyperlink r:id="rId12" w:history="1">
+            <w:hyperlink r:id="rId15" w:history="1">
               <w:r>
                 <w:rPr>
                   <w:rStyle w:val="Hyperlink"/>
                 </w:rPr>
-                <w:t>http://medium.</w:t>
-              </w:r>
-              <w:r>
-                <w:rPr>
-                  <w:rStyle w:val="Hyperlink"/>
-                </w:rPr>
-                <w:t>c</w:t>
-              </w:r>
-              <w:r>
-                <w:rPr>
-                  <w:rStyle w:val="Hyperlink"/>
-                </w:rPr>
-                <w:t>om</w:t>
+                <w:t>http://medium.com</w:t>
               </w:r>
             </w:hyperlink>
           </w:p>
@@ -3278,7 +3941,7 @@
             <w:tcW w:w="4675" w:type="dxa"/>
           </w:tcPr>
           <w:p>
-            <w:hyperlink r:id="rId13" w:history="1">
+            <w:hyperlink r:id="rId16" w:history="1">
               <w:r>
                 <w:rPr>
                   <w:rStyle w:val="Hyperlink"/>
@@ -3294,25 +3957,16 @@
       </w:tr>
     </w:tbl>
     <w:p/>
-    <w:p>
-      <w:pPr>
-        <w:pStyle w:val="Heading2"/>
-      </w:pPr>
-    </w:p>
-    <w:p>
-      <w:pPr>
-        <w:pStyle w:val="Heading1"/>
-      </w:pPr>
-    </w:p>
-    <w:p>
-      <w:pPr>
-        <w:pStyle w:val="Heading2"/>
-      </w:pPr>
-      <w:bookmarkStart w:id="5" w:name="_Toc34235203"/>
+    <w:p/>
+    <w:p>
+      <w:pPr>
+        <w:pStyle w:val="Subtitle"/>
+      </w:pPr>
+      <w:bookmarkStart w:id="13" w:name="_Toc34235517"/>
       <w:r>
         <w:t>2.News</w:t>
       </w:r>
-      <w:bookmarkEnd w:id="5"/>
+      <w:bookmarkEnd w:id="13"/>
     </w:p>
     <w:p>
       <w:r>
@@ -3322,12 +3976,18 @@
     <w:p>
       <w:pPr>
         <w:pStyle w:val="Heading3"/>
-      </w:pPr>
-      <w:bookmarkStart w:id="6" w:name="_Toc34235204"/>
-      <w:r>
+        <w:rPr>
+          <w:rStyle w:val="SubtleEmphasis"/>
+        </w:rPr>
+      </w:pPr>
+      <w:bookmarkStart w:id="14" w:name="_Toc34235518"/>
+      <w:r>
+        <w:rPr>
+          <w:rStyle w:val="SubtleEmphasis"/>
+        </w:rPr>
         <w:t>Popular News webpages</w:t>
       </w:r>
-      <w:bookmarkEnd w:id="6"/>
+      <w:bookmarkEnd w:id="14"/>
     </w:p>
     <w:tbl>
       <w:tblPr>
@@ -3377,7 +4037,7 @@
             <w:tcW w:w="4675" w:type="dxa"/>
           </w:tcPr>
           <w:p>
-            <w:hyperlink r:id="rId14" w:history="1">
+            <w:hyperlink r:id="rId17" w:history="1">
               <w:r>
                 <w:rPr>
                   <w:rStyle w:val="Hyperlink"/>
@@ -3407,7 +4067,7 @@
             <w:tcW w:w="4675" w:type="dxa"/>
           </w:tcPr>
           <w:p>
-            <w:hyperlink r:id="rId15" w:history="1">
+            <w:hyperlink r:id="rId18" w:history="1">
               <w:r>
                 <w:rPr>
                   <w:rStyle w:val="Hyperlink"/>
@@ -3437,7 +4097,7 @@
             <w:tcW w:w="4675" w:type="dxa"/>
           </w:tcPr>
           <w:p>
-            <w:hyperlink r:id="rId16" w:history="1">
+            <w:hyperlink r:id="rId19" w:history="1">
               <w:r>
                 <w:rPr>
                   <w:rStyle w:val="Hyperlink"/>
@@ -3467,7 +4127,7 @@
             <w:tcW w:w="4675" w:type="dxa"/>
           </w:tcPr>
           <w:p>
-            <w:hyperlink r:id="rId17" w:history="1">
+            <w:hyperlink r:id="rId20" w:history="1">
               <w:r>
                 <w:rPr>
                   <w:rStyle w:val="Hyperlink"/>
@@ -3497,7 +4157,7 @@
             <w:tcW w:w="4675" w:type="dxa"/>
           </w:tcPr>
           <w:p>
-            <w:hyperlink r:id="rId18" w:history="1">
+            <w:hyperlink r:id="rId21" w:history="1">
               <w:r>
                 <w:rPr>
                   <w:rStyle w:val="Hyperlink"/>
@@ -3513,7 +4173,6 @@
       </w:tr>
     </w:tbl>
     <w:p/>
-    <w:p/>
     <w:p>
       <w:pPr>
         <w:spacing w:before="100" w:beforeAutospacing="1" w:after="100" w:afterAutospacing="1" w:line="240" w:lineRule="auto"/>
@@ -3521,23 +4180,13 @@
     </w:p>
     <w:p>
       <w:pPr>
-        <w:spacing w:before="100" w:beforeAutospacing="1" w:after="100" w:afterAutospacing="1" w:line="240" w:lineRule="auto"/>
-      </w:pPr>
-    </w:p>
-    <w:p>
-      <w:pPr>
-        <w:spacing w:before="100" w:beforeAutospacing="1" w:after="100" w:afterAutospacing="1" w:line="240" w:lineRule="auto"/>
-      </w:pPr>
-    </w:p>
-    <w:p>
-      <w:pPr>
-        <w:pStyle w:val="Heading2"/>
-      </w:pPr>
-      <w:bookmarkStart w:id="7" w:name="_Toc34235205"/>
+        <w:pStyle w:val="Subtitle"/>
+      </w:pPr>
+      <w:bookmarkStart w:id="15" w:name="_Toc34235519"/>
       <w:r>
         <w:t>3.Portal</w:t>
       </w:r>
-      <w:bookmarkEnd w:id="7"/>
+      <w:bookmarkEnd w:id="15"/>
     </w:p>
     <w:p>
       <w:r>
@@ -3547,12 +4196,18 @@
     <w:p>
       <w:pPr>
         <w:pStyle w:val="Heading3"/>
-      </w:pPr>
-      <w:bookmarkStart w:id="8" w:name="_Toc34235206"/>
-      <w:r>
+        <w:rPr>
+          <w:rStyle w:val="SubtleEmphasis"/>
+        </w:rPr>
+      </w:pPr>
+      <w:bookmarkStart w:id="16" w:name="_Toc34235520"/>
+      <w:r>
+        <w:rPr>
+          <w:rStyle w:val="SubtleEmphasis"/>
+        </w:rPr>
         <w:t>Popular Portal webpages</w:t>
       </w:r>
-      <w:bookmarkEnd w:id="8"/>
+      <w:bookmarkEnd w:id="16"/>
     </w:p>
     <w:p/>
     <w:tbl>
@@ -3594,6 +4249,7 @@
           </w:tcPr>
           <w:p>
             <w:r>
+              <w:lastRenderedPageBreak/>
               <w:t>AutoZone</w:t>
             </w:r>
           </w:p>
@@ -3603,7 +4259,7 @@
             <w:tcW w:w="4675" w:type="dxa"/>
           </w:tcPr>
           <w:p>
-            <w:hyperlink r:id="rId19" w:history="1">
+            <w:hyperlink r:id="rId22" w:history="1">
               <w:r>
                 <w:rPr>
                   <w:rStyle w:val="Hyperlink"/>
@@ -3633,7 +4289,7 @@
             <w:tcW w:w="4675" w:type="dxa"/>
           </w:tcPr>
           <w:p>
-            <w:hyperlink r:id="rId20" w:history="1">
+            <w:hyperlink r:id="rId23" w:history="1">
               <w:r>
                 <w:rPr>
                   <w:rStyle w:val="Hyperlink"/>
@@ -3663,7 +4319,7 @@
             <w:tcW w:w="4675" w:type="dxa"/>
           </w:tcPr>
           <w:p>
-            <w:hyperlink r:id="rId21" w:history="1">
+            <w:hyperlink r:id="rId24" w:history="1">
               <w:r>
                 <w:rPr>
                   <w:rStyle w:val="Hyperlink"/>
@@ -3693,7 +4349,7 @@
             <w:tcW w:w="4675" w:type="dxa"/>
           </w:tcPr>
           <w:p>
-            <w:hyperlink r:id="rId22" w:history="1">
+            <w:hyperlink r:id="rId25" w:history="1">
               <w:r>
                 <w:rPr>
                   <w:rStyle w:val="Hyperlink"/>
@@ -3723,7 +4379,7 @@
             <w:tcW w:w="4675" w:type="dxa"/>
           </w:tcPr>
           <w:p>
-            <w:hyperlink r:id="rId23" w:history="1">
+            <w:hyperlink r:id="rId26" w:history="1">
               <w:r>
                 <w:rPr>
                   <w:rStyle w:val="Hyperlink"/>
@@ -3741,14 +4397,13 @@
     <w:p/>
     <w:p>
       <w:pPr>
-        <w:pStyle w:val="Heading2"/>
-      </w:pPr>
-      <w:bookmarkStart w:id="9" w:name="_Toc34235207"/>
-      <w:r>
-        <w:lastRenderedPageBreak/>
+        <w:pStyle w:val="Subtitle"/>
+      </w:pPr>
+      <w:bookmarkStart w:id="17" w:name="_Toc34235521"/>
+      <w:r>
         <w:t>4.Entertainment</w:t>
       </w:r>
-      <w:bookmarkEnd w:id="9"/>
+      <w:bookmarkEnd w:id="17"/>
     </w:p>
     <w:p>
       <w:r>
@@ -3771,12 +4426,18 @@
     <w:p>
       <w:pPr>
         <w:pStyle w:val="Heading3"/>
-      </w:pPr>
-      <w:bookmarkStart w:id="10" w:name="_Toc34235208"/>
-      <w:r>
+        <w:rPr>
+          <w:rStyle w:val="SubtleEmphasis"/>
+        </w:rPr>
+      </w:pPr>
+      <w:bookmarkStart w:id="18" w:name="_Toc34235522"/>
+      <w:r>
+        <w:rPr>
+          <w:rStyle w:val="SubtleEmphasis"/>
+        </w:rPr>
         <w:t>Popular Entertainment webpages</w:t>
       </w:r>
-      <w:bookmarkEnd w:id="10"/>
+      <w:bookmarkEnd w:id="18"/>
     </w:p>
     <w:tbl>
       <w:tblPr>
@@ -3826,7 +4487,7 @@
             <w:tcW w:w="4675" w:type="dxa"/>
           </w:tcPr>
           <w:p>
-            <w:hyperlink r:id="rId24" w:history="1">
+            <w:hyperlink r:id="rId27" w:history="1">
               <w:r>
                 <w:rPr>
                   <w:rStyle w:val="Hyperlink"/>
@@ -3856,7 +4517,7 @@
             <w:tcW w:w="4675" w:type="dxa"/>
           </w:tcPr>
           <w:p>
-            <w:hyperlink r:id="rId25" w:history="1">
+            <w:hyperlink r:id="rId28" w:history="1">
               <w:r>
                 <w:rPr>
                   <w:rStyle w:val="Hyperlink"/>
@@ -3886,7 +4547,7 @@
             <w:tcW w:w="4675" w:type="dxa"/>
           </w:tcPr>
           <w:p>
-            <w:hyperlink r:id="rId26" w:history="1">
+            <w:hyperlink r:id="rId29" w:history="1">
               <w:r>
                 <w:rPr>
                   <w:rStyle w:val="Hyperlink"/>
@@ -3916,7 +4577,7 @@
             <w:tcW w:w="4675" w:type="dxa"/>
           </w:tcPr>
           <w:p>
-            <w:hyperlink r:id="rId27" w:history="1">
+            <w:hyperlink r:id="rId30" w:history="1">
               <w:r>
                 <w:rPr>
                   <w:rStyle w:val="Hyperlink"/>
@@ -3946,7 +4607,7 @@
             <w:tcW w:w="4675" w:type="dxa"/>
           </w:tcPr>
           <w:p>
-            <w:hyperlink r:id="rId28" w:history="1">
+            <w:hyperlink r:id="rId31" w:history="1">
               <w:r>
                 <w:rPr>
                   <w:rStyle w:val="Hyperlink"/>
@@ -3964,13 +4625,13 @@
     <w:p/>
     <w:p>
       <w:pPr>
-        <w:pStyle w:val="Heading2"/>
-      </w:pPr>
-      <w:bookmarkStart w:id="11" w:name="_Toc34235209"/>
+        <w:pStyle w:val="Subtitle"/>
+      </w:pPr>
+      <w:bookmarkStart w:id="19" w:name="_Toc34235523"/>
       <w:r>
         <w:t>5.Business/Marketing</w:t>
       </w:r>
-      <w:bookmarkEnd w:id="11"/>
+      <w:bookmarkEnd w:id="19"/>
     </w:p>
     <w:p>
       <w:r>
@@ -3980,12 +4641,21 @@
     <w:p>
       <w:pPr>
         <w:pStyle w:val="Heading3"/>
-      </w:pPr>
-      <w:bookmarkStart w:id="12" w:name="_Toc34235210"/>
-      <w:r>
+        <w:rPr>
+          <w:rStyle w:val="SubtleEmphasis"/>
+          <w:i w:val="0"/>
+          <w:iCs w:val="0"/>
+        </w:rPr>
+      </w:pPr>
+      <w:bookmarkStart w:id="20" w:name="_Toc34235524"/>
+      <w:r>
+        <w:rPr>
+          <w:i/>
+          <w:iCs/>
+        </w:rPr>
         <w:t>Popular Business/Marketing webpages</w:t>
       </w:r>
-      <w:bookmarkEnd w:id="12"/>
+      <w:bookmarkEnd w:id="20"/>
     </w:p>
     <w:tbl>
       <w:tblPr>
@@ -4035,7 +4705,7 @@
             <w:tcW w:w="4675" w:type="dxa"/>
           </w:tcPr>
           <w:p>
-            <w:hyperlink r:id="rId29" w:history="1">
+            <w:hyperlink r:id="rId32" w:history="1">
               <w:r>
                 <w:rPr>
                   <w:rStyle w:val="Hyperlink"/>
@@ -4065,7 +4735,7 @@
             <w:tcW w:w="4675" w:type="dxa"/>
           </w:tcPr>
           <w:p>
-            <w:hyperlink r:id="rId30" w:history="1">
+            <w:hyperlink r:id="rId33" w:history="1">
               <w:r>
                 <w:rPr>
                   <w:rStyle w:val="Hyperlink"/>
@@ -4095,7 +4765,7 @@
             <w:tcW w:w="4675" w:type="dxa"/>
           </w:tcPr>
           <w:p>
-            <w:hyperlink r:id="rId31" w:history="1">
+            <w:hyperlink r:id="rId34" w:history="1">
               <w:r>
                 <w:rPr>
                   <w:rStyle w:val="Hyperlink"/>
@@ -4125,7 +4795,7 @@
             <w:tcW w:w="4675" w:type="dxa"/>
           </w:tcPr>
           <w:p>
-            <w:hyperlink r:id="rId32" w:history="1">
+            <w:hyperlink r:id="rId35" w:history="1">
               <w:r>
                 <w:rPr>
                   <w:rStyle w:val="Hyperlink"/>
@@ -4157,7 +4827,7 @@
             <w:tcW w:w="4675" w:type="dxa"/>
           </w:tcPr>
           <w:p>
-            <w:hyperlink r:id="rId33" w:history="1">
+            <w:hyperlink r:id="rId36" w:history="1">
               <w:r>
                 <w:rPr>
                   <w:rStyle w:val="Hyperlink"/>
@@ -4173,15 +4843,16 @@
       </w:tr>
     </w:tbl>
     <w:p/>
-    <w:p>
-      <w:pPr>
-        <w:pStyle w:val="Heading2"/>
-      </w:pPr>
-      <w:bookmarkStart w:id="13" w:name="_Toc34235211"/>
+    <w:p/>
+    <w:p>
+      <w:pPr>
+        <w:pStyle w:val="Subtitle"/>
+      </w:pPr>
+      <w:bookmarkStart w:id="21" w:name="_Toc34235525"/>
       <w:r>
         <w:t>6.Educational</w:t>
       </w:r>
-      <w:bookmarkEnd w:id="13"/>
+      <w:bookmarkEnd w:id="21"/>
     </w:p>
     <w:p>
       <w:r>
@@ -4191,12 +4862,21 @@
     <w:p>
       <w:pPr>
         <w:pStyle w:val="Heading3"/>
-      </w:pPr>
-      <w:bookmarkStart w:id="14" w:name="_Toc34235212"/>
-      <w:r>
+        <w:rPr>
+          <w:rStyle w:val="SubtleEmphasis"/>
+          <w:i w:val="0"/>
+          <w:iCs w:val="0"/>
+        </w:rPr>
+      </w:pPr>
+      <w:bookmarkStart w:id="22" w:name="_Toc34235526"/>
+      <w:r>
+        <w:rPr>
+          <w:i/>
+          <w:iCs/>
+        </w:rPr>
         <w:t>Popular Educational webpages</w:t>
       </w:r>
-      <w:bookmarkEnd w:id="14"/>
+      <w:bookmarkEnd w:id="22"/>
     </w:p>
     <w:tbl>
       <w:tblPr>
@@ -4248,7 +4928,7 @@
             <w:tcW w:w="4675" w:type="dxa"/>
           </w:tcPr>
           <w:p>
-            <w:hyperlink r:id="rId34" w:history="1">
+            <w:hyperlink r:id="rId37" w:history="1">
               <w:r>
                 <w:rPr>
                   <w:rStyle w:val="Hyperlink"/>
@@ -4278,7 +4958,7 @@
             <w:tcW w:w="4675" w:type="dxa"/>
           </w:tcPr>
           <w:p>
-            <w:hyperlink r:id="rId35" w:history="1">
+            <w:hyperlink r:id="rId38" w:history="1">
               <w:r>
                 <w:rPr>
                   <w:rStyle w:val="Hyperlink"/>
@@ -4308,7 +4988,7 @@
             <w:tcW w:w="4675" w:type="dxa"/>
           </w:tcPr>
           <w:p>
-            <w:hyperlink r:id="rId36" w:history="1">
+            <w:hyperlink r:id="rId39" w:history="1">
               <w:r>
                 <w:rPr>
                   <w:rStyle w:val="Hyperlink"/>
@@ -4338,7 +5018,7 @@
             <w:tcW w:w="4675" w:type="dxa"/>
           </w:tcPr>
           <w:p>
-            <w:hyperlink r:id="rId37" w:history="1">
+            <w:hyperlink r:id="rId40" w:history="1">
               <w:r>
                 <w:rPr>
                   <w:rStyle w:val="Hyperlink"/>
@@ -4368,7 +5048,7 @@
             <w:tcW w:w="4675" w:type="dxa"/>
           </w:tcPr>
           <w:p>
-            <w:hyperlink r:id="rId38" w:history="1">
+            <w:hyperlink r:id="rId41" w:history="1">
               <w:r>
                 <w:rPr>
                   <w:rStyle w:val="Hyperlink"/>
@@ -4386,13 +5066,13 @@
     <w:p/>
     <w:p>
       <w:pPr>
-        <w:pStyle w:val="Heading2"/>
-      </w:pPr>
-      <w:bookmarkStart w:id="15" w:name="_Toc34235213"/>
+        <w:pStyle w:val="Subtitle"/>
+      </w:pPr>
+      <w:bookmarkStart w:id="23" w:name="_Toc34235527"/>
       <w:r>
         <w:t>7. Wiki</w:t>
       </w:r>
-      <w:bookmarkEnd w:id="15"/>
+      <w:bookmarkEnd w:id="23"/>
     </w:p>
     <w:p>
       <w:r>
@@ -4402,12 +5082,18 @@
     <w:p>
       <w:pPr>
         <w:pStyle w:val="Heading3"/>
-      </w:pPr>
-      <w:bookmarkStart w:id="16" w:name="_Toc34235214"/>
-      <w:r>
+        <w:rPr>
+          <w:rStyle w:val="SubtleEmphasis"/>
+        </w:rPr>
+      </w:pPr>
+      <w:bookmarkStart w:id="24" w:name="_Toc34235528"/>
+      <w:r>
+        <w:rPr>
+          <w:rStyle w:val="SubtleEmphasis"/>
+        </w:rPr>
         <w:t>Popular Wiki webpages</w:t>
       </w:r>
-      <w:bookmarkEnd w:id="16"/>
+      <w:bookmarkEnd w:id="24"/>
     </w:p>
     <w:tbl>
       <w:tblPr>
@@ -4457,7 +5143,7 @@
             <w:tcW w:w="4675" w:type="dxa"/>
           </w:tcPr>
           <w:p>
-            <w:hyperlink r:id="rId39" w:history="1">
+            <w:hyperlink r:id="rId42" w:history="1">
               <w:r>
                 <w:rPr>
                   <w:rStyle w:val="Hyperlink"/>
@@ -4479,7 +5165,6 @@
           <w:p>
             <w:proofErr w:type="spellStart"/>
             <w:r>
-              <w:lastRenderedPageBreak/>
               <w:t>Wikia</w:t>
             </w:r>
             <w:proofErr w:type="spellEnd"/>
@@ -4490,7 +5175,7 @@
             <w:tcW w:w="4675" w:type="dxa"/>
           </w:tcPr>
           <w:p>
-            <w:hyperlink r:id="rId40" w:history="1">
+            <w:hyperlink r:id="rId43" w:history="1">
               <w:r>
                 <w:rPr>
                   <w:rStyle w:val="Hyperlink"/>
@@ -4522,7 +5207,7 @@
             <w:tcW w:w="4675" w:type="dxa"/>
           </w:tcPr>
           <w:p>
-            <w:hyperlink r:id="rId41" w:history="1">
+            <w:hyperlink r:id="rId44" w:history="1">
               <w:r>
                 <w:rPr>
                   <w:rStyle w:val="Hyperlink"/>
@@ -4552,7 +5237,7 @@
             <w:tcW w:w="4675" w:type="dxa"/>
           </w:tcPr>
           <w:p>
-            <w:hyperlink r:id="rId42" w:history="1">
+            <w:hyperlink r:id="rId45" w:history="1">
               <w:r>
                 <w:rPr>
                   <w:rStyle w:val="Hyperlink"/>
@@ -4584,7 +5269,7 @@
             <w:tcW w:w="4675" w:type="dxa"/>
           </w:tcPr>
           <w:p>
-            <w:hyperlink r:id="rId43" w:history="1">
+            <w:hyperlink r:id="rId46" w:history="1">
               <w:r>
                 <w:rPr>
                   <w:rStyle w:val="Hyperlink"/>
@@ -4602,13 +5287,13 @@
     <w:p/>
     <w:p>
       <w:pPr>
-        <w:pStyle w:val="Heading2"/>
-      </w:pPr>
-      <w:bookmarkStart w:id="17" w:name="_Toc34235215"/>
+        <w:pStyle w:val="Subtitle"/>
+      </w:pPr>
+      <w:bookmarkStart w:id="25" w:name="_Toc34235529"/>
       <w:r>
         <w:t>8. Social Network</w:t>
       </w:r>
-      <w:bookmarkEnd w:id="17"/>
+      <w:bookmarkEnd w:id="25"/>
     </w:p>
     <w:p>
       <w:r>
@@ -4618,12 +5303,18 @@
     <w:p>
       <w:pPr>
         <w:pStyle w:val="Heading3"/>
-      </w:pPr>
-      <w:bookmarkStart w:id="18" w:name="_Toc34235216"/>
-      <w:r>
+        <w:rPr>
+          <w:rStyle w:val="SubtleEmphasis"/>
+        </w:rPr>
+      </w:pPr>
+      <w:bookmarkStart w:id="26" w:name="_Toc34235530"/>
+      <w:r>
+        <w:rPr>
+          <w:rStyle w:val="SubtleEmphasis"/>
+        </w:rPr>
         <w:t>Popular Social Network webpages</w:t>
       </w:r>
-      <w:bookmarkEnd w:id="18"/>
+      <w:bookmarkEnd w:id="26"/>
     </w:p>
     <w:tbl>
       <w:tblPr>
@@ -4673,7 +5364,7 @@
             <w:tcW w:w="4675" w:type="dxa"/>
           </w:tcPr>
           <w:p>
-            <w:hyperlink r:id="rId44" w:history="1">
+            <w:hyperlink r:id="rId47" w:history="1">
               <w:r>
                 <w:rPr>
                   <w:rStyle w:val="Hyperlink"/>
@@ -4705,7 +5396,7 @@
             <w:tcW w:w="4675" w:type="dxa"/>
           </w:tcPr>
           <w:p>
-            <w:hyperlink r:id="rId45" w:history="1">
+            <w:hyperlink r:id="rId48" w:history="1">
               <w:r>
                 <w:rPr>
                   <w:rStyle w:val="Hyperlink"/>
@@ -4735,7 +5426,7 @@
             <w:tcW w:w="4675" w:type="dxa"/>
           </w:tcPr>
           <w:p>
-            <w:hyperlink r:id="rId46" w:history="1">
+            <w:hyperlink r:id="rId49" w:history="1">
               <w:r>
                 <w:rPr>
                   <w:rStyle w:val="Hyperlink"/>
@@ -4765,7 +5456,7 @@
             <w:tcW w:w="4675" w:type="dxa"/>
           </w:tcPr>
           <w:p>
-            <w:hyperlink r:id="rId47" w:history="1">
+            <w:hyperlink r:id="rId50" w:history="1">
               <w:r>
                 <w:rPr>
                   <w:rStyle w:val="Hyperlink"/>
@@ -4795,7 +5486,7 @@
             <w:tcW w:w="4675" w:type="dxa"/>
           </w:tcPr>
           <w:p>
-            <w:hyperlink r:id="rId48" w:history="1">
+            <w:hyperlink r:id="rId51" w:history="1">
               <w:r>
                 <w:rPr>
                   <w:rStyle w:val="Hyperlink"/>
@@ -4812,16 +5503,15 @@
     </w:tbl>
     <w:p/>
     <w:p/>
-    <w:p/>
-    <w:p>
-      <w:pPr>
-        <w:pStyle w:val="Heading2"/>
-      </w:pPr>
-      <w:bookmarkStart w:id="19" w:name="_Toc34235217"/>
+    <w:p>
+      <w:pPr>
+        <w:pStyle w:val="Subtitle"/>
+      </w:pPr>
+      <w:bookmarkStart w:id="27" w:name="_Toc34235531"/>
       <w:r>
         <w:t>9. Informational</w:t>
       </w:r>
-      <w:bookmarkEnd w:id="19"/>
+      <w:bookmarkEnd w:id="27"/>
       <w:r>
         <w:t xml:space="preserve"> </w:t>
       </w:r>
@@ -4842,16 +5532,25 @@
     <w:p>
       <w:pPr>
         <w:pStyle w:val="Heading3"/>
-      </w:pPr>
-      <w:bookmarkStart w:id="20" w:name="_Toc34235218"/>
-      <w:r>
+        <w:rPr>
+          <w:rStyle w:val="SubtleEmphasis"/>
+        </w:rPr>
+      </w:pPr>
+      <w:bookmarkStart w:id="28" w:name="_Toc34235532"/>
+      <w:r>
+        <w:rPr>
+          <w:rStyle w:val="SubtleEmphasis"/>
+        </w:rPr>
         <w:t xml:space="preserve">Popular </w:t>
       </w:r>
       <w:proofErr w:type="gramStart"/>
       <w:r>
+        <w:rPr>
+          <w:rStyle w:val="SubtleEmphasis"/>
+        </w:rPr>
         <w:t>Informational  webpages</w:t>
       </w:r>
-      <w:bookmarkEnd w:id="20"/>
+      <w:bookmarkEnd w:id="28"/>
       <w:proofErr w:type="gramEnd"/>
     </w:p>
     <w:p/>
@@ -4905,7 +5604,7 @@
             <w:tcW w:w="4675" w:type="dxa"/>
           </w:tcPr>
           <w:p>
-            <w:hyperlink r:id="rId49" w:history="1">
+            <w:hyperlink r:id="rId52" w:history="1">
               <w:r>
                 <w:rPr>
                   <w:rStyle w:val="Hyperlink"/>
@@ -4935,7 +5634,7 @@
             <w:tcW w:w="4675" w:type="dxa"/>
           </w:tcPr>
           <w:p>
-            <w:hyperlink r:id="rId50" w:history="1">
+            <w:hyperlink r:id="rId53" w:history="1">
               <w:r>
                 <w:rPr>
                   <w:rStyle w:val="Hyperlink"/>
@@ -4965,7 +5664,7 @@
             <w:tcW w:w="4675" w:type="dxa"/>
           </w:tcPr>
           <w:p>
-            <w:hyperlink r:id="rId51" w:history="1">
+            <w:hyperlink r:id="rId54" w:history="1">
               <w:r>
                 <w:rPr>
                   <w:rStyle w:val="Hyperlink"/>
@@ -4995,7 +5694,7 @@
             <w:tcW w:w="4675" w:type="dxa"/>
           </w:tcPr>
           <w:p>
-            <w:hyperlink r:id="rId52" w:history="1">
+            <w:hyperlink r:id="rId55" w:history="1">
               <w:r>
                 <w:rPr>
                   <w:rStyle w:val="Hyperlink"/>
@@ -5025,7 +5724,7 @@
             <w:tcW w:w="4675" w:type="dxa"/>
           </w:tcPr>
           <w:p>
-            <w:hyperlink r:id="rId53" w:history="1">
+            <w:hyperlink r:id="rId56" w:history="1">
               <w:r>
                 <w:rPr>
                   <w:rStyle w:val="Hyperlink"/>
@@ -5043,13 +5742,14 @@
     <w:p/>
     <w:p>
       <w:pPr>
-        <w:pStyle w:val="Heading2"/>
-      </w:pPr>
-      <w:bookmarkStart w:id="21" w:name="_Toc34235219"/>
-      <w:r>
+        <w:pStyle w:val="Subtitle"/>
+      </w:pPr>
+      <w:bookmarkStart w:id="29" w:name="_Toc34235533"/>
+      <w:r>
+        <w:lastRenderedPageBreak/>
         <w:t>10. Advocacy</w:t>
       </w:r>
-      <w:bookmarkEnd w:id="21"/>
+      <w:bookmarkEnd w:id="29"/>
     </w:p>
     <w:p>
       <w:pPr>
@@ -5070,12 +5770,18 @@
     <w:p>
       <w:pPr>
         <w:pStyle w:val="Heading3"/>
-      </w:pPr>
-      <w:bookmarkStart w:id="22" w:name="_Toc34235220"/>
-      <w:r>
+        <w:rPr>
+          <w:rStyle w:val="SubtleEmphasis"/>
+        </w:rPr>
+      </w:pPr>
+      <w:bookmarkStart w:id="30" w:name="_Toc34235534"/>
+      <w:r>
+        <w:rPr>
+          <w:rStyle w:val="SubtleEmphasis"/>
+        </w:rPr>
         <w:t>Popular Advocacy webpages</w:t>
       </w:r>
-      <w:bookmarkEnd w:id="22"/>
+      <w:bookmarkEnd w:id="30"/>
     </w:p>
     <w:tbl>
       <w:tblPr>
@@ -5136,7 +5842,7 @@
             <w:tcW w:w="4675" w:type="dxa"/>
           </w:tcPr>
           <w:p>
-            <w:hyperlink r:id="rId54" w:history="1">
+            <w:hyperlink r:id="rId57" w:history="1">
               <w:r>
                 <w:rPr>
                   <w:rStyle w:val="Hyperlink"/>
@@ -5185,24 +5891,12 @@
             <w:tcW w:w="4675" w:type="dxa"/>
           </w:tcPr>
           <w:p>
-            <w:hyperlink r:id="rId55" w:history="1">
+            <w:hyperlink r:id="rId58" w:history="1">
               <w:r>
                 <w:rPr>
                   <w:rStyle w:val="Hyperlink"/>
                 </w:rPr>
-                <w:t>https://</w:t>
-              </w:r>
-              <w:r>
-                <w:rPr>
-                  <w:rStyle w:val="Hyperlink"/>
-                </w:rPr>
-                <w:t>www.</w:t>
-              </w:r>
-              <w:r>
-                <w:rPr>
-                  <w:rStyle w:val="Hyperlink"/>
-                </w:rPr>
-                <w:t>ahrp.org</w:t>
+                <w:t>https://www.ahrp.org</w:t>
               </w:r>
             </w:hyperlink>
             <w:r>
@@ -5227,7 +5921,7 @@
             <w:tcW w:w="4675" w:type="dxa"/>
           </w:tcPr>
           <w:p>
-            <w:hyperlink r:id="rId56" w:history="1">
+            <w:hyperlink r:id="rId59" w:history="1">
               <w:r>
                 <w:rPr>
                   <w:rStyle w:val="Hyperlink"/>
@@ -5248,7 +5942,6 @@
           </w:tcPr>
           <w:p>
             <w:r>
-              <w:lastRenderedPageBreak/>
               <w:t>Center for patient partnership</w:t>
             </w:r>
           </w:p>
@@ -5258,7 +5951,7 @@
             <w:tcW w:w="4675" w:type="dxa"/>
           </w:tcPr>
           <w:p>
-            <w:hyperlink r:id="rId57" w:history="1">
+            <w:hyperlink r:id="rId60" w:history="1">
               <w:r>
                 <w:rPr>
                   <w:rStyle w:val="Hyperlink"/>
@@ -5288,7 +5981,7 @@
             <w:tcW w:w="4675" w:type="dxa"/>
           </w:tcPr>
           <w:p>
-            <w:hyperlink r:id="rId58" w:history="1">
+            <w:hyperlink r:id="rId61" w:history="1">
               <w:r>
                 <w:rPr>
                   <w:rStyle w:val="Hyperlink"/>
@@ -5306,22 +5999,13 @@
     <w:p/>
     <w:p>
       <w:pPr>
-        <w:pStyle w:val="Heading2"/>
-      </w:pPr>
-      <w:bookmarkStart w:id="23" w:name="_Toc34235221"/>
-      <w:r>
-        <w:t>1</w:t>
-      </w:r>
-      <w:r>
-        <w:t>1</w:t>
-      </w:r>
-      <w:r>
-        <w:t xml:space="preserve">. </w:t>
-      </w:r>
-      <w:r>
-        <w:t>Content Aggregator</w:t>
-      </w:r>
-      <w:bookmarkEnd w:id="23"/>
+        <w:pStyle w:val="Subtitle"/>
+      </w:pPr>
+      <w:bookmarkStart w:id="31" w:name="_Toc34235535"/>
+      <w:r>
+        <w:t>11. Content Aggregator</w:t>
+      </w:r>
+      <w:bookmarkEnd w:id="31"/>
     </w:p>
     <w:p>
       <w:pPr>
@@ -5357,30 +6041,27 @@
         <w:rPr>
           <w:rStyle w:val="e24kjd"/>
         </w:rPr>
-        <w:t xml:space="preserve"> (and/or sometimes applications) from different online sources for reuse or resale</w:t>
-      </w:r>
-      <w:r>
-        <w:rPr>
-          <w:rStyle w:val="e24kjd"/>
-        </w:rPr>
-        <w:t>.</w:t>
+        <w:t xml:space="preserve"> (and/or sometimes applications) from different online sources for reuse or resale.</w:t>
       </w:r>
     </w:p>
     <w:p>
       <w:pPr>
         <w:pStyle w:val="Heading3"/>
-      </w:pPr>
-      <w:bookmarkStart w:id="24" w:name="_Toc34235222"/>
-      <w:r>
-        <w:t>Popular Content Aggregator</w:t>
-      </w:r>
-      <w:r>
-        <w:t xml:space="preserve"> </w:t>
-      </w:r>
-      <w:r>
-        <w:t>webpages</w:t>
-      </w:r>
-      <w:bookmarkEnd w:id="24"/>
+        <w:rPr>
+          <w:rStyle w:val="SubtleEmphasis"/>
+          <w:i w:val="0"/>
+          <w:iCs w:val="0"/>
+        </w:rPr>
+      </w:pPr>
+      <w:bookmarkStart w:id="32" w:name="_Toc34235536"/>
+      <w:r>
+        <w:rPr>
+          <w:i/>
+          <w:iCs/>
+        </w:rPr>
+        <w:t>Popular Content Aggregator webpages</w:t>
+      </w:r>
+      <w:bookmarkEnd w:id="32"/>
     </w:p>
     <w:tbl>
       <w:tblPr>
@@ -5432,7 +6113,7 @@
             <w:tcW w:w="4675" w:type="dxa"/>
           </w:tcPr>
           <w:p>
-            <w:hyperlink r:id="rId59" w:history="1">
+            <w:hyperlink r:id="rId62" w:history="1">
               <w:r>
                 <w:rPr>
                   <w:rStyle w:val="Hyperlink"/>
@@ -5464,7 +6145,7 @@
             <w:tcW w:w="4675" w:type="dxa"/>
           </w:tcPr>
           <w:p>
-            <w:hyperlink r:id="rId60" w:history="1">
+            <w:hyperlink r:id="rId63" w:history="1">
               <w:r>
                 <w:rPr>
                   <w:rStyle w:val="Hyperlink"/>
@@ -5494,7 +6175,7 @@
             <w:tcW w:w="4675" w:type="dxa"/>
           </w:tcPr>
           <w:p>
-            <w:hyperlink r:id="rId61" w:history="1">
+            <w:hyperlink r:id="rId64" w:history="1">
               <w:r>
                 <w:rPr>
                   <w:rStyle w:val="Hyperlink"/>
@@ -5524,7 +6205,7 @@
             <w:tcW w:w="4675" w:type="dxa"/>
           </w:tcPr>
           <w:p>
-            <w:hyperlink r:id="rId62" w:history="1">
+            <w:hyperlink r:id="rId65" w:history="1">
               <w:r>
                 <w:rPr>
                   <w:rStyle w:val="Hyperlink"/>
@@ -5554,7 +6235,7 @@
             <w:tcW w:w="4675" w:type="dxa"/>
           </w:tcPr>
           <w:p>
-            <w:hyperlink r:id="rId63" w:history="1">
+            <w:hyperlink r:id="rId66" w:history="1">
               <w:r>
                 <w:rPr>
                   <w:rStyle w:val="Hyperlink"/>
@@ -5579,25 +6260,15 @@
     </w:p>
     <w:p/>
     <w:p/>
-    <w:p/>
-    <w:p>
-      <w:pPr>
-        <w:pStyle w:val="Heading2"/>
-      </w:pPr>
-      <w:bookmarkStart w:id="25" w:name="_Toc34235223"/>
-      <w:r>
-        <w:t>1</w:t>
-      </w:r>
-      <w:r>
-        <w:t>2</w:t>
-      </w:r>
-      <w:r>
-        <w:t xml:space="preserve">. </w:t>
-      </w:r>
-      <w:r>
-        <w:t>Personal</w:t>
-      </w:r>
-      <w:bookmarkEnd w:id="25"/>
+    <w:p>
+      <w:pPr>
+        <w:pStyle w:val="Subtitle"/>
+      </w:pPr>
+      <w:bookmarkStart w:id="33" w:name="_Toc34235537"/>
+      <w:r>
+        <w:t>12. Personal</w:t>
+      </w:r>
+      <w:bookmarkEnd w:id="33"/>
     </w:p>
     <w:p>
       <w:pPr>
@@ -5645,12 +6316,18 @@
     <w:p>
       <w:pPr>
         <w:pStyle w:val="Heading3"/>
-      </w:pPr>
-      <w:bookmarkStart w:id="26" w:name="_Toc34235224"/>
-      <w:r>
+        <w:rPr>
+          <w:rStyle w:val="SubtleEmphasis"/>
+        </w:rPr>
+      </w:pPr>
+      <w:bookmarkStart w:id="34" w:name="_Toc34235538"/>
+      <w:r>
+        <w:rPr>
+          <w:rStyle w:val="SubtleEmphasis"/>
+        </w:rPr>
         <w:t>Popular Content Aggregator webpages</w:t>
       </w:r>
-      <w:bookmarkEnd w:id="26"/>
+      <w:bookmarkEnd w:id="34"/>
     </w:p>
     <w:tbl>
       <w:tblPr>
@@ -5700,7 +6377,7 @@
             <w:tcW w:w="4675" w:type="dxa"/>
           </w:tcPr>
           <w:p>
-            <w:hyperlink r:id="rId64" w:history="1">
+            <w:hyperlink r:id="rId67" w:history="1">
               <w:r>
                 <w:rPr>
                   <w:rStyle w:val="Hyperlink"/>
@@ -5730,7 +6407,7 @@
             <w:tcW w:w="4675" w:type="dxa"/>
           </w:tcPr>
           <w:p>
-            <w:hyperlink r:id="rId65" w:history="1">
+            <w:hyperlink r:id="rId68" w:history="1">
               <w:r>
                 <w:rPr>
                   <w:rStyle w:val="Hyperlink"/>
@@ -5760,7 +6437,7 @@
             <w:tcW w:w="4675" w:type="dxa"/>
           </w:tcPr>
           <w:p>
-            <w:hyperlink r:id="rId66" w:history="1">
+            <w:hyperlink r:id="rId69" w:history="1">
               <w:r>
                 <w:rPr>
                   <w:rStyle w:val="Hyperlink"/>
@@ -5790,7 +6467,7 @@
             <w:tcW w:w="4675" w:type="dxa"/>
           </w:tcPr>
           <w:p>
-            <w:hyperlink r:id="rId67" w:history="1">
+            <w:hyperlink r:id="rId70" w:history="1">
               <w:r>
                 <w:rPr>
                   <w:rStyle w:val="Hyperlink"/>
@@ -5820,7 +6497,7 @@
             <w:tcW w:w="4675" w:type="dxa"/>
           </w:tcPr>
           <w:p>
-            <w:hyperlink r:id="rId68" w:history="1">
+            <w:hyperlink r:id="rId71" w:history="1">
               <w:r>
                 <w:rPr>
                   <w:rStyle w:val="Hyperlink"/>
@@ -5899,8 +6576,8 @@
       </w:pPr>
     </w:p>
     <w:p>
-      <w:bookmarkStart w:id="27" w:name="_Blog_1"/>
-      <w:bookmarkEnd w:id="27"/>
+      <w:bookmarkStart w:id="35" w:name="_Blog_1"/>
+      <w:bookmarkEnd w:id="35"/>
       <w:r>
         <w:br w:type="page"/>
       </w:r>
@@ -5938,11 +6615,11 @@
     <w:p/>
     <w:p/>
     <w:sectPr>
-      <w:footerReference w:type="default" r:id="rId69"/>
       <w:pgSz w:w="12240" w:h="15840"/>
       <w:pgMar w:top="1440" w:right="1440" w:bottom="1440" w:left="1440" w:header="720" w:footer="720" w:gutter="0"/>
-      <w:pgNumType w:chapStyle="1"/>
+      <w:pgNumType w:start="0" w:chapStyle="1"/>
       <w:cols w:space="720"/>
+      <w:titlePg/>
       <w:docGrid w:linePitch="360"/>
     </w:sectPr>
   </w:body>
@@ -6033,6 +6710,35 @@
       </w:p>
     </w:sdtContent>
   </w:sdt>
+  <w:p>
+    <w:pPr>
+      <w:pStyle w:val="Footer"/>
+    </w:pPr>
+  </w:p>
+</w:ftr>
+</file>
+
+<file path=word/footer2.xml><?xml version="1.0" encoding="utf-8"?>
+<w:ftr xmlns:wpc="http://schemas.microsoft.com/office/word/2010/wordprocessingCanvas" xmlns:cx="http://schemas.microsoft.com/office/drawing/2014/chartex" xmlns:cx1="http://schemas.microsoft.com/office/drawing/2015/9/8/chartex" xmlns:cx2="http://schemas.microsoft.com/office/drawing/2015/10/21/chartex" xmlns:cx3="http://schemas.microsoft.com/office/drawing/2016/5/9/chartex" xmlns:cx4="http://schemas.microsoft.com/office/drawing/2016/5/10/chartex" xmlns:cx5="http://schemas.microsoft.com/office/drawing/2016/5/11/chartex" xmlns:cx6="http://schemas.microsoft.com/office/drawing/2016/5/12/chartex" xmlns:cx7="http://schemas.microsoft.com/office/drawing/2016/5/13/chartex" xmlns:cx8="http://schemas.microsoft.com/office/drawing/2016/5/14/chartex" xmlns:mc="http://schemas.openxmlformats.org/markup-compatibility/2006" xmlns:aink="http://schemas.microsoft.com/office/drawing/2016/ink" xmlns:am3d="http://schemas.microsoft.com/office/drawing/2017/model3d" xmlns:o="urn:schemas-microsoft-com:office:office" xmlns:r="http://schemas.openxmlformats.org/officeDocument/2006/relationships" xmlns:m="http://schemas.openxmlformats.org/officeDocument/2006/math" xmlns:v="urn:schemas-microsoft-com:vml" xmlns:wp14="http://schemas.microsoft.com/office/word/2010/wordprocessingDrawing" xmlns:wp="http://schemas.openxmlformats.org/drawingml/2006/wordprocessingDrawing" xmlns:w10="urn:schemas-microsoft-com:office:word" xmlns:w="http://schemas.openxmlformats.org/wordprocessingml/2006/main" xmlns:w14="http://schemas.microsoft.com/office/word/2010/wordml" xmlns:w15="http://schemas.microsoft.com/office/word/2012/wordml" xmlns:w16cid="http://schemas.microsoft.com/office/word/2016/wordml/cid" xmlns:w16se="http://schemas.microsoft.com/office/word/2015/wordml/symex" xmlns:wpg="http://schemas.microsoft.com/office/word/2010/wordprocessingGroup" xmlns:wpi="http://schemas.microsoft.com/office/word/2010/wordprocessingInk" xmlns:wne="http://schemas.microsoft.com/office/word/2006/wordml" xmlns:wps="http://schemas.microsoft.com/office/word/2010/wordprocessingShape" mc:Ignorable="w14 w15 w16se w16cid wp14">
+  <w:p>
+    <w:pPr>
+      <w:pStyle w:val="Footer"/>
+      <w:pBdr>
+        <w:top w:val="single" w:sz="4" w:space="1" w:color="D9D9D9" w:themeColor="background1" w:themeShade="D9"/>
+      </w:pBdr>
+      <w:jc w:val="right"/>
+    </w:pPr>
+  </w:p>
+  <w:p>
+    <w:pPr>
+      <w:pStyle w:val="Footer"/>
+    </w:pPr>
+  </w:p>
+</w:ftr>
+</file>
+
+<file path=word/footer3.xml><?xml version="1.0" encoding="utf-8"?>
+<w:ftr xmlns:wpc="http://schemas.microsoft.com/office/word/2010/wordprocessingCanvas" xmlns:cx="http://schemas.microsoft.com/office/drawing/2014/chartex" xmlns:cx1="http://schemas.microsoft.com/office/drawing/2015/9/8/chartex" xmlns:cx2="http://schemas.microsoft.com/office/drawing/2015/10/21/chartex" xmlns:cx3="http://schemas.microsoft.com/office/drawing/2016/5/9/chartex" xmlns:cx4="http://schemas.microsoft.com/office/drawing/2016/5/10/chartex" xmlns:cx5="http://schemas.microsoft.com/office/drawing/2016/5/11/chartex" xmlns:cx6="http://schemas.microsoft.com/office/drawing/2016/5/12/chartex" xmlns:cx7="http://schemas.microsoft.com/office/drawing/2016/5/13/chartex" xmlns:cx8="http://schemas.microsoft.com/office/drawing/2016/5/14/chartex" xmlns:mc="http://schemas.openxmlformats.org/markup-compatibility/2006" xmlns:aink="http://schemas.microsoft.com/office/drawing/2016/ink" xmlns:am3d="http://schemas.microsoft.com/office/drawing/2017/model3d" xmlns:o="urn:schemas-microsoft-com:office:office" xmlns:r="http://schemas.openxmlformats.org/officeDocument/2006/relationships" xmlns:m="http://schemas.openxmlformats.org/officeDocument/2006/math" xmlns:v="urn:schemas-microsoft-com:vml" xmlns:wp14="http://schemas.microsoft.com/office/word/2010/wordprocessingDrawing" xmlns:wp="http://schemas.openxmlformats.org/drawingml/2006/wordprocessingDrawing" xmlns:w10="urn:schemas-microsoft-com:office:word" xmlns:w="http://schemas.openxmlformats.org/wordprocessingml/2006/main" xmlns:w14="http://schemas.microsoft.com/office/word/2010/wordml" xmlns:w15="http://schemas.microsoft.com/office/word/2012/wordml" xmlns:w16cid="http://schemas.microsoft.com/office/word/2016/wordml/cid" xmlns:w16se="http://schemas.microsoft.com/office/word/2015/wordml/symex" xmlns:wpg="http://schemas.microsoft.com/office/word/2010/wordprocessingGroup" xmlns:wpi="http://schemas.microsoft.com/office/word/2010/wordprocessingInk" xmlns:wne="http://schemas.microsoft.com/office/word/2006/wordml" xmlns:wps="http://schemas.microsoft.com/office/word/2010/wordprocessingShape" mc:Ignorable="w14 w15 w16se w16cid wp14">
   <w:p>
     <w:pPr>
       <w:pStyle w:val="Footer"/>
@@ -7574,6 +8280,91 @@
       <w:color w:val="2F5496" w:themeColor="accent1" w:themeShade="BF"/>
     </w:rPr>
   </w:style>
+  <w:style w:type="character" w:styleId="LineNumber">
+    <w:name w:val="line number"/>
+    <w:basedOn w:val="DefaultParagraphFont"/>
+    <w:uiPriority w:val="99"/>
+    <w:semiHidden/>
+    <w:unhideWhenUsed/>
+    <w:rsid w:val="00160FC2"/>
+  </w:style>
+  <w:style w:type="paragraph" w:styleId="Subtitle">
+    <w:name w:val="Subtitle"/>
+    <w:basedOn w:val="Normal"/>
+    <w:next w:val="Normal"/>
+    <w:link w:val="SubtitleChar"/>
+    <w:uiPriority w:val="11"/>
+    <w:qFormat/>
+    <w:rsid w:val="00A43BD5"/>
+    <w:pPr>
+      <w:numPr>
+        <w:ilvl w:val="1"/>
+      </w:numPr>
+    </w:pPr>
+    <w:rPr>
+      <w:rFonts w:eastAsiaTheme="minorEastAsia"/>
+      <w:color w:val="5A5A5A" w:themeColor="text1" w:themeTint="A5"/>
+      <w:spacing w:val="15"/>
+    </w:rPr>
+  </w:style>
+  <w:style w:type="character" w:customStyle="1" w:styleId="SubtitleChar">
+    <w:name w:val="Subtitle Char"/>
+    <w:basedOn w:val="DefaultParagraphFont"/>
+    <w:link w:val="Subtitle"/>
+    <w:uiPriority w:val="11"/>
+    <w:rsid w:val="00A43BD5"/>
+    <w:rPr>
+      <w:rFonts w:eastAsiaTheme="minorEastAsia"/>
+      <w:color w:val="5A5A5A" w:themeColor="text1" w:themeTint="A5"/>
+      <w:spacing w:val="15"/>
+    </w:rPr>
+  </w:style>
+  <w:style w:type="character" w:styleId="SubtleEmphasis">
+    <w:name w:val="Subtle Emphasis"/>
+    <w:basedOn w:val="DefaultParagraphFont"/>
+    <w:uiPriority w:val="19"/>
+    <w:qFormat/>
+    <w:rsid w:val="00A43BD5"/>
+    <w:rPr>
+      <w:i/>
+      <w:iCs/>
+      <w:color w:val="404040" w:themeColor="text1" w:themeTint="BF"/>
+    </w:rPr>
+  </w:style>
+  <w:style w:type="paragraph" w:styleId="Title">
+    <w:name w:val="Title"/>
+    <w:basedOn w:val="Normal"/>
+    <w:next w:val="Normal"/>
+    <w:link w:val="TitleChar"/>
+    <w:uiPriority w:val="10"/>
+    <w:qFormat/>
+    <w:rsid w:val="00E070F0"/>
+    <w:pPr>
+      <w:spacing w:after="0" w:line="240" w:lineRule="auto"/>
+      <w:contextualSpacing/>
+    </w:pPr>
+    <w:rPr>
+      <w:rFonts w:asciiTheme="majorHAnsi" w:eastAsiaTheme="majorEastAsia" w:hAnsiTheme="majorHAnsi" w:cstheme="majorBidi"/>
+      <w:spacing w:val="-10"/>
+      <w:kern w:val="28"/>
+      <w:sz w:val="56"/>
+      <w:szCs w:val="56"/>
+    </w:rPr>
+  </w:style>
+  <w:style w:type="character" w:customStyle="1" w:styleId="TitleChar">
+    <w:name w:val="Title Char"/>
+    <w:basedOn w:val="DefaultParagraphFont"/>
+    <w:link w:val="Title"/>
+    <w:uiPriority w:val="10"/>
+    <w:rsid w:val="00E070F0"/>
+    <w:rPr>
+      <w:rFonts w:asciiTheme="majorHAnsi" w:eastAsiaTheme="majorEastAsia" w:hAnsiTheme="majorHAnsi" w:cstheme="majorBidi"/>
+      <w:spacing w:val="-10"/>
+      <w:kern w:val="28"/>
+      <w:sz w:val="56"/>
+      <w:szCs w:val="56"/>
+    </w:rPr>
+  </w:style>
 </w:styles>
 </file>
 
@@ -7843,7 +8634,7 @@
 </file>
 
 <file path=customXml/itemProps1.xml><?xml version="1.0" encoding="utf-8"?>
-<ds:datastoreItem xmlns:ds="http://schemas.openxmlformats.org/officeDocument/2006/customXml" ds:itemID="{CE0977CC-3BC2-4588-9ECE-EBBB4AAF2804}">
+<ds:datastoreItem xmlns:ds="http://schemas.openxmlformats.org/officeDocument/2006/customXml" ds:itemID="{190B1F19-B6B6-4DEE-B23A-352F9223C9AD}">
   <ds:schemaRefs>
     <ds:schemaRef ds:uri="http://schemas.openxmlformats.org/officeDocument/2006/bibliography"/>
   </ds:schemaRefs>

</xml_diff>

<commit_message>
guidelines for evaluating the values of websites was done
</commit_message>
<xml_diff>
--- a/Lecture_One_Based_Assignment.docx
+++ b/Lecture_One_Based_Assignment.docx
@@ -660,6 +660,8 @@
           <w:r>
             <w:t>Contents</w:t>
           </w:r>
+          <w:bookmarkStart w:id="0" w:name="_GoBack"/>
+          <w:bookmarkEnd w:id="0"/>
         </w:p>
         <w:p>
           <w:pPr>
@@ -681,7 +683,7 @@
           <w:r>
             <w:fldChar w:fldCharType="separate"/>
           </w:r>
-          <w:hyperlink w:anchor="_Toc34235508" w:history="1">
+          <w:hyperlink w:anchor="_Toc34235701" w:history="1">
             <w:r>
               <w:rPr>
                 <w:rStyle w:val="Hyperlink"/>
@@ -708,7 +710,7 @@
                 <w:noProof/>
                 <w:webHidden/>
               </w:rPr>
-              <w:instrText xml:space="preserve"> PAGEREF _Toc34235508 \h </w:instrText>
+              <w:instrText xml:space="preserve"> PAGEREF _Toc34235701 \h </w:instrText>
             </w:r>
             <w:r>
               <w:rPr>
@@ -750,7 +752,7 @@
               <w:noProof/>
             </w:rPr>
           </w:pPr>
-          <w:hyperlink w:anchor="_Toc34235509" w:history="1">
+          <w:hyperlink w:anchor="_Toc34235702" w:history="1">
             <w:r>
               <w:rPr>
                 <w:rStyle w:val="Hyperlink"/>
@@ -777,7 +779,7 @@
                 <w:noProof/>
                 <w:webHidden/>
               </w:rPr>
-              <w:instrText xml:space="preserve"> PAGEREF _Toc34235509 \h </w:instrText>
+              <w:instrText xml:space="preserve"> PAGEREF _Toc34235702 \h </w:instrText>
             </w:r>
             <w:r>
               <w:rPr>
@@ -819,7 +821,7 @@
               <w:noProof/>
             </w:rPr>
           </w:pPr>
-          <w:hyperlink w:anchor="_Toc34235510" w:history="1">
+          <w:hyperlink w:anchor="_Toc34235703" w:history="1">
             <w:r>
               <w:rPr>
                 <w:rStyle w:val="Hyperlink"/>
@@ -846,7 +848,7 @@
                 <w:noProof/>
                 <w:webHidden/>
               </w:rPr>
-              <w:instrText xml:space="preserve"> PAGEREF _Toc34235510 \h </w:instrText>
+              <w:instrText xml:space="preserve"> PAGEREF _Toc34235703 \h </w:instrText>
             </w:r>
             <w:r>
               <w:rPr>
@@ -888,7 +890,7 @@
               <w:noProof/>
             </w:rPr>
           </w:pPr>
-          <w:hyperlink w:anchor="_Toc34235511" w:history="1">
+          <w:hyperlink w:anchor="_Toc34235704" w:history="1">
             <w:r>
               <w:rPr>
                 <w:rStyle w:val="Hyperlink"/>
@@ -915,7 +917,7 @@
                 <w:noProof/>
                 <w:webHidden/>
               </w:rPr>
-              <w:instrText xml:space="preserve"> PAGEREF _Toc34235511 \h </w:instrText>
+              <w:instrText xml:space="preserve"> PAGEREF _Toc34235704 \h </w:instrText>
             </w:r>
             <w:r>
               <w:rPr>
@@ -957,7 +959,7 @@
               <w:noProof/>
             </w:rPr>
           </w:pPr>
-          <w:hyperlink w:anchor="_Toc34235512" w:history="1">
+          <w:hyperlink w:anchor="_Toc34235705" w:history="1">
             <w:r>
               <w:rPr>
                 <w:rStyle w:val="Hyperlink"/>
@@ -984,7 +986,7 @@
                 <w:noProof/>
                 <w:webHidden/>
               </w:rPr>
-              <w:instrText xml:space="preserve"> PAGEREF _Toc34235512 \h </w:instrText>
+              <w:instrText xml:space="preserve"> PAGEREF _Toc34235705 \h </w:instrText>
             </w:r>
             <w:r>
               <w:rPr>
@@ -1026,7 +1028,7 @@
               <w:noProof/>
             </w:rPr>
           </w:pPr>
-          <w:hyperlink w:anchor="_Toc34235513" w:history="1">
+          <w:hyperlink w:anchor="_Toc34235706" w:history="1">
             <w:r>
               <w:rPr>
                 <w:rStyle w:val="Hyperlink"/>
@@ -1053,7 +1055,7 @@
                 <w:noProof/>
                 <w:webHidden/>
               </w:rPr>
-              <w:instrText xml:space="preserve"> PAGEREF _Toc34235513 \h </w:instrText>
+              <w:instrText xml:space="preserve"> PAGEREF _Toc34235706 \h </w:instrText>
             </w:r>
             <w:r>
               <w:rPr>
@@ -1074,6 +1076,75 @@
                 <w:webHidden/>
               </w:rPr>
               <w:t>5</w:t>
+            </w:r>
+            <w:r>
+              <w:rPr>
+                <w:noProof/>
+                <w:webHidden/>
+              </w:rPr>
+              <w:fldChar w:fldCharType="end"/>
+            </w:r>
+          </w:hyperlink>
+        </w:p>
+        <w:p>
+          <w:pPr>
+            <w:pStyle w:val="TOC2"/>
+            <w:tabs>
+              <w:tab w:val="right" w:leader="dot" w:pos="9350"/>
+            </w:tabs>
+            <w:rPr>
+              <w:rFonts w:eastAsiaTheme="minorEastAsia"/>
+              <w:noProof/>
+            </w:rPr>
+          </w:pPr>
+          <w:hyperlink w:anchor="_Toc34235707" w:history="1">
+            <w:r>
+              <w:rPr>
+                <w:rStyle w:val="Hyperlink"/>
+                <w:noProof/>
+              </w:rPr>
+              <w:t>WikiHow</w:t>
+            </w:r>
+            <w:r>
+              <w:rPr>
+                <w:noProof/>
+                <w:webHidden/>
+              </w:rPr>
+              <w:tab/>
+            </w:r>
+            <w:r>
+              <w:rPr>
+                <w:noProof/>
+                <w:webHidden/>
+              </w:rPr>
+              <w:fldChar w:fldCharType="begin"/>
+            </w:r>
+            <w:r>
+              <w:rPr>
+                <w:noProof/>
+                <w:webHidden/>
+              </w:rPr>
+              <w:instrText xml:space="preserve"> PAGEREF _Toc34235707 \h </w:instrText>
+            </w:r>
+            <w:r>
+              <w:rPr>
+                <w:noProof/>
+                <w:webHidden/>
+              </w:rPr>
+            </w:r>
+            <w:r>
+              <w:rPr>
+                <w:noProof/>
+                <w:webHidden/>
+              </w:rPr>
+              <w:fldChar w:fldCharType="separate"/>
+            </w:r>
+            <w:r>
+              <w:rPr>
+                <w:noProof/>
+                <w:webHidden/>
+              </w:rPr>
+              <w:t>6</w:t>
             </w:r>
             <w:r>
               <w:rPr>
@@ -1095,7 +1166,7 @@
               <w:noProof/>
             </w:rPr>
           </w:pPr>
-          <w:hyperlink w:anchor="_Toc34235514" w:history="1">
+          <w:hyperlink w:anchor="_Toc34235708" w:history="1">
             <w:r>
               <w:rPr>
                 <w:rStyle w:val="Hyperlink"/>
@@ -1122,7 +1193,7 @@
                 <w:noProof/>
                 <w:webHidden/>
               </w:rPr>
-              <w:instrText xml:space="preserve"> PAGEREF _Toc34235514 \h </w:instrText>
+              <w:instrText xml:space="preserve"> PAGEREF _Toc34235708 \h </w:instrText>
             </w:r>
             <w:r>
               <w:rPr>
@@ -1142,7 +1213,7 @@
                 <w:noProof/>
                 <w:webHidden/>
               </w:rPr>
-              <w:t>6</w:t>
+              <w:t>7</w:t>
             </w:r>
             <w:r>
               <w:rPr>
@@ -1164,7 +1235,7 @@
               <w:noProof/>
             </w:rPr>
           </w:pPr>
-          <w:hyperlink w:anchor="_Toc34235515" w:history="1">
+          <w:hyperlink w:anchor="_Toc34235709" w:history="1">
             <w:r>
               <w:rPr>
                 <w:rStyle w:val="Hyperlink"/>
@@ -1191,7 +1262,7 @@
                 <w:noProof/>
                 <w:webHidden/>
               </w:rPr>
-              <w:instrText xml:space="preserve"> PAGEREF _Toc34235515 \h </w:instrText>
+              <w:instrText xml:space="preserve"> PAGEREF _Toc34235709 \h </w:instrText>
             </w:r>
             <w:r>
               <w:rPr>
@@ -1211,7 +1282,7 @@
                 <w:noProof/>
                 <w:webHidden/>
               </w:rPr>
-              <w:t>6</w:t>
+              <w:t>7</w:t>
             </w:r>
             <w:r>
               <w:rPr>
@@ -1233,7 +1304,7 @@
               <w:noProof/>
             </w:rPr>
           </w:pPr>
-          <w:hyperlink w:anchor="_Toc34235516" w:history="1">
+          <w:hyperlink w:anchor="_Toc34235710" w:history="1">
             <w:r>
               <w:rPr>
                 <w:rStyle w:val="Hyperlink"/>
@@ -1260,7 +1331,7 @@
                 <w:noProof/>
                 <w:webHidden/>
               </w:rPr>
-              <w:instrText xml:space="preserve"> PAGEREF _Toc34235516 \h </w:instrText>
+              <w:instrText xml:space="preserve"> PAGEREF _Toc34235710 \h </w:instrText>
             </w:r>
             <w:r>
               <w:rPr>
@@ -1280,7 +1351,7 @@
                 <w:noProof/>
                 <w:webHidden/>
               </w:rPr>
-              <w:t>6</w:t>
+              <w:t>7</w:t>
             </w:r>
             <w:r>
               <w:rPr>
@@ -1302,7 +1373,7 @@
               <w:noProof/>
             </w:rPr>
           </w:pPr>
-          <w:hyperlink w:anchor="_Toc34235517" w:history="1">
+          <w:hyperlink w:anchor="_Toc34235711" w:history="1">
             <w:r>
               <w:rPr>
                 <w:rStyle w:val="Hyperlink"/>
@@ -1329,7 +1400,7 @@
                 <w:noProof/>
                 <w:webHidden/>
               </w:rPr>
-              <w:instrText xml:space="preserve"> PAGEREF _Toc34235517 \h </w:instrText>
+              <w:instrText xml:space="preserve"> PAGEREF _Toc34235711 \h </w:instrText>
             </w:r>
             <w:r>
               <w:rPr>
@@ -1349,7 +1420,7 @@
                 <w:noProof/>
                 <w:webHidden/>
               </w:rPr>
-              <w:t>6</w:t>
+              <w:t>7</w:t>
             </w:r>
             <w:r>
               <w:rPr>
@@ -1371,7 +1442,7 @@
               <w:noProof/>
             </w:rPr>
           </w:pPr>
-          <w:hyperlink w:anchor="_Toc34235518" w:history="1">
+          <w:hyperlink w:anchor="_Toc34235712" w:history="1">
             <w:r>
               <w:rPr>
                 <w:rStyle w:val="Hyperlink"/>
@@ -1398,7 +1469,7 @@
                 <w:noProof/>
                 <w:webHidden/>
               </w:rPr>
-              <w:instrText xml:space="preserve"> PAGEREF _Toc34235518 \h </w:instrText>
+              <w:instrText xml:space="preserve"> PAGEREF _Toc34235712 \h </w:instrText>
             </w:r>
             <w:r>
               <w:rPr>
@@ -1418,7 +1489,7 @@
                 <w:noProof/>
                 <w:webHidden/>
               </w:rPr>
-              <w:t>6</w:t>
+              <w:t>7</w:t>
             </w:r>
             <w:r>
               <w:rPr>
@@ -1440,7 +1511,7 @@
               <w:noProof/>
             </w:rPr>
           </w:pPr>
-          <w:hyperlink w:anchor="_Toc34235519" w:history="1">
+          <w:hyperlink w:anchor="_Toc34235713" w:history="1">
             <w:r>
               <w:rPr>
                 <w:rStyle w:val="Hyperlink"/>
@@ -1467,7 +1538,7 @@
                 <w:noProof/>
                 <w:webHidden/>
               </w:rPr>
-              <w:instrText xml:space="preserve"> PAGEREF _Toc34235519 \h </w:instrText>
+              <w:instrText xml:space="preserve"> PAGEREF _Toc34235713 \h </w:instrText>
             </w:r>
             <w:r>
               <w:rPr>
@@ -1487,7 +1558,7 @@
                 <w:noProof/>
                 <w:webHidden/>
               </w:rPr>
-              <w:t>7</w:t>
+              <w:t>8</w:t>
             </w:r>
             <w:r>
               <w:rPr>
@@ -1509,7 +1580,7 @@
               <w:noProof/>
             </w:rPr>
           </w:pPr>
-          <w:hyperlink w:anchor="_Toc34235520" w:history="1">
+          <w:hyperlink w:anchor="_Toc34235714" w:history="1">
             <w:r>
               <w:rPr>
                 <w:rStyle w:val="Hyperlink"/>
@@ -1536,7 +1607,7 @@
                 <w:noProof/>
                 <w:webHidden/>
               </w:rPr>
-              <w:instrText xml:space="preserve"> PAGEREF _Toc34235520 \h </w:instrText>
+              <w:instrText xml:space="preserve"> PAGEREF _Toc34235714 \h </w:instrText>
             </w:r>
             <w:r>
               <w:rPr>
@@ -1556,7 +1627,7 @@
                 <w:noProof/>
                 <w:webHidden/>
               </w:rPr>
-              <w:t>7</w:t>
+              <w:t>8</w:t>
             </w:r>
             <w:r>
               <w:rPr>
@@ -1578,7 +1649,7 @@
               <w:noProof/>
             </w:rPr>
           </w:pPr>
-          <w:hyperlink w:anchor="_Toc34235521" w:history="1">
+          <w:hyperlink w:anchor="_Toc34235715" w:history="1">
             <w:r>
               <w:rPr>
                 <w:rStyle w:val="Hyperlink"/>
@@ -1605,7 +1676,7 @@
                 <w:noProof/>
                 <w:webHidden/>
               </w:rPr>
-              <w:instrText xml:space="preserve"> PAGEREF _Toc34235521 \h </w:instrText>
+              <w:instrText xml:space="preserve"> PAGEREF _Toc34235715 \h </w:instrText>
             </w:r>
             <w:r>
               <w:rPr>
@@ -1625,7 +1696,7 @@
                 <w:noProof/>
                 <w:webHidden/>
               </w:rPr>
-              <w:t>7</w:t>
+              <w:t>8</w:t>
             </w:r>
             <w:r>
               <w:rPr>
@@ -1647,7 +1718,7 @@
               <w:noProof/>
             </w:rPr>
           </w:pPr>
-          <w:hyperlink w:anchor="_Toc34235522" w:history="1">
+          <w:hyperlink w:anchor="_Toc34235716" w:history="1">
             <w:r>
               <w:rPr>
                 <w:rStyle w:val="Hyperlink"/>
@@ -1674,7 +1745,7 @@
                 <w:noProof/>
                 <w:webHidden/>
               </w:rPr>
-              <w:instrText xml:space="preserve"> PAGEREF _Toc34235522 \h </w:instrText>
+              <w:instrText xml:space="preserve"> PAGEREF _Toc34235716 \h </w:instrText>
             </w:r>
             <w:r>
               <w:rPr>
@@ -1694,7 +1765,7 @@
                 <w:noProof/>
                 <w:webHidden/>
               </w:rPr>
-              <w:t>7</w:t>
+              <w:t>8</w:t>
             </w:r>
             <w:r>
               <w:rPr>
@@ -1716,7 +1787,7 @@
               <w:noProof/>
             </w:rPr>
           </w:pPr>
-          <w:hyperlink w:anchor="_Toc34235523" w:history="1">
+          <w:hyperlink w:anchor="_Toc34235717" w:history="1">
             <w:r>
               <w:rPr>
                 <w:rStyle w:val="Hyperlink"/>
@@ -1743,7 +1814,7 @@
                 <w:noProof/>
                 <w:webHidden/>
               </w:rPr>
-              <w:instrText xml:space="preserve"> PAGEREF _Toc34235523 \h </w:instrText>
+              <w:instrText xml:space="preserve"> PAGEREF _Toc34235717 \h </w:instrText>
             </w:r>
             <w:r>
               <w:rPr>
@@ -1763,7 +1834,7 @@
                 <w:noProof/>
                 <w:webHidden/>
               </w:rPr>
-              <w:t>7</w:t>
+              <w:t>8</w:t>
             </w:r>
             <w:r>
               <w:rPr>
@@ -1785,7 +1856,7 @@
               <w:noProof/>
             </w:rPr>
           </w:pPr>
-          <w:hyperlink w:anchor="_Toc34235524" w:history="1">
+          <w:hyperlink w:anchor="_Toc34235718" w:history="1">
             <w:r>
               <w:rPr>
                 <w:rStyle w:val="Hyperlink"/>
@@ -1812,7 +1883,7 @@
                 <w:noProof/>
                 <w:webHidden/>
               </w:rPr>
-              <w:instrText xml:space="preserve"> PAGEREF _Toc34235524 \h </w:instrText>
+              <w:instrText xml:space="preserve"> PAGEREF _Toc34235718 \h </w:instrText>
             </w:r>
             <w:r>
               <w:rPr>
@@ -1832,7 +1903,7 @@
                 <w:noProof/>
                 <w:webHidden/>
               </w:rPr>
-              <w:t>7</w:t>
+              <w:t>8</w:t>
             </w:r>
             <w:r>
               <w:rPr>
@@ -1854,7 +1925,7 @@
               <w:noProof/>
             </w:rPr>
           </w:pPr>
-          <w:hyperlink w:anchor="_Toc34235525" w:history="1">
+          <w:hyperlink w:anchor="_Toc34235719" w:history="1">
             <w:r>
               <w:rPr>
                 <w:rStyle w:val="Hyperlink"/>
@@ -1881,7 +1952,7 @@
                 <w:noProof/>
                 <w:webHidden/>
               </w:rPr>
-              <w:instrText xml:space="preserve"> PAGEREF _Toc34235525 \h </w:instrText>
+              <w:instrText xml:space="preserve"> PAGEREF _Toc34235719 \h </w:instrText>
             </w:r>
             <w:r>
               <w:rPr>
@@ -1901,7 +1972,7 @@
                 <w:noProof/>
                 <w:webHidden/>
               </w:rPr>
-              <w:t>8</w:t>
+              <w:t>9</w:t>
             </w:r>
             <w:r>
               <w:rPr>
@@ -1923,7 +1994,7 @@
               <w:noProof/>
             </w:rPr>
           </w:pPr>
-          <w:hyperlink w:anchor="_Toc34235526" w:history="1">
+          <w:hyperlink w:anchor="_Toc34235720" w:history="1">
             <w:r>
               <w:rPr>
                 <w:rStyle w:val="Hyperlink"/>
@@ -1950,7 +2021,7 @@
                 <w:noProof/>
                 <w:webHidden/>
               </w:rPr>
-              <w:instrText xml:space="preserve"> PAGEREF _Toc34235526 \h </w:instrText>
+              <w:instrText xml:space="preserve"> PAGEREF _Toc34235720 \h </w:instrText>
             </w:r>
             <w:r>
               <w:rPr>
@@ -1970,7 +2041,7 @@
                 <w:noProof/>
                 <w:webHidden/>
               </w:rPr>
-              <w:t>8</w:t>
+              <w:t>9</w:t>
             </w:r>
             <w:r>
               <w:rPr>
@@ -1992,7 +2063,7 @@
               <w:noProof/>
             </w:rPr>
           </w:pPr>
-          <w:hyperlink w:anchor="_Toc34235527" w:history="1">
+          <w:hyperlink w:anchor="_Toc34235721" w:history="1">
             <w:r>
               <w:rPr>
                 <w:rStyle w:val="Hyperlink"/>
@@ -2019,7 +2090,7 @@
                 <w:noProof/>
                 <w:webHidden/>
               </w:rPr>
-              <w:instrText xml:space="preserve"> PAGEREF _Toc34235527 \h </w:instrText>
+              <w:instrText xml:space="preserve"> PAGEREF _Toc34235721 \h </w:instrText>
             </w:r>
             <w:r>
               <w:rPr>
@@ -2039,7 +2110,7 @@
                 <w:noProof/>
                 <w:webHidden/>
               </w:rPr>
-              <w:t>8</w:t>
+              <w:t>9</w:t>
             </w:r>
             <w:r>
               <w:rPr>
@@ -2061,7 +2132,7 @@
               <w:noProof/>
             </w:rPr>
           </w:pPr>
-          <w:hyperlink w:anchor="_Toc34235528" w:history="1">
+          <w:hyperlink w:anchor="_Toc34235722" w:history="1">
             <w:r>
               <w:rPr>
                 <w:rStyle w:val="Hyperlink"/>
@@ -2088,7 +2159,7 @@
                 <w:noProof/>
                 <w:webHidden/>
               </w:rPr>
-              <w:instrText xml:space="preserve"> PAGEREF _Toc34235528 \h </w:instrText>
+              <w:instrText xml:space="preserve"> PAGEREF _Toc34235722 \h </w:instrText>
             </w:r>
             <w:r>
               <w:rPr>
@@ -2108,7 +2179,7 @@
                 <w:noProof/>
                 <w:webHidden/>
               </w:rPr>
-              <w:t>8</w:t>
+              <w:t>9</w:t>
             </w:r>
             <w:r>
               <w:rPr>
@@ -2130,7 +2201,7 @@
               <w:noProof/>
             </w:rPr>
           </w:pPr>
-          <w:hyperlink w:anchor="_Toc34235529" w:history="1">
+          <w:hyperlink w:anchor="_Toc34235723" w:history="1">
             <w:r>
               <w:rPr>
                 <w:rStyle w:val="Hyperlink"/>
@@ -2157,7 +2228,7 @@
                 <w:noProof/>
                 <w:webHidden/>
               </w:rPr>
-              <w:instrText xml:space="preserve"> PAGEREF _Toc34235529 \h </w:instrText>
+              <w:instrText xml:space="preserve"> PAGEREF _Toc34235723 \h </w:instrText>
             </w:r>
             <w:r>
               <w:rPr>
@@ -2177,7 +2248,7 @@
                 <w:noProof/>
                 <w:webHidden/>
               </w:rPr>
-              <w:t>8</w:t>
+              <w:t>9</w:t>
             </w:r>
             <w:r>
               <w:rPr>
@@ -2199,7 +2270,7 @@
               <w:noProof/>
             </w:rPr>
           </w:pPr>
-          <w:hyperlink w:anchor="_Toc34235530" w:history="1">
+          <w:hyperlink w:anchor="_Toc34235724" w:history="1">
             <w:r>
               <w:rPr>
                 <w:rStyle w:val="Hyperlink"/>
@@ -2226,7 +2297,7 @@
                 <w:noProof/>
                 <w:webHidden/>
               </w:rPr>
-              <w:instrText xml:space="preserve"> PAGEREF _Toc34235530 \h </w:instrText>
+              <w:instrText xml:space="preserve"> PAGEREF _Toc34235724 \h </w:instrText>
             </w:r>
             <w:r>
               <w:rPr>
@@ -2246,7 +2317,7 @@
                 <w:noProof/>
                 <w:webHidden/>
               </w:rPr>
-              <w:t>8</w:t>
+              <w:t>9</w:t>
             </w:r>
             <w:r>
               <w:rPr>
@@ -2268,7 +2339,7 @@
               <w:noProof/>
             </w:rPr>
           </w:pPr>
-          <w:hyperlink w:anchor="_Toc34235531" w:history="1">
+          <w:hyperlink w:anchor="_Toc34235725" w:history="1">
             <w:r>
               <w:rPr>
                 <w:rStyle w:val="Hyperlink"/>
@@ -2295,7 +2366,7 @@
                 <w:noProof/>
                 <w:webHidden/>
               </w:rPr>
-              <w:instrText xml:space="preserve"> PAGEREF _Toc34235531 \h </w:instrText>
+              <w:instrText xml:space="preserve"> PAGEREF _Toc34235725 \h </w:instrText>
             </w:r>
             <w:r>
               <w:rPr>
@@ -2315,7 +2386,7 @@
                 <w:noProof/>
                 <w:webHidden/>
               </w:rPr>
-              <w:t>9</w:t>
+              <w:t>10</w:t>
             </w:r>
             <w:r>
               <w:rPr>
@@ -2337,7 +2408,7 @@
               <w:noProof/>
             </w:rPr>
           </w:pPr>
-          <w:hyperlink w:anchor="_Toc34235532" w:history="1">
+          <w:hyperlink w:anchor="_Toc34235726" w:history="1">
             <w:r>
               <w:rPr>
                 <w:rStyle w:val="Hyperlink"/>
@@ -2364,7 +2435,7 @@
                 <w:noProof/>
                 <w:webHidden/>
               </w:rPr>
-              <w:instrText xml:space="preserve"> PAGEREF _Toc34235532 \h </w:instrText>
+              <w:instrText xml:space="preserve"> PAGEREF _Toc34235726 \h </w:instrText>
             </w:r>
             <w:r>
               <w:rPr>
@@ -2384,7 +2455,7 @@
                 <w:noProof/>
                 <w:webHidden/>
               </w:rPr>
-              <w:t>9</w:t>
+              <w:t>10</w:t>
             </w:r>
             <w:r>
               <w:rPr>
@@ -2406,7 +2477,7 @@
               <w:noProof/>
             </w:rPr>
           </w:pPr>
-          <w:hyperlink w:anchor="_Toc34235533" w:history="1">
+          <w:hyperlink w:anchor="_Toc34235727" w:history="1">
             <w:r>
               <w:rPr>
                 <w:rStyle w:val="Hyperlink"/>
@@ -2433,7 +2504,7 @@
                 <w:noProof/>
                 <w:webHidden/>
               </w:rPr>
-              <w:instrText xml:space="preserve"> PAGEREF _Toc34235533 \h </w:instrText>
+              <w:instrText xml:space="preserve"> PAGEREF _Toc34235727 \h </w:instrText>
             </w:r>
             <w:r>
               <w:rPr>
@@ -2453,7 +2524,7 @@
                 <w:noProof/>
                 <w:webHidden/>
               </w:rPr>
-              <w:t>9</w:t>
+              <w:t>10</w:t>
             </w:r>
             <w:r>
               <w:rPr>
@@ -2475,7 +2546,7 @@
               <w:noProof/>
             </w:rPr>
           </w:pPr>
-          <w:hyperlink w:anchor="_Toc34235534" w:history="1">
+          <w:hyperlink w:anchor="_Toc34235728" w:history="1">
             <w:r>
               <w:rPr>
                 <w:rStyle w:val="Hyperlink"/>
@@ -2502,7 +2573,7 @@
                 <w:noProof/>
                 <w:webHidden/>
               </w:rPr>
-              <w:instrText xml:space="preserve"> PAGEREF _Toc34235534 \h </w:instrText>
+              <w:instrText xml:space="preserve"> PAGEREF _Toc34235728 \h </w:instrText>
             </w:r>
             <w:r>
               <w:rPr>
@@ -2522,7 +2593,7 @@
                 <w:noProof/>
                 <w:webHidden/>
               </w:rPr>
-              <w:t>9</w:t>
+              <w:t>10</w:t>
             </w:r>
             <w:r>
               <w:rPr>
@@ -2544,7 +2615,7 @@
               <w:noProof/>
             </w:rPr>
           </w:pPr>
-          <w:hyperlink w:anchor="_Toc34235535" w:history="1">
+          <w:hyperlink w:anchor="_Toc34235729" w:history="1">
             <w:r>
               <w:rPr>
                 <w:rStyle w:val="Hyperlink"/>
@@ -2571,7 +2642,7 @@
                 <w:noProof/>
                 <w:webHidden/>
               </w:rPr>
-              <w:instrText xml:space="preserve"> PAGEREF _Toc34235535 \h </w:instrText>
+              <w:instrText xml:space="preserve"> PAGEREF _Toc34235729 \h </w:instrText>
             </w:r>
             <w:r>
               <w:rPr>
@@ -2591,7 +2662,7 @@
                 <w:noProof/>
                 <w:webHidden/>
               </w:rPr>
-              <w:t>9</w:t>
+              <w:t>10</w:t>
             </w:r>
             <w:r>
               <w:rPr>
@@ -2613,7 +2684,7 @@
               <w:noProof/>
             </w:rPr>
           </w:pPr>
-          <w:hyperlink w:anchor="_Toc34235536" w:history="1">
+          <w:hyperlink w:anchor="_Toc34235730" w:history="1">
             <w:r>
               <w:rPr>
                 <w:rStyle w:val="Hyperlink"/>
@@ -2640,7 +2711,7 @@
                 <w:noProof/>
                 <w:webHidden/>
               </w:rPr>
-              <w:instrText xml:space="preserve"> PAGEREF _Toc34235536 \h </w:instrText>
+              <w:instrText xml:space="preserve"> PAGEREF _Toc34235730 \h </w:instrText>
             </w:r>
             <w:r>
               <w:rPr>
@@ -2660,7 +2731,7 @@
                 <w:noProof/>
                 <w:webHidden/>
               </w:rPr>
-              <w:t>9</w:t>
+              <w:t>10</w:t>
             </w:r>
             <w:r>
               <w:rPr>
@@ -2682,7 +2753,7 @@
               <w:noProof/>
             </w:rPr>
           </w:pPr>
-          <w:hyperlink w:anchor="_Toc34235537" w:history="1">
+          <w:hyperlink w:anchor="_Toc34235731" w:history="1">
             <w:r>
               <w:rPr>
                 <w:rStyle w:val="Hyperlink"/>
@@ -2709,7 +2780,7 @@
                 <w:noProof/>
                 <w:webHidden/>
               </w:rPr>
-              <w:instrText xml:space="preserve"> PAGEREF _Toc34235537 \h </w:instrText>
+              <w:instrText xml:space="preserve"> PAGEREF _Toc34235731 \h </w:instrText>
             </w:r>
             <w:r>
               <w:rPr>
@@ -2729,7 +2800,7 @@
                 <w:noProof/>
                 <w:webHidden/>
               </w:rPr>
-              <w:t>10</w:t>
+              <w:t>11</w:t>
             </w:r>
             <w:r>
               <w:rPr>
@@ -2751,7 +2822,7 @@
               <w:noProof/>
             </w:rPr>
           </w:pPr>
-          <w:hyperlink w:anchor="_Toc34235538" w:history="1">
+          <w:hyperlink w:anchor="_Toc34235732" w:history="1">
             <w:r>
               <w:rPr>
                 <w:rStyle w:val="Hyperlink"/>
@@ -2778,7 +2849,7 @@
                 <w:noProof/>
                 <w:webHidden/>
               </w:rPr>
-              <w:instrText xml:space="preserve"> PAGEREF _Toc34235538 \h </w:instrText>
+              <w:instrText xml:space="preserve"> PAGEREF _Toc34235732 \h </w:instrText>
             </w:r>
             <w:r>
               <w:rPr>
@@ -2798,7 +2869,7 @@
                 <w:noProof/>
                 <w:webHidden/>
               </w:rPr>
-              <w:t>10</w:t>
+              <w:t>11</w:t>
             </w:r>
             <w:r>
               <w:rPr>
@@ -2816,6 +2887,7 @@
               <w:bCs/>
               <w:noProof/>
             </w:rPr>
+            <w:lastRenderedPageBreak/>
             <w:fldChar w:fldCharType="end"/>
           </w:r>
         </w:p>
@@ -2840,11 +2912,11 @@
         <w:pStyle w:val="Heading1"/>
         <w:jc w:val="center"/>
       </w:pPr>
-      <w:bookmarkStart w:id="0" w:name="_Toc34235508"/>
+      <w:bookmarkStart w:id="1" w:name="_Toc34235701"/>
       <w:r>
         <w:t>History of Internet [The evolution]</w:t>
       </w:r>
-      <w:bookmarkEnd w:id="0"/>
+      <w:bookmarkEnd w:id="1"/>
     </w:p>
     <w:p/>
     <w:p>
@@ -3348,31 +3420,38 @@
         <w:pStyle w:val="Heading1"/>
         <w:jc w:val="center"/>
       </w:pPr>
-      <w:bookmarkStart w:id="1" w:name="_Toc34234983"/>
-      <w:bookmarkStart w:id="2" w:name="_Toc34235509"/>
+      <w:bookmarkStart w:id="2" w:name="_Toc34234983"/>
+      <w:bookmarkStart w:id="3" w:name="_Toc34235702"/>
       <w:r>
         <w:t>Observation and assessment of websites</w:t>
       </w:r>
-      <w:bookmarkEnd w:id="1"/>
       <w:bookmarkEnd w:id="2"/>
-    </w:p>
-    <w:p/>
-    <w:p>
-      <w:pPr>
-        <w:pStyle w:val="Subtitle"/>
-      </w:pPr>
-      <w:bookmarkStart w:id="3" w:name="_Toc34234984"/>
-      <w:bookmarkStart w:id="4" w:name="_Toc34235510"/>
+      <w:bookmarkEnd w:id="3"/>
+    </w:p>
+    <w:p/>
+    <w:p>
+      <w:pPr>
+        <w:pStyle w:val="Heading2"/>
+      </w:pPr>
+      <w:bookmarkStart w:id="4" w:name="_Toc34234984"/>
+      <w:bookmarkStart w:id="5" w:name="_Toc34235703"/>
       <w:r>
         <w:t>Youtube.com</w:t>
       </w:r>
-      <w:bookmarkEnd w:id="3"/>
       <w:bookmarkEnd w:id="4"/>
-    </w:p>
-    <w:p/>
-    <w:p>
-      <w:r>
-        <w:t>YouTube is the largest video-sharing entertainment website that has over 2 billion users with 500 hours of videos being uploaded within every minute.</w:t>
+      <w:bookmarkEnd w:id="5"/>
+    </w:p>
+    <w:p/>
+    <w:p>
+      <w:r>
+        <w:rPr>
+          <w:b/>
+          <w:bCs/>
+        </w:rPr>
+        <w:t>YouTube</w:t>
+      </w:r>
+      <w:r>
+        <w:t xml:space="preserve"> is the largest video-sharing entertainment website that has over 2 billion users with 500 hours of videos being uploaded within every minute.</w:t>
       </w:r>
     </w:p>
     <w:p>
@@ -3422,23 +3501,30 @@
       </w:pPr>
     </w:p>
     <w:p>
-      <w:bookmarkStart w:id="5" w:name="_Toc34234985"/>
-    </w:p>
-    <w:p>
-      <w:pPr>
-        <w:pStyle w:val="Subtitle"/>
-      </w:pPr>
-      <w:bookmarkStart w:id="6" w:name="_Toc34235511"/>
+      <w:bookmarkStart w:id="6" w:name="_Toc34234985"/>
+    </w:p>
+    <w:p>
+      <w:pPr>
+        <w:pStyle w:val="Heading2"/>
+      </w:pPr>
+      <w:bookmarkStart w:id="7" w:name="_Toc34235704"/>
       <w:r>
         <w:t>Amazon.com</w:t>
       </w:r>
-      <w:bookmarkEnd w:id="5"/>
       <w:bookmarkEnd w:id="6"/>
-    </w:p>
-    <w:p/>
-    <w:p>
-      <w:r>
-        <w:t xml:space="preserve">Amazon Is the largest online shopping website on the internet </w:t>
+      <w:bookmarkEnd w:id="7"/>
+    </w:p>
+    <w:p/>
+    <w:p>
+      <w:r>
+        <w:rPr>
+          <w:b/>
+          <w:bCs/>
+        </w:rPr>
+        <w:t>Amazon</w:t>
+      </w:r>
+      <w:r>
+        <w:t xml:space="preserve"> Is the largest online shopping website on the internet </w:t>
       </w:r>
       <w:r>
         <w:t xml:space="preserve">which mainly focus on e-commerce, cloud computing, digital streaming and artificial intelligence. </w:t>
@@ -3545,21 +3631,28 @@
     <w:p/>
     <w:p>
       <w:pPr>
-        <w:pStyle w:val="Subtitle"/>
-      </w:pPr>
-      <w:bookmarkStart w:id="7" w:name="_Toc34235512"/>
+        <w:pStyle w:val="Heading2"/>
+      </w:pPr>
+      <w:bookmarkStart w:id="8" w:name="_Toc34235705"/>
       <w:r>
         <w:t>eBay</w:t>
       </w:r>
       <w:r>
         <w:t>.com</w:t>
       </w:r>
-      <w:bookmarkEnd w:id="7"/>
-    </w:p>
-    <w:p/>
-    <w:p>
-      <w:r>
-        <w:t xml:space="preserve">eBay.com is a site that facilitates consumer to consumer and business to consumer </w:t>
+      <w:bookmarkEnd w:id="8"/>
+    </w:p>
+    <w:p/>
+    <w:p>
+      <w:r>
+        <w:rPr>
+          <w:b/>
+          <w:bCs/>
+        </w:rPr>
+        <w:t>eBay</w:t>
+      </w:r>
+      <w:r>
+        <w:t xml:space="preserve"> is a site that facilitates consumer to consumer and business to consumer </w:t>
       </w:r>
       <w:r>
         <w:t>sales. Giving both the buyer and the seller a well-structured platform to operate on.</w:t>
@@ -3654,62 +3747,347 @@
     <w:p/>
     <w:p>
       <w:pPr>
-        <w:pStyle w:val="Subtitle"/>
-      </w:pPr>
-      <w:bookmarkStart w:id="8" w:name="_Toc34235513"/>
-      <w:r>
+        <w:pStyle w:val="Heading2"/>
+      </w:pPr>
+      <w:bookmarkStart w:id="9" w:name="_Toc34235706"/>
+      <w:r>
+        <w:lastRenderedPageBreak/>
         <w:t>Imdb.com</w:t>
       </w:r>
-      <w:bookmarkEnd w:id="8"/>
-    </w:p>
-    <w:p/>
-    <w:p>
-      <w:r>
-        <w:t xml:space="preserve">IMDb is an online database of information related to </w:t>
+      <w:bookmarkEnd w:id="9"/>
+    </w:p>
+    <w:p/>
+    <w:p>
+      <w:r>
+        <w:rPr>
+          <w:b/>
+          <w:bCs/>
+        </w:rPr>
+        <w:t>IMDb</w:t>
+      </w:r>
+      <w:r>
+        <w:t xml:space="preserve"> is an online database of information related to </w:t>
+      </w:r>
+      <w:r>
+        <w:t xml:space="preserve">films, television </w:t>
+      </w:r>
+      <w:r>
+        <w:t>programs, home</w:t>
+      </w:r>
+      <w:r>
+        <w:t xml:space="preserve">, </w:t>
+      </w:r>
+      <w:r>
+        <w:t>videos, video</w:t>
+      </w:r>
+      <w:r>
+        <w:t xml:space="preserve"> </w:t>
+      </w:r>
+      <w:r>
+        <w:t>game, and streaming content online-including cast, production crew and personal biographies, plot summaries and ratings.</w:t>
+      </w:r>
+    </w:p>
+    <w:p>
+      <w:r>
+        <w:t>IMDb’s top section allows us to search variety of information ‘stored in the database, also includes a register or sign in menu. registering could be really handy when it comes to rating and reviewing the data’s stored on the database.</w:t>
+      </w:r>
+    </w:p>
+    <w:p>
+      <w:r>
+        <w:t xml:space="preserve">The left and right sections of the home page are open for ads and </w:t>
+      </w:r>
+      <w:r>
+        <w:t>insight displays</w:t>
+      </w:r>
+      <w:r>
+        <w:t>. The</w:t>
+      </w:r>
+      <w:r>
+        <w:t xml:space="preserve"> body part of the home webpage is to display trailers,</w:t>
+      </w:r>
+      <w:r>
+        <w:t xml:space="preserve"> casts, movie categories, special features. at the bottom of that news and critics are displayed making the site a show biz news center.</w:t>
+      </w:r>
+    </w:p>
+    <w:p>
+      <w:r>
+        <w:t xml:space="preserve">IMDb has a lot to offer serving as a streaming, </w:t>
+      </w:r>
+      <w:r>
+        <w:t>news, critics</w:t>
+      </w:r>
+      <w:r>
+        <w:t xml:space="preserve"> site. </w:t>
+      </w:r>
+      <w:r>
+        <w:t xml:space="preserve">IMDb is famous for </w:t>
+      </w:r>
+      <w:r>
+        <w:t xml:space="preserve">its </w:t>
+      </w:r>
+      <w:r>
+        <w:t>rating’s and reviewing of any type of movie</w:t>
+      </w:r>
+      <w:r>
+        <w:t xml:space="preserve"> which is used in a global scale that serves as a </w:t>
+      </w:r>
+      <w:proofErr w:type="gramStart"/>
+      <w:r>
+        <w:t xml:space="preserve">tag </w:t>
+      </w:r>
+      <w:r>
+        <w:t>.</w:t>
+      </w:r>
+      <w:proofErr w:type="gramEnd"/>
+    </w:p>
+    <w:p>
+      <w:r>
+        <w:t xml:space="preserve">IMDb has a platform to allow any subscribed IMDb member to put up a cretic and review on any </w:t>
+      </w:r>
+      <w:r>
+        <w:t>films, television programs</w:t>
+      </w:r>
+      <w:r>
+        <w:t xml:space="preserve"> and game.</w:t>
+      </w:r>
+      <w:r>
+        <w:t xml:space="preserve"> Which is really interesting to put up the </w:t>
+      </w:r>
+      <w:proofErr w:type="gramStart"/>
+      <w:r>
+        <w:t>users</w:t>
+      </w:r>
+      <w:proofErr w:type="gramEnd"/>
+      <w:r>
+        <w:t xml:space="preserve"> opinion on the item.</w:t>
+      </w:r>
+    </w:p>
+    <w:p>
+      <w:r>
+        <w:t xml:space="preserve">IMDb has </w:t>
+      </w:r>
+      <w:proofErr w:type="gramStart"/>
+      <w:r>
+        <w:t>a</w:t>
+      </w:r>
+      <w:proofErr w:type="gramEnd"/>
+      <w:r>
+        <w:t xml:space="preserve"> also a platform of blog to help the users keep up with the insights and news in a kind of fun way which is also interactive like by using did you know, born today, snapshots. Which creates an interesting way to keep the user hocked to the site.</w:t>
+      </w:r>
+    </w:p>
+    <w:p/>
+    <w:p/>
+    <w:p/>
+    <w:p/>
+    <w:p/>
+    <w:p/>
+    <w:p/>
+    <w:p/>
+    <w:p/>
+    <w:p/>
+    <w:p/>
+    <w:p/>
+    <w:p/>
+    <w:p/>
+    <w:p>
+      <w:pPr>
+        <w:pStyle w:val="Heading2"/>
+      </w:pPr>
+      <w:bookmarkStart w:id="10" w:name="_Toc34235707"/>
+      <w:proofErr w:type="spellStart"/>
+      <w:r>
+        <w:lastRenderedPageBreak/>
+        <w:t>WikiHow</w:t>
+      </w:r>
+      <w:bookmarkEnd w:id="10"/>
+      <w:proofErr w:type="spellEnd"/>
+    </w:p>
+    <w:p/>
+    <w:p>
+      <w:proofErr w:type="spellStart"/>
+      <w:r>
+        <w:t>WikiHow</w:t>
+      </w:r>
+      <w:proofErr w:type="spellEnd"/>
+      <w:r>
+        <w:t xml:space="preserve"> is an online wiki-style community consisting of an extensive database of how to guide </w:t>
+      </w:r>
+      <w:proofErr w:type="gramStart"/>
+      <w:r>
+        <w:t>enabling  everyone</w:t>
+      </w:r>
+      <w:proofErr w:type="gramEnd"/>
+      <w:r>
+        <w:t xml:space="preserve"> in the world to learn how to do anything.</w:t>
+      </w:r>
+    </w:p>
+    <w:p>
+      <w:proofErr w:type="spellStart"/>
+      <w:r>
+        <w:t>WikiHow’s</w:t>
+      </w:r>
+      <w:proofErr w:type="spellEnd"/>
+      <w:r>
+        <w:t xml:space="preserve"> top section provides with a register menu and login menu using multiple account such as </w:t>
+      </w:r>
+      <w:proofErr w:type="spellStart"/>
+      <w:r>
+        <w:t>facebook</w:t>
+      </w:r>
+      <w:proofErr w:type="spellEnd"/>
+      <w:r>
+        <w:t xml:space="preserve"> and google and </w:t>
       </w:r>
       <w:proofErr w:type="spellStart"/>
       <w:proofErr w:type="gramStart"/>
       <w:r>
-        <w:t>films,televiso</w:t>
+        <w:t>wikiaccount</w:t>
       </w:r>
       <w:proofErr w:type="spellEnd"/>
+      <w:r>
+        <w:t xml:space="preserve"> .</w:t>
+      </w:r>
       <w:proofErr w:type="gramEnd"/>
-    </w:p>
-    <w:p/>
-    <w:p/>
-    <w:p/>
-    <w:p/>
-    <w:p/>
-    <w:p/>
-    <w:p/>
-    <w:p/>
-    <w:p/>
-    <w:p/>
-    <w:p/>
-    <w:p/>
-    <w:p/>
-    <w:p/>
-    <w:p/>
-    <w:p/>
-    <w:p/>
-    <w:p/>
-    <w:p/>
-    <w:p/>
-    <w:p/>
-    <w:p/>
-    <w:p>
-      <w:bookmarkStart w:id="9" w:name="_GoBack"/>
-      <w:bookmarkEnd w:id="9"/>
-    </w:p>
+      <w:r>
+        <w:t xml:space="preserve"> having a </w:t>
+      </w:r>
+      <w:proofErr w:type="spellStart"/>
+      <w:r>
+        <w:t>wikiaccount</w:t>
+      </w:r>
+      <w:proofErr w:type="spellEnd"/>
+      <w:r>
+        <w:t xml:space="preserve"> allows the user to write his/her own article that will be later be published on </w:t>
+      </w:r>
+      <w:proofErr w:type="spellStart"/>
+      <w:r>
+        <w:t>wikihow</w:t>
+      </w:r>
+      <w:proofErr w:type="spellEnd"/>
+      <w:r>
+        <w:t xml:space="preserve"> site if approved.</w:t>
+      </w:r>
+    </w:p>
+    <w:p>
+      <w:proofErr w:type="spellStart"/>
+      <w:r>
+        <w:t>WikiHow’s</w:t>
+      </w:r>
+      <w:proofErr w:type="spellEnd"/>
+      <w:r>
+        <w:t xml:space="preserve"> homepage body is well known for image coordinated how articles that draws the </w:t>
+      </w:r>
+      <w:r>
+        <w:t>attention of the user even more.</w:t>
+      </w:r>
+    </w:p>
+    <w:p>
+      <w:proofErr w:type="spellStart"/>
+      <w:r>
+        <w:t>WikiHow</w:t>
+      </w:r>
+      <w:proofErr w:type="spellEnd"/>
+      <w:r>
+        <w:t xml:space="preserve"> allows the user to look up  </w:t>
+      </w:r>
+      <w:r>
+        <w:t xml:space="preserve"> </w:t>
+      </w:r>
+      <w:r>
+        <w:t>how questions based on categories reaching all aspects of knowledge known for human kind.</w:t>
+      </w:r>
+    </w:p>
+    <w:p>
+      <w:proofErr w:type="spellStart"/>
+      <w:r>
+        <w:t>Wikihow</w:t>
+      </w:r>
+      <w:proofErr w:type="spellEnd"/>
+      <w:r>
+        <w:t xml:space="preserve"> also provides its users with how question answer videos. as long us people post video’s or write articles and it keeps getting approval any question forwarded to the site gets answered.</w:t>
+      </w:r>
+    </w:p>
+    <w:p>
+      <w:r>
+        <w:t xml:space="preserve">What make </w:t>
+      </w:r>
+      <w:proofErr w:type="spellStart"/>
+      <w:r>
+        <w:t>WikiHow</w:t>
+      </w:r>
+      <w:proofErr w:type="spellEnd"/>
+      <w:r>
+        <w:t xml:space="preserve"> different is that its available with 18 languages and allow the user to write new version of </w:t>
+      </w:r>
+      <w:proofErr w:type="spellStart"/>
+      <w:r>
+        <w:t>wikihow</w:t>
+      </w:r>
+      <w:proofErr w:type="spellEnd"/>
+      <w:r>
+        <w:t xml:space="preserve"> with the user’s language and become part of the </w:t>
+      </w:r>
+      <w:proofErr w:type="spellStart"/>
+      <w:r>
+        <w:t>wikihow</w:t>
+      </w:r>
+      <w:proofErr w:type="spellEnd"/>
+      <w:r>
+        <w:t xml:space="preserve"> community.</w:t>
+      </w:r>
+    </w:p>
+    <w:p>
+      <w:r>
+        <w:t xml:space="preserve">All this feature makes </w:t>
+      </w:r>
+      <w:proofErr w:type="spellStart"/>
+      <w:r>
+        <w:t>wikiHow</w:t>
+      </w:r>
+      <w:proofErr w:type="spellEnd"/>
+      <w:r>
+        <w:t xml:space="preserve"> the most fun way to gain knowledge and get answers for most questions through step by step instruction.</w:t>
+      </w:r>
+    </w:p>
+    <w:p/>
+    <w:p/>
+    <w:p/>
+    <w:p/>
+    <w:p>
+      <w:r>
+        <w:t xml:space="preserve">    </w:t>
+      </w:r>
+    </w:p>
+    <w:p/>
+    <w:p/>
+    <w:p>
+      <w:r>
+        <w:t xml:space="preserve"> </w:t>
+      </w:r>
+    </w:p>
+    <w:p/>
+    <w:p/>
+    <w:p/>
+    <w:p/>
+    <w:p/>
+    <w:p/>
+    <w:p/>
+    <w:p/>
+    <w:p/>
+    <w:p/>
+    <w:p/>
+    <w:p/>
+    <w:p/>
+    <w:p/>
+    <w:p/>
     <w:p/>
     <w:p>
       <w:pPr>
         <w:pStyle w:val="Heading1"/>
         <w:jc w:val="center"/>
       </w:pPr>
-      <w:bookmarkStart w:id="10" w:name="_Toc34235514"/>
-      <w:r>
-        <w:lastRenderedPageBreak/>
+      <w:bookmarkStart w:id="11" w:name="_Toc34235708"/>
+      <w:r>
         <w:t>12</w:t>
       </w:r>
       <w:r>
@@ -3718,26 +4096,26 @@
       <w:r>
         <w:t>s</w:t>
       </w:r>
-      <w:bookmarkEnd w:id="10"/>
-    </w:p>
-    <w:p/>
-    <w:p/>
-    <w:p>
-      <w:pPr>
-        <w:pStyle w:val="Subtitle"/>
+      <w:bookmarkEnd w:id="11"/>
+    </w:p>
+    <w:p/>
+    <w:p/>
+    <w:p>
+      <w:pPr>
+        <w:pStyle w:val="Heading2"/>
         <w:rPr>
           <w:sz w:val="32"/>
           <w:szCs w:val="32"/>
         </w:rPr>
       </w:pPr>
-      <w:bookmarkStart w:id="11" w:name="_Toc34235515"/>
+      <w:bookmarkStart w:id="12" w:name="_Toc34235709"/>
       <w:r>
         <w:t>1.</w:t>
       </w:r>
       <w:r>
         <w:t xml:space="preserve"> Blog</w:t>
       </w:r>
-      <w:bookmarkEnd w:id="11"/>
+      <w:bookmarkEnd w:id="12"/>
       <w:r>
         <w:t xml:space="preserve"> </w:t>
       </w:r>
@@ -3749,22 +4127,13 @@
     </w:p>
     <w:p>
       <w:pPr>
-        <w:pStyle w:val="Subtitle"/>
-        <w:rPr>
-          <w:rStyle w:val="SubtleEmphasis"/>
-          <w:i w:val="0"/>
-          <w:iCs w:val="0"/>
-        </w:rPr>
-      </w:pPr>
-      <w:bookmarkStart w:id="12" w:name="_Toc34235516"/>
-      <w:r>
-        <w:rPr>
-          <w:i/>
-          <w:iCs/>
-        </w:rPr>
+        <w:pStyle w:val="Heading3"/>
+      </w:pPr>
+      <w:bookmarkStart w:id="13" w:name="_Toc34235710"/>
+      <w:r>
         <w:t>Popular Blog webpages</w:t>
       </w:r>
-      <w:bookmarkEnd w:id="12"/>
+      <w:bookmarkEnd w:id="13"/>
     </w:p>
     <w:p>
       <w:r>
@@ -3960,13 +4329,13 @@
     <w:p/>
     <w:p>
       <w:pPr>
-        <w:pStyle w:val="Subtitle"/>
-      </w:pPr>
-      <w:bookmarkStart w:id="13" w:name="_Toc34235517"/>
+        <w:pStyle w:val="Heading2"/>
+      </w:pPr>
+      <w:bookmarkStart w:id="14" w:name="_Toc34235711"/>
       <w:r>
         <w:t>2.News</w:t>
       </w:r>
-      <w:bookmarkEnd w:id="13"/>
+      <w:bookmarkEnd w:id="14"/>
     </w:p>
     <w:p>
       <w:r>
@@ -3976,18 +4345,12 @@
     <w:p>
       <w:pPr>
         <w:pStyle w:val="Heading3"/>
-        <w:rPr>
-          <w:rStyle w:val="SubtleEmphasis"/>
-        </w:rPr>
-      </w:pPr>
-      <w:bookmarkStart w:id="14" w:name="_Toc34235518"/>
-      <w:r>
-        <w:rPr>
-          <w:rStyle w:val="SubtleEmphasis"/>
-        </w:rPr>
+      </w:pPr>
+      <w:bookmarkStart w:id="15" w:name="_Toc34235712"/>
+      <w:r>
         <w:t>Popular News webpages</w:t>
       </w:r>
-      <w:bookmarkEnd w:id="14"/>
+      <w:bookmarkEnd w:id="15"/>
     </w:p>
     <w:tbl>
       <w:tblPr>
@@ -4173,6 +4536,7 @@
       </w:tr>
     </w:tbl>
     <w:p/>
+    <w:p/>
     <w:p>
       <w:pPr>
         <w:spacing w:before="100" w:beforeAutospacing="1" w:after="100" w:afterAutospacing="1" w:line="240" w:lineRule="auto"/>
@@ -4180,13 +4544,23 @@
     </w:p>
     <w:p>
       <w:pPr>
-        <w:pStyle w:val="Subtitle"/>
-      </w:pPr>
-      <w:bookmarkStart w:id="15" w:name="_Toc34235519"/>
+        <w:spacing w:before="100" w:beforeAutospacing="1" w:after="100" w:afterAutospacing="1" w:line="240" w:lineRule="auto"/>
+      </w:pPr>
+    </w:p>
+    <w:p>
+      <w:pPr>
+        <w:spacing w:before="100" w:beforeAutospacing="1" w:after="100" w:afterAutospacing="1" w:line="240" w:lineRule="auto"/>
+      </w:pPr>
+    </w:p>
+    <w:p>
+      <w:pPr>
+        <w:pStyle w:val="Heading2"/>
+      </w:pPr>
+      <w:bookmarkStart w:id="16" w:name="_Toc34235713"/>
       <w:r>
         <w:t>3.Portal</w:t>
       </w:r>
-      <w:bookmarkEnd w:id="15"/>
+      <w:bookmarkEnd w:id="16"/>
     </w:p>
     <w:p>
       <w:r>
@@ -4196,18 +4570,12 @@
     <w:p>
       <w:pPr>
         <w:pStyle w:val="Heading3"/>
-        <w:rPr>
-          <w:rStyle w:val="SubtleEmphasis"/>
-        </w:rPr>
-      </w:pPr>
-      <w:bookmarkStart w:id="16" w:name="_Toc34235520"/>
-      <w:r>
-        <w:rPr>
-          <w:rStyle w:val="SubtleEmphasis"/>
-        </w:rPr>
+      </w:pPr>
+      <w:bookmarkStart w:id="17" w:name="_Toc34235714"/>
+      <w:r>
         <w:t>Popular Portal webpages</w:t>
       </w:r>
-      <w:bookmarkEnd w:id="16"/>
+      <w:bookmarkEnd w:id="17"/>
     </w:p>
     <w:p/>
     <w:tbl>
@@ -4249,7 +4617,6 @@
           </w:tcPr>
           <w:p>
             <w:r>
-              <w:lastRenderedPageBreak/>
               <w:t>AutoZone</w:t>
             </w:r>
           </w:p>
@@ -4397,13 +4764,13 @@
     <w:p/>
     <w:p>
       <w:pPr>
-        <w:pStyle w:val="Subtitle"/>
-      </w:pPr>
-      <w:bookmarkStart w:id="17" w:name="_Toc34235521"/>
+        <w:pStyle w:val="Heading2"/>
+      </w:pPr>
+      <w:bookmarkStart w:id="18" w:name="_Toc34235715"/>
       <w:r>
         <w:t>4.Entertainment</w:t>
       </w:r>
-      <w:bookmarkEnd w:id="17"/>
+      <w:bookmarkEnd w:id="18"/>
     </w:p>
     <w:p>
       <w:r>
@@ -4426,18 +4793,12 @@
     <w:p>
       <w:pPr>
         <w:pStyle w:val="Heading3"/>
-        <w:rPr>
-          <w:rStyle w:val="SubtleEmphasis"/>
-        </w:rPr>
-      </w:pPr>
-      <w:bookmarkStart w:id="18" w:name="_Toc34235522"/>
-      <w:r>
-        <w:rPr>
-          <w:rStyle w:val="SubtleEmphasis"/>
-        </w:rPr>
+      </w:pPr>
+      <w:bookmarkStart w:id="19" w:name="_Toc34235716"/>
+      <w:r>
         <w:t>Popular Entertainment webpages</w:t>
       </w:r>
-      <w:bookmarkEnd w:id="18"/>
+      <w:bookmarkEnd w:id="19"/>
     </w:p>
     <w:tbl>
       <w:tblPr>
@@ -4625,13 +4986,13 @@
     <w:p/>
     <w:p>
       <w:pPr>
-        <w:pStyle w:val="Subtitle"/>
-      </w:pPr>
-      <w:bookmarkStart w:id="19" w:name="_Toc34235523"/>
+        <w:pStyle w:val="Heading2"/>
+      </w:pPr>
+      <w:bookmarkStart w:id="20" w:name="_Toc34235717"/>
       <w:r>
         <w:t>5.Business/Marketing</w:t>
       </w:r>
-      <w:bookmarkEnd w:id="19"/>
+      <w:bookmarkEnd w:id="20"/>
     </w:p>
     <w:p>
       <w:r>
@@ -4641,21 +5002,12 @@
     <w:p>
       <w:pPr>
         <w:pStyle w:val="Heading3"/>
-        <w:rPr>
-          <w:rStyle w:val="SubtleEmphasis"/>
-          <w:i w:val="0"/>
-          <w:iCs w:val="0"/>
-        </w:rPr>
-      </w:pPr>
-      <w:bookmarkStart w:id="20" w:name="_Toc34235524"/>
-      <w:r>
-        <w:rPr>
-          <w:i/>
-          <w:iCs/>
-        </w:rPr>
+      </w:pPr>
+      <w:bookmarkStart w:id="21" w:name="_Toc34235718"/>
+      <w:r>
         <w:t>Popular Business/Marketing webpages</w:t>
       </w:r>
-      <w:bookmarkEnd w:id="20"/>
+      <w:bookmarkEnd w:id="21"/>
     </w:p>
     <w:tbl>
       <w:tblPr>
@@ -4756,6 +5108,7 @@
           </w:tcPr>
           <w:p>
             <w:r>
+              <w:lastRenderedPageBreak/>
               <w:t>eBay</w:t>
             </w:r>
           </w:p>
@@ -4846,13 +5199,13 @@
     <w:p/>
     <w:p>
       <w:pPr>
-        <w:pStyle w:val="Subtitle"/>
-      </w:pPr>
-      <w:bookmarkStart w:id="21" w:name="_Toc34235525"/>
+        <w:pStyle w:val="Heading2"/>
+      </w:pPr>
+      <w:bookmarkStart w:id="22" w:name="_Toc34235719"/>
       <w:r>
         <w:t>6.Educational</w:t>
       </w:r>
-      <w:bookmarkEnd w:id="21"/>
+      <w:bookmarkEnd w:id="22"/>
     </w:p>
     <w:p>
       <w:r>
@@ -4862,21 +5215,12 @@
     <w:p>
       <w:pPr>
         <w:pStyle w:val="Heading3"/>
-        <w:rPr>
-          <w:rStyle w:val="SubtleEmphasis"/>
-          <w:i w:val="0"/>
-          <w:iCs w:val="0"/>
-        </w:rPr>
-      </w:pPr>
-      <w:bookmarkStart w:id="22" w:name="_Toc34235526"/>
-      <w:r>
-        <w:rPr>
-          <w:i/>
-          <w:iCs/>
-        </w:rPr>
+      </w:pPr>
+      <w:bookmarkStart w:id="23" w:name="_Toc34235720"/>
+      <w:r>
         <w:t>Popular Educational webpages</w:t>
       </w:r>
-      <w:bookmarkEnd w:id="22"/>
+      <w:bookmarkEnd w:id="23"/>
     </w:p>
     <w:tbl>
       <w:tblPr>
@@ -5066,13 +5410,13 @@
     <w:p/>
     <w:p>
       <w:pPr>
-        <w:pStyle w:val="Subtitle"/>
-      </w:pPr>
-      <w:bookmarkStart w:id="23" w:name="_Toc34235527"/>
+        <w:pStyle w:val="Heading2"/>
+      </w:pPr>
+      <w:bookmarkStart w:id="24" w:name="_Toc34235721"/>
       <w:r>
         <w:t>7. Wiki</w:t>
       </w:r>
-      <w:bookmarkEnd w:id="23"/>
+      <w:bookmarkEnd w:id="24"/>
     </w:p>
     <w:p>
       <w:r>
@@ -5082,18 +5426,12 @@
     <w:p>
       <w:pPr>
         <w:pStyle w:val="Heading3"/>
-        <w:rPr>
-          <w:rStyle w:val="SubtleEmphasis"/>
-        </w:rPr>
-      </w:pPr>
-      <w:bookmarkStart w:id="24" w:name="_Toc34235528"/>
-      <w:r>
-        <w:rPr>
-          <w:rStyle w:val="SubtleEmphasis"/>
-        </w:rPr>
+      </w:pPr>
+      <w:bookmarkStart w:id="25" w:name="_Toc34235722"/>
+      <w:r>
         <w:t>Popular Wiki webpages</w:t>
       </w:r>
-      <w:bookmarkEnd w:id="24"/>
+      <w:bookmarkEnd w:id="25"/>
     </w:p>
     <w:tbl>
       <w:tblPr>
@@ -5287,13 +5625,13 @@
     <w:p/>
     <w:p>
       <w:pPr>
-        <w:pStyle w:val="Subtitle"/>
-      </w:pPr>
-      <w:bookmarkStart w:id="25" w:name="_Toc34235529"/>
+        <w:pStyle w:val="Heading2"/>
+      </w:pPr>
+      <w:bookmarkStart w:id="26" w:name="_Toc34235723"/>
       <w:r>
         <w:t>8. Social Network</w:t>
       </w:r>
-      <w:bookmarkEnd w:id="25"/>
+      <w:bookmarkEnd w:id="26"/>
     </w:p>
     <w:p>
       <w:r>
@@ -5303,18 +5641,12 @@
     <w:p>
       <w:pPr>
         <w:pStyle w:val="Heading3"/>
-        <w:rPr>
-          <w:rStyle w:val="SubtleEmphasis"/>
-        </w:rPr>
-      </w:pPr>
-      <w:bookmarkStart w:id="26" w:name="_Toc34235530"/>
-      <w:r>
-        <w:rPr>
-          <w:rStyle w:val="SubtleEmphasis"/>
-        </w:rPr>
+      </w:pPr>
+      <w:bookmarkStart w:id="27" w:name="_Toc34235724"/>
+      <w:r>
         <w:t>Popular Social Network webpages</w:t>
       </w:r>
-      <w:bookmarkEnd w:id="26"/>
+      <w:bookmarkEnd w:id="27"/>
     </w:p>
     <w:tbl>
       <w:tblPr>
@@ -5503,15 +5835,20 @@
     </w:tbl>
     <w:p/>
     <w:p/>
-    <w:p>
-      <w:pPr>
-        <w:pStyle w:val="Subtitle"/>
-      </w:pPr>
-      <w:bookmarkStart w:id="27" w:name="_Toc34235531"/>
+    <w:p/>
+    <w:p/>
+    <w:p/>
+    <w:p/>
+    <w:p/>
+    <w:p>
+      <w:pPr>
+        <w:pStyle w:val="Heading2"/>
+      </w:pPr>
+      <w:bookmarkStart w:id="28" w:name="_Toc34235725"/>
       <w:r>
         <w:t>9. Informational</w:t>
       </w:r>
-      <w:bookmarkEnd w:id="27"/>
+      <w:bookmarkEnd w:id="28"/>
       <w:r>
         <w:t xml:space="preserve"> </w:t>
       </w:r>
@@ -5532,25 +5869,16 @@
     <w:p>
       <w:pPr>
         <w:pStyle w:val="Heading3"/>
-        <w:rPr>
-          <w:rStyle w:val="SubtleEmphasis"/>
-        </w:rPr>
-      </w:pPr>
-      <w:bookmarkStart w:id="28" w:name="_Toc34235532"/>
-      <w:r>
-        <w:rPr>
-          <w:rStyle w:val="SubtleEmphasis"/>
-        </w:rPr>
+      </w:pPr>
+      <w:bookmarkStart w:id="29" w:name="_Toc34235726"/>
+      <w:r>
         <w:t xml:space="preserve">Popular </w:t>
       </w:r>
       <w:proofErr w:type="gramStart"/>
       <w:r>
-        <w:rPr>
-          <w:rStyle w:val="SubtleEmphasis"/>
-        </w:rPr>
         <w:t>Informational  webpages</w:t>
       </w:r>
-      <w:bookmarkEnd w:id="28"/>
+      <w:bookmarkEnd w:id="29"/>
       <w:proofErr w:type="gramEnd"/>
     </w:p>
     <w:p/>
@@ -5742,14 +6070,13 @@
     <w:p/>
     <w:p>
       <w:pPr>
-        <w:pStyle w:val="Subtitle"/>
-      </w:pPr>
-      <w:bookmarkStart w:id="29" w:name="_Toc34235533"/>
-      <w:r>
-        <w:lastRenderedPageBreak/>
+        <w:pStyle w:val="Heading2"/>
+      </w:pPr>
+      <w:bookmarkStart w:id="30" w:name="_Toc34235727"/>
+      <w:r>
         <w:t>10. Advocacy</w:t>
       </w:r>
-      <w:bookmarkEnd w:id="29"/>
+      <w:bookmarkEnd w:id="30"/>
     </w:p>
     <w:p>
       <w:pPr>
@@ -5770,18 +6097,12 @@
     <w:p>
       <w:pPr>
         <w:pStyle w:val="Heading3"/>
-        <w:rPr>
-          <w:rStyle w:val="SubtleEmphasis"/>
-        </w:rPr>
-      </w:pPr>
-      <w:bookmarkStart w:id="30" w:name="_Toc34235534"/>
-      <w:r>
-        <w:rPr>
-          <w:rStyle w:val="SubtleEmphasis"/>
-        </w:rPr>
+      </w:pPr>
+      <w:bookmarkStart w:id="31" w:name="_Toc34235728"/>
+      <w:r>
         <w:t>Popular Advocacy webpages</w:t>
       </w:r>
-      <w:bookmarkEnd w:id="30"/>
+      <w:bookmarkEnd w:id="31"/>
     </w:p>
     <w:tbl>
       <w:tblPr>
@@ -5999,13 +6320,13 @@
     <w:p/>
     <w:p>
       <w:pPr>
-        <w:pStyle w:val="Subtitle"/>
-      </w:pPr>
-      <w:bookmarkStart w:id="31" w:name="_Toc34235535"/>
+        <w:pStyle w:val="Heading2"/>
+      </w:pPr>
+      <w:bookmarkStart w:id="32" w:name="_Toc34235729"/>
       <w:r>
         <w:t>11. Content Aggregator</w:t>
       </w:r>
-      <w:bookmarkEnd w:id="31"/>
+      <w:bookmarkEnd w:id="32"/>
     </w:p>
     <w:p>
       <w:pPr>
@@ -6047,21 +6368,12 @@
     <w:p>
       <w:pPr>
         <w:pStyle w:val="Heading3"/>
-        <w:rPr>
-          <w:rStyle w:val="SubtleEmphasis"/>
-          <w:i w:val="0"/>
-          <w:iCs w:val="0"/>
-        </w:rPr>
-      </w:pPr>
-      <w:bookmarkStart w:id="32" w:name="_Toc34235536"/>
-      <w:r>
-        <w:rPr>
-          <w:i/>
-          <w:iCs/>
-        </w:rPr>
+      </w:pPr>
+      <w:bookmarkStart w:id="33" w:name="_Toc34235730"/>
+      <w:r>
         <w:t>Popular Content Aggregator webpages</w:t>
       </w:r>
-      <w:bookmarkEnd w:id="32"/>
+      <w:bookmarkEnd w:id="33"/>
     </w:p>
     <w:tbl>
       <w:tblPr>
@@ -6196,6 +6508,7 @@
           </w:tcPr>
           <w:p>
             <w:r>
+              <w:lastRenderedPageBreak/>
               <w:t>WP News Desk</w:t>
             </w:r>
           </w:p>
@@ -6260,15 +6573,20 @@
     </w:p>
     <w:p/>
     <w:p/>
-    <w:p>
-      <w:pPr>
-        <w:pStyle w:val="Subtitle"/>
-      </w:pPr>
-      <w:bookmarkStart w:id="33" w:name="_Toc34235537"/>
+    <w:p/>
+    <w:p/>
+    <w:p/>
+    <w:p/>
+    <w:p/>
+    <w:p>
+      <w:pPr>
+        <w:pStyle w:val="Heading2"/>
+      </w:pPr>
+      <w:bookmarkStart w:id="34" w:name="_Toc34235731"/>
       <w:r>
         <w:t>12. Personal</w:t>
       </w:r>
-      <w:bookmarkEnd w:id="33"/>
+      <w:bookmarkEnd w:id="34"/>
     </w:p>
     <w:p>
       <w:pPr>
@@ -6316,18 +6634,12 @@
     <w:p>
       <w:pPr>
         <w:pStyle w:val="Heading3"/>
-        <w:rPr>
-          <w:rStyle w:val="SubtleEmphasis"/>
-        </w:rPr>
-      </w:pPr>
-      <w:bookmarkStart w:id="34" w:name="_Toc34235538"/>
-      <w:r>
-        <w:rPr>
-          <w:rStyle w:val="SubtleEmphasis"/>
-        </w:rPr>
+      </w:pPr>
+      <w:bookmarkStart w:id="35" w:name="_Toc34235732"/>
+      <w:r>
         <w:t>Popular Content Aggregator webpages</w:t>
       </w:r>
-      <w:bookmarkEnd w:id="34"/>
+      <w:bookmarkEnd w:id="35"/>
     </w:p>
     <w:tbl>
       <w:tblPr>
@@ -6576,8 +6888,8 @@
       </w:pPr>
     </w:p>
     <w:p>
-      <w:bookmarkStart w:id="35" w:name="_Blog_1"/>
-      <w:bookmarkEnd w:id="35"/>
+      <w:bookmarkStart w:id="36" w:name="_Blog_1"/>
+      <w:bookmarkEnd w:id="36"/>
       <w:r>
         <w:br w:type="page"/>
       </w:r>
@@ -8319,52 +8631,6 @@
       <w:spacing w:val="15"/>
     </w:rPr>
   </w:style>
-  <w:style w:type="character" w:styleId="SubtleEmphasis">
-    <w:name w:val="Subtle Emphasis"/>
-    <w:basedOn w:val="DefaultParagraphFont"/>
-    <w:uiPriority w:val="19"/>
-    <w:qFormat/>
-    <w:rsid w:val="00A43BD5"/>
-    <w:rPr>
-      <w:i/>
-      <w:iCs/>
-      <w:color w:val="404040" w:themeColor="text1" w:themeTint="BF"/>
-    </w:rPr>
-  </w:style>
-  <w:style w:type="paragraph" w:styleId="Title">
-    <w:name w:val="Title"/>
-    <w:basedOn w:val="Normal"/>
-    <w:next w:val="Normal"/>
-    <w:link w:val="TitleChar"/>
-    <w:uiPriority w:val="10"/>
-    <w:qFormat/>
-    <w:rsid w:val="00E070F0"/>
-    <w:pPr>
-      <w:spacing w:after="0" w:line="240" w:lineRule="auto"/>
-      <w:contextualSpacing/>
-    </w:pPr>
-    <w:rPr>
-      <w:rFonts w:asciiTheme="majorHAnsi" w:eastAsiaTheme="majorEastAsia" w:hAnsiTheme="majorHAnsi" w:cstheme="majorBidi"/>
-      <w:spacing w:val="-10"/>
-      <w:kern w:val="28"/>
-      <w:sz w:val="56"/>
-      <w:szCs w:val="56"/>
-    </w:rPr>
-  </w:style>
-  <w:style w:type="character" w:customStyle="1" w:styleId="TitleChar">
-    <w:name w:val="Title Char"/>
-    <w:basedOn w:val="DefaultParagraphFont"/>
-    <w:link w:val="Title"/>
-    <w:uiPriority w:val="10"/>
-    <w:rsid w:val="00E070F0"/>
-    <w:rPr>
-      <w:rFonts w:asciiTheme="majorHAnsi" w:eastAsiaTheme="majorEastAsia" w:hAnsiTheme="majorHAnsi" w:cstheme="majorBidi"/>
-      <w:spacing w:val="-10"/>
-      <w:kern w:val="28"/>
-      <w:sz w:val="56"/>
-      <w:szCs w:val="56"/>
-    </w:rPr>
-  </w:style>
 </w:styles>
 </file>
 
@@ -8634,7 +8900,7 @@
 </file>
 
 <file path=customXml/itemProps1.xml><?xml version="1.0" encoding="utf-8"?>
-<ds:datastoreItem xmlns:ds="http://schemas.openxmlformats.org/officeDocument/2006/customXml" ds:itemID="{190B1F19-B6B6-4DEE-B23A-352F9223C9AD}">
+<ds:datastoreItem xmlns:ds="http://schemas.openxmlformats.org/officeDocument/2006/customXml" ds:itemID="{D0CB48EF-5DFF-471E-9000-AAEF08FD6433}">
   <ds:schemaRefs>
     <ds:schemaRef ds:uri="http://schemas.openxmlformats.org/officeDocument/2006/bibliography"/>
   </ds:schemaRefs>

</xml_diff>